<commit_message>
cleaned files, worked on exp 6 7
</commit_message>
<xml_diff>
--- a/experiment6_7/experiment6_7.docx
+++ b/experiment6_7/experiment6_7.docx
@@ -289,8 +289,18 @@
           <w:sz w:val="36"/>
           <w:szCs w:val="36"/>
         </w:rPr>
-        <w:t>Partner: Shannon Largman</w:t>
+        <w:t xml:space="preserve">Partner: Shannon </w:t>
       </w:r>
+      <w:proofErr w:type="spellStart"/>
+      <w:r>
+        <w:rPr>
+          <w:rFonts w:ascii="Times New Roman" w:hAnsi="Times New Roman" w:cs="Times New Roman"/>
+          <w:sz w:val="36"/>
+          <w:szCs w:val="36"/>
+        </w:rPr>
+        <w:t>Largman</w:t>
+      </w:r>
+      <w:proofErr w:type="spellEnd"/>
     </w:p>
     <w:p>
       <w:pPr>
@@ -356,7 +366,7 @@
           <w:noProof/>
         </w:rPr>
         <w:drawing>
-          <wp:inline distT="0" distB="0" distL="0" distR="0">
+          <wp:inline distT="0" distB="0" distL="0" distR="0" wp14:anchorId="4FC2A058" wp14:editId="788E3F03">
             <wp:extent cx="3751200" cy="2682347"/>
             <wp:effectExtent l="0" t="0" r="0" b="0"/>
             <wp:docPr id="7" name="Picture 7"/>
@@ -577,8 +587,13 @@
       <w:r>
         <w:t xml:space="preserve"> These data points </w:t>
       </w:r>
+      <w:proofErr w:type="gramStart"/>
       <w:r>
-        <w:t>provides us with another method to calculate the Q-factor.</w:t>
+        <w:t>provides</w:t>
+      </w:r>
+      <w:proofErr w:type="gramEnd"/>
+      <w:r>
+        <w:t xml:space="preserve"> us with another method to calculate the Q-factor.</w:t>
       </w:r>
     </w:p>
     <w:p/>
@@ -600,7 +615,7 @@
           <w:noProof/>
         </w:rPr>
         <w:drawing>
-          <wp:inline distT="0" distB="0" distL="0" distR="0">
+          <wp:inline distT="0" distB="0" distL="0" distR="0" wp14:anchorId="041442BD" wp14:editId="18510ED3">
             <wp:extent cx="5943600" cy="1755140"/>
             <wp:effectExtent l="0" t="0" r="0" b="0"/>
             <wp:docPr id="8" name="Picture 8"/>
@@ -650,8 +665,13 @@
         <w:t>Figure X, Vibrating String Experiment Setup:</w:t>
       </w:r>
       <w:r>
-        <w:t xml:space="preserve"> alsdasdf</w:t>
+        <w:t xml:space="preserve"> </w:t>
       </w:r>
+      <w:proofErr w:type="spellStart"/>
+      <w:r>
+        <w:t>alsdasdf</w:t>
+      </w:r>
+      <w:proofErr w:type="spellEnd"/>
     </w:p>
     <w:p/>
     <w:p>
@@ -685,10 +705,10 @@
         </w:rPr>
         <w:lastRenderedPageBreak/>
         <w:drawing>
-          <wp:inline distT="0" distB="0" distL="0" distR="0" wp14:anchorId="695DC283" wp14:editId="1C7AECE8">
+          <wp:inline distT="0" distB="0" distL="0" distR="0" wp14:anchorId="7B2EEA59" wp14:editId="51E147C0">
             <wp:extent cx="5943600" cy="3639185"/>
             <wp:effectExtent l="0" t="0" r="12700" b="18415"/>
-            <wp:docPr id="1" name="Chart 1">
+            <wp:docPr id="2" name="Chart 2">
               <a:extLst xmlns:a="http://schemas.openxmlformats.org/drawingml/2006/main">
                 <a:ext uri="{FF2B5EF4-FFF2-40B4-BE49-F238E27FC236}">
                   <a16:creationId xmlns:a16="http://schemas.microsoft.com/office/drawing/2014/main" id="{BC81ECEA-FD6A-8249-AEA9-15F44DB9A5E8}"/>
@@ -704,20 +724,44 @@
           </wp:inline>
         </w:drawing>
       </w:r>
+      <w:r>
+        <w:rPr>
+          <w:noProof/>
+        </w:rPr>
+        <w:t xml:space="preserve"> </w:t>
+      </w:r>
     </w:p>
     <w:p>
       <w:r>
         <w:rPr>
           <w:b/>
         </w:rPr>
-        <w:t>Figure X, Title:</w:t>
+        <w:t xml:space="preserve">Figure X, </w:t>
       </w:r>
       <w:r>
-        <w:t xml:space="preserve"> This plot shows asdfasfas.</w:t>
+        <w:rPr>
+          <w:b/>
+        </w:rPr>
+        <w:t>Regimes of Damping with Different Magnet Separations</w:t>
       </w:r>
-    </w:p>
-    <w:p/>
-    <w:p>
+      <w:r>
+        <w:rPr>
+          <w:b/>
+        </w:rPr>
+        <w:t>:</w:t>
+      </w:r>
+      <w:r>
+        <w:t xml:space="preserve"> This plot shows </w:t>
+      </w:r>
+      <w:r>
+        <w:t>the angle of the pendulum from equilibrium during trials damped with magnets</w:t>
+      </w:r>
+      <w:r>
+        <w:t>.</w:t>
+      </w:r>
+      <w:r>
+        <w:t xml:space="preserve"> </w:t>
+      </w:r>
       <w:r>
         <w:t xml:space="preserve">The underdamped data points were produced using a magnet separation of </w:t>
       </w:r>
@@ -725,7 +769,10 @@
         <w:t>(</w:t>
       </w:r>
       <w:r>
-        <w:t xml:space="preserve">17.5 </w:t>
+        <w:t>28</w:t>
+      </w:r>
+      <w:r>
+        <w:t xml:space="preserve">.5 </w:t>
       </w:r>
       <w:r>
         <w:t xml:space="preserve">± 0.5) </w:t>
@@ -746,13 +793,36 @@
         <w:t xml:space="preserve"> mm. The critically damped oscillatio</w:t>
       </w:r>
       <w:r>
-        <w:t>n used a magnet separation of (13 ± 0.5)</w:t>
+        <w:t>n used a magnet separation of (13</w:t>
+      </w:r>
+      <w:r>
+        <w:t>.0</w:t>
+      </w:r>
+      <w:r>
+        <w:t xml:space="preserve"> ± 0.5)</w:t>
       </w:r>
       <w:r>
         <w:t xml:space="preserve"> mm.</w:t>
       </w:r>
     </w:p>
     <w:p/>
+    <w:p>
+      <w:r>
+        <w:t>Before the experiment, we hypothesized that larger gaps would result in underdamping and smaller gaps would produce overdamped results. We also expect to see that somewhere in between is the gap length where the system is critically damped. Our results confirm our hypothesis. (</w:t>
+      </w:r>
+      <w:r>
+        <w:t>28</w:t>
+      </w:r>
+      <w:r>
+        <w:t xml:space="preserve">.5 ± 0.5) mm was the larger gap and yielded underdamping, and (7.5 ± 0.5) mm was the smaller gap which yielded </w:t>
+      </w:r>
+      <w:r>
+        <w:t xml:space="preserve">overdamping. Finally, (13.0 ± 0.5) mm </w:t>
+      </w:r>
+      <w:r>
+        <w:t>is the separation that we found produces critical damping.</w:t>
+      </w:r>
+    </w:p>
     <w:p/>
     <w:p>
       <w:r>
@@ -771,8 +841,9 @@
         <w:rPr>
           <w:noProof/>
         </w:rPr>
+        <w:lastRenderedPageBreak/>
         <w:drawing>
-          <wp:inline distT="0" distB="0" distL="0" distR="0" wp14:anchorId="0ABB8504" wp14:editId="31B3E5AD">
+          <wp:inline distT="0" distB="0" distL="0" distR="0" wp14:anchorId="5F23FC19" wp14:editId="028B448B">
             <wp:extent cx="5943600" cy="2318400"/>
             <wp:effectExtent l="0" t="0" r="12700" b="18415"/>
             <wp:docPr id="5" name="Chart 5">
@@ -812,11 +883,403 @@
         <w:t>:</w:t>
       </w:r>
       <w:r>
-        <w:t xml:space="preserve"> asldkaf</w:t>
+        <w:t xml:space="preserve"> </w:t>
+      </w:r>
+      <w:proofErr w:type="spellStart"/>
+      <w:r>
+        <w:t>asldkaf</w:t>
+      </w:r>
+      <w:proofErr w:type="spellEnd"/>
+    </w:p>
+    <w:p/>
+    <w:p>
+      <w:r>
+        <w:t xml:space="preserve">By looking at Figure X above, we see that for each </w:t>
+      </w:r>
+      <w:r>
+        <w:rPr>
+          <w:i/>
+        </w:rPr>
+        <w:t>n</w:t>
+      </w:r>
+      <w:r>
+        <w:t xml:space="preserve"> maxima, there are </w:t>
+      </w:r>
+      <w:r>
+        <w:rPr>
+          <w:i/>
+        </w:rPr>
+        <w:t>n</w:t>
+      </w:r>
+      <w:r>
+        <w:t xml:space="preserve"> – 1 cycles between each pair of adjacent extremum. To find the angular frequency of oscillation, we need to divide the number of cycles that occur within a certain time range by the magnitude of that time range.</w:t>
       </w:r>
     </w:p>
     <w:p/>
     <w:p>
+      <w:pPr>
+        <w:jc w:val="center"/>
+        <w:rPr>
+          <w:rFonts w:ascii="Times New Roman" w:eastAsiaTheme="minorEastAsia" w:hAnsi="Times New Roman" w:cs="Times New Roman"/>
+        </w:rPr>
+      </w:pPr>
+      <m:oMathPara>
+        <m:oMath>
+          <m:sSub>
+            <m:sSubPr>
+              <m:ctrlPr>
+                <w:rPr>
+                  <w:rFonts w:ascii="Cambria Math" w:hAnsi="Cambria Math" w:cs="Times New Roman"/>
+                  <w:i/>
+                </w:rPr>
+              </m:ctrlPr>
+            </m:sSubPr>
+            <m:e>
+              <m:r>
+                <w:rPr>
+                  <w:rFonts w:ascii="Cambria Math" w:hAnsi="Cambria Math" w:cs="Times New Roman"/>
+                </w:rPr>
+                <m:t>ω</m:t>
+              </m:r>
+            </m:e>
+            <m:sub>
+              <m:r>
+                <w:rPr>
+                  <w:rFonts w:ascii="Cambria Math" w:hAnsi="Cambria Math" w:cs="Times New Roman"/>
+                </w:rPr>
+                <m:t>0</m:t>
+              </m:r>
+            </m:sub>
+          </m:sSub>
+          <m:r>
+            <w:rPr>
+              <w:rFonts w:ascii="Cambria Math" w:eastAsiaTheme="minorEastAsia" w:hAnsi="Cambria Math" w:cs="Times New Roman"/>
+            </w:rPr>
+            <m:t>=</m:t>
+          </m:r>
+          <m:f>
+            <m:fPr>
+              <m:ctrlPr>
+                <w:rPr>
+                  <w:rFonts w:ascii="Cambria Math" w:eastAsiaTheme="minorEastAsia" w:hAnsi="Cambria Math" w:cs="Times New Roman"/>
+                  <w:i/>
+                </w:rPr>
+              </m:ctrlPr>
+            </m:fPr>
+            <m:num>
+              <m:r>
+                <w:rPr>
+                  <w:rFonts w:ascii="Cambria Math" w:eastAsiaTheme="minorEastAsia" w:hAnsi="Cambria Math" w:cs="Times New Roman"/>
+                </w:rPr>
+                <m:t>n-1</m:t>
+              </m:r>
+            </m:num>
+            <m:den>
+              <m:sSub>
+                <m:sSubPr>
+                  <m:ctrlPr>
+                    <w:rPr>
+                      <w:rFonts w:ascii="Cambria Math" w:eastAsiaTheme="minorEastAsia" w:hAnsi="Cambria Math" w:cs="Times New Roman"/>
+                      <w:i/>
+                    </w:rPr>
+                  </m:ctrlPr>
+                </m:sSubPr>
+                <m:e>
+                  <m:r>
+                    <w:rPr>
+                      <w:rFonts w:ascii="Cambria Math" w:eastAsiaTheme="minorEastAsia" w:hAnsi="Cambria Math" w:cs="Times New Roman"/>
+                    </w:rPr>
+                    <m:t>t</m:t>
+                  </m:r>
+                </m:e>
+                <m:sub>
+                  <m:r>
+                    <w:rPr>
+                      <w:rFonts w:ascii="Cambria Math" w:eastAsiaTheme="minorEastAsia" w:hAnsi="Cambria Math" w:cs="Times New Roman"/>
+                    </w:rPr>
+                    <m:t>n</m:t>
+                  </m:r>
+                </m:sub>
+              </m:sSub>
+              <m:r>
+                <w:rPr>
+                  <w:rFonts w:ascii="Cambria Math" w:eastAsiaTheme="minorEastAsia" w:hAnsi="Cambria Math" w:cs="Times New Roman"/>
+                </w:rPr>
+                <m:t>-</m:t>
+              </m:r>
+              <m:sSub>
+                <m:sSubPr>
+                  <m:ctrlPr>
+                    <w:rPr>
+                      <w:rFonts w:ascii="Cambria Math" w:eastAsiaTheme="minorEastAsia" w:hAnsi="Cambria Math" w:cs="Times New Roman"/>
+                      <w:i/>
+                    </w:rPr>
+                  </m:ctrlPr>
+                </m:sSubPr>
+                <m:e>
+                  <m:r>
+                    <w:rPr>
+                      <w:rFonts w:ascii="Cambria Math" w:eastAsiaTheme="minorEastAsia" w:hAnsi="Cambria Math" w:cs="Times New Roman"/>
+                    </w:rPr>
+                    <m:t>t</m:t>
+                  </m:r>
+                </m:e>
+                <m:sub>
+                  <m:r>
+                    <w:rPr>
+                      <w:rFonts w:ascii="Cambria Math" w:eastAsiaTheme="minorEastAsia" w:hAnsi="Cambria Math" w:cs="Times New Roman"/>
+                    </w:rPr>
+                    <m:t>1</m:t>
+                  </m:r>
+                </m:sub>
+              </m:sSub>
+            </m:den>
+          </m:f>
+        </m:oMath>
+      </m:oMathPara>
+    </w:p>
+    <w:p>
+      <w:pPr>
+        <w:jc w:val="center"/>
+        <w:rPr>
+          <w:rFonts w:ascii="Times New Roman" w:eastAsiaTheme="minorEastAsia" w:hAnsi="Times New Roman" w:cs="Times New Roman"/>
+        </w:rPr>
+      </w:pPr>
+    </w:p>
+    <w:p>
+      <w:pPr>
+        <w:rPr>
+          <w:rFonts w:ascii="Calibri" w:eastAsiaTheme="minorEastAsia" w:hAnsi="Calibri" w:cs="Calibri"/>
+        </w:rPr>
+      </w:pPr>
+      <w:r>
+        <w:rPr>
+          <w:rFonts w:ascii="Calibri" w:eastAsiaTheme="minorEastAsia" w:hAnsi="Calibri" w:cs="Calibri"/>
+        </w:rPr>
+        <w:t>To find the uncertainty, w</w:t>
+      </w:r>
+      <w:r>
+        <w:rPr>
+          <w:rFonts w:ascii="Calibri" w:eastAsiaTheme="minorEastAsia" w:hAnsi="Calibri" w:cs="Calibri"/>
+        </w:rPr>
+        <w:t xml:space="preserve">e take the difference between </w:t>
+      </w:r>
+      <w:r>
+        <w:rPr>
+          <w:rFonts w:ascii="Calibri" w:eastAsiaTheme="minorEastAsia" w:hAnsi="Calibri" w:cs="Calibri"/>
+        </w:rPr>
+        <w:t xml:space="preserve">the amplitudes of </w:t>
+      </w:r>
+      <w:r>
+        <w:rPr>
+          <w:rFonts w:ascii="Calibri" w:eastAsiaTheme="minorEastAsia" w:hAnsi="Calibri" w:cs="Calibri"/>
+        </w:rPr>
+        <w:t>each adjacent pair of maxima</w:t>
+      </w:r>
+      <w:r>
+        <w:rPr>
+          <w:rFonts w:ascii="Calibri" w:eastAsiaTheme="minorEastAsia" w:hAnsi="Calibri" w:cs="Calibri"/>
+        </w:rPr>
+        <w:t xml:space="preserve"> and take the standard deviation</w:t>
+      </w:r>
+      <w:r>
+        <w:rPr>
+          <w:rFonts w:ascii="Calibri" w:eastAsiaTheme="minorEastAsia" w:hAnsi="Calibri" w:cs="Calibri"/>
+        </w:rPr>
+        <w:t>.</w:t>
+      </w:r>
+      <w:r>
+        <w:rPr>
+          <w:rFonts w:ascii="Calibri" w:eastAsiaTheme="minorEastAsia" w:hAnsi="Calibri" w:cs="Calibri"/>
+        </w:rPr>
+        <w:t xml:space="preserve"> Then we divide by the square root of the number of data points that we used. In our case, </w:t>
+      </w:r>
+      <w:r>
+        <w:rPr>
+          <w:rFonts w:ascii="Calibri" w:eastAsiaTheme="minorEastAsia" w:hAnsi="Calibri" w:cs="Calibri"/>
+          <w:i/>
+        </w:rPr>
+        <w:t>n</w:t>
+      </w:r>
+      <w:r>
+        <w:rPr>
+          <w:rFonts w:ascii="Calibri" w:eastAsiaTheme="minorEastAsia" w:hAnsi="Calibri" w:cs="Calibri"/>
+        </w:rPr>
+        <w:t xml:space="preserve"> </w:t>
+      </w:r>
+      <w:r>
+        <w:rPr>
+          <w:rFonts w:ascii="Calibri" w:eastAsiaTheme="minorEastAsia" w:hAnsi="Calibri" w:cs="Calibri"/>
+        </w:rPr>
+        <w:t xml:space="preserve">is 7 and </w:t>
+      </w:r>
+      <m:oMath>
+        <m:r>
+          <w:rPr>
+            <w:rFonts w:ascii="Cambria Math" w:eastAsiaTheme="minorEastAsia" w:hAnsi="Cambria Math" w:cs="Times New Roman"/>
+          </w:rPr>
+          <m:t>σ</m:t>
+        </m:r>
+      </m:oMath>
+      <w:r>
+        <w:rPr>
+          <w:rFonts w:ascii="Calibri" w:eastAsiaTheme="minorEastAsia" w:hAnsi="Calibri" w:cs="Calibri"/>
+        </w:rPr>
+        <w:t xml:space="preserve"> is 0.002</w:t>
+      </w:r>
+      <w:r>
+        <w:rPr>
+          <w:rFonts w:ascii="Calibri" w:eastAsiaTheme="minorEastAsia" w:hAnsi="Calibri" w:cs="Calibri"/>
+        </w:rPr>
+        <w:t xml:space="preserve"> radians</w:t>
+      </w:r>
+      <w:r>
+        <w:rPr>
+          <w:rFonts w:ascii="Calibri" w:eastAsiaTheme="minorEastAsia" w:hAnsi="Calibri" w:cs="Calibri"/>
+        </w:rPr>
+        <w:t>.</w:t>
+      </w:r>
+    </w:p>
+    <w:p>
+      <w:pPr>
+        <w:jc w:val="center"/>
+        <w:rPr>
+          <w:rFonts w:ascii="Times New Roman" w:eastAsiaTheme="minorEastAsia" w:hAnsi="Times New Roman" w:cs="Times New Roman"/>
+        </w:rPr>
+      </w:pPr>
+    </w:p>
+    <w:p>
+      <w:pPr>
+        <w:rPr>
+          <w:rFonts w:ascii="Times New Roman" w:eastAsiaTheme="minorEastAsia" w:hAnsi="Times New Roman" w:cs="Times New Roman"/>
+        </w:rPr>
+      </w:pPr>
+      <m:oMathPara>
+        <m:oMath>
+          <m:sSub>
+            <m:sSubPr>
+              <m:ctrlPr>
+                <w:rPr>
+                  <w:rFonts w:ascii="Cambria Math" w:eastAsiaTheme="minorEastAsia" w:hAnsi="Cambria Math" w:cs="Times New Roman"/>
+                  <w:i/>
+                </w:rPr>
+              </m:ctrlPr>
+            </m:sSubPr>
+            <m:e>
+              <m:r>
+                <w:rPr>
+                  <w:rFonts w:ascii="Cambria Math" w:eastAsiaTheme="minorEastAsia" w:hAnsi="Cambria Math" w:cs="Times New Roman"/>
+                </w:rPr>
+                <m:t>∂ω</m:t>
+              </m:r>
+            </m:e>
+            <m:sub>
+              <m:r>
+                <w:rPr>
+                  <w:rFonts w:ascii="Cambria Math" w:eastAsiaTheme="minorEastAsia" w:hAnsi="Cambria Math" w:cs="Times New Roman"/>
+                </w:rPr>
+                <m:t>0</m:t>
+              </m:r>
+            </m:sub>
+          </m:sSub>
+          <m:r>
+            <w:rPr>
+              <w:rFonts w:ascii="Cambria Math" w:eastAsiaTheme="minorEastAsia" w:hAnsi="Cambria Math" w:cs="Times New Roman"/>
+            </w:rPr>
+            <m:t>=</m:t>
+          </m:r>
+          <m:f>
+            <m:fPr>
+              <m:ctrlPr>
+                <w:rPr>
+                  <w:rFonts w:ascii="Cambria Math" w:eastAsiaTheme="minorEastAsia" w:hAnsi="Cambria Math" w:cs="Times New Roman"/>
+                  <w:i/>
+                </w:rPr>
+              </m:ctrlPr>
+            </m:fPr>
+            <m:num>
+              <w:bookmarkStart w:id="1" w:name="OLE_LINK1"/>
+              <m:r>
+                <w:rPr>
+                  <w:rFonts w:ascii="Cambria Math" w:eastAsiaTheme="minorEastAsia" w:hAnsi="Cambria Math" w:cs="Times New Roman"/>
+                </w:rPr>
+                <m:t>σ</m:t>
+              </m:r>
+              <w:bookmarkEnd w:id="1"/>
+            </m:num>
+            <m:den>
+              <m:rad>
+                <m:radPr>
+                  <m:degHide m:val="1"/>
+                  <m:ctrlPr>
+                    <w:rPr>
+                      <w:rFonts w:ascii="Cambria Math" w:eastAsiaTheme="minorEastAsia" w:hAnsi="Cambria Math" w:cs="Times New Roman"/>
+                      <w:i/>
+                    </w:rPr>
+                  </m:ctrlPr>
+                </m:radPr>
+                <m:deg/>
+                <m:e>
+                  <m:r>
+                    <w:rPr>
+                      <w:rFonts w:ascii="Cambria Math" w:eastAsiaTheme="minorEastAsia" w:hAnsi="Cambria Math" w:cs="Times New Roman"/>
+                    </w:rPr>
+                    <m:t>n</m:t>
+                  </m:r>
+                </m:e>
+              </m:rad>
+            </m:den>
+          </m:f>
+        </m:oMath>
+      </m:oMathPara>
+    </w:p>
+    <w:p>
+      <w:pPr>
+        <w:rPr>
+          <w:rFonts w:ascii="Times New Roman" w:eastAsiaTheme="minorEastAsia" w:hAnsi="Times New Roman" w:cs="Times New Roman"/>
+        </w:rPr>
+      </w:pPr>
+    </w:p>
+    <w:p>
+      <w:pPr>
+        <w:rPr>
+          <w:rFonts w:ascii="Calibri" w:eastAsiaTheme="minorEastAsia" w:hAnsi="Calibri" w:cs="Calibri"/>
+        </w:rPr>
+      </w:pPr>
+      <w:r>
+        <w:rPr>
+          <w:rFonts w:ascii="Calibri" w:eastAsiaTheme="minorEastAsia" w:hAnsi="Calibri" w:cs="Calibri"/>
+        </w:rPr>
+        <w:t>W</w:t>
+      </w:r>
+      <w:r>
+        <w:rPr>
+          <w:rFonts w:ascii="Calibri" w:eastAsiaTheme="minorEastAsia" w:hAnsi="Calibri" w:cs="Calibri"/>
+        </w:rPr>
+        <w:t>ith these equations, w</w:t>
+      </w:r>
+      <w:r>
+        <w:rPr>
+          <w:rFonts w:ascii="Calibri" w:eastAsiaTheme="minorEastAsia" w:hAnsi="Calibri" w:cs="Calibri"/>
+        </w:rPr>
+        <w:t>e find that the angular frequency of oscillation for the pendulum in the undamped, und</w:t>
+      </w:r>
+      <w:r>
+        <w:rPr>
+          <w:rFonts w:ascii="Calibri" w:eastAsiaTheme="minorEastAsia" w:hAnsi="Calibri" w:cs="Calibri"/>
+        </w:rPr>
+        <w:t>riven trial is (0.711 ± 0.001</w:t>
+      </w:r>
+      <w:r>
+        <w:rPr>
+          <w:rFonts w:ascii="Calibri" w:eastAsiaTheme="minorEastAsia" w:hAnsi="Calibri" w:cs="Calibri"/>
+        </w:rPr>
+        <w:t xml:space="preserve">) Hz. </w:t>
+      </w:r>
+    </w:p>
+    <w:p/>
+    <w:p>
+      <w:bookmarkStart w:id="2" w:name="OLE_LINK3"/>
       <w:r>
         <w:rPr>
           <w:i/>
@@ -827,17 +1290,912 @@
         <w:t xml:space="preserve"> </w:t>
       </w:r>
     </w:p>
+    <w:bookmarkEnd w:id="2"/>
+    <w:p/>
+    <w:p>
+      <w:r>
+        <w:t>The quality factor (Q-factor) in an oscillation describes how damped an oscillator is. Oscillators with low quality factors have resonant frequencies in undriven</w:t>
+      </w:r>
+      <w:r>
+        <w:t>, undamped</w:t>
+      </w:r>
+      <w:r>
+        <w:t xml:space="preserve"> cases that are significantly different than the resonant frequency during driven</w:t>
+      </w:r>
+      <w:r>
+        <w:t>, damped</w:t>
+      </w:r>
+      <w:r>
+        <w:t xml:space="preserve"> oscillation.</w:t>
+      </w:r>
+      <w:r>
+        <w:rPr>
+          <w:vertAlign w:val="superscript"/>
+        </w:rPr>
+        <w:t>1</w:t>
+      </w:r>
+      <w:r>
+        <w:t xml:space="preserve"> Higher quality factors mean less difference between the</w:t>
+      </w:r>
+      <w:r>
+        <w:t>se two measured angular frequencies</w:t>
+      </w:r>
+      <w:r>
+        <w:t>.</w:t>
+      </w:r>
+      <w:r>
+        <w:rPr>
+          <w:vertAlign w:val="superscript"/>
+        </w:rPr>
+        <w:t xml:space="preserve"> </w:t>
+      </w:r>
+      <w:r>
+        <w:rPr>
+          <w:vertAlign w:val="superscript"/>
+        </w:rPr>
+        <w:t>1</w:t>
+      </w:r>
+      <w:r>
+        <w:t xml:space="preserve"> </w:t>
+      </w:r>
+    </w:p>
+    <w:p/>
+    <w:p>
+      <w:r>
+        <w:t xml:space="preserve">To calculate the Q-factor for our </w:t>
+      </w:r>
+      <w:r>
+        <w:t>oscillator, we need to know</w:t>
+      </w:r>
+      <w:r>
+        <w:t xml:space="preserve"> the angular frequency during the undamped, undriven oscillation trial, and we need to know </w:t>
+      </w:r>
+      <w:r>
+        <w:t>the damping time.</w:t>
+      </w:r>
+      <w:r>
+        <w:t xml:space="preserve"> The damping time is the time it takes the amplitude to decrease by a factor of 1/</w:t>
+      </w:r>
+      <w:r>
+        <w:rPr>
+          <w:i/>
+        </w:rPr>
+        <w:t>e</w:t>
+      </w:r>
+      <w:r>
+        <w:t>.</w:t>
+      </w:r>
+      <w:r>
+        <w:t xml:space="preserve"> We already have the </w:t>
+      </w:r>
+      <w:r>
+        <w:lastRenderedPageBreak/>
+        <w:t xml:space="preserve">angular frequency, so we will calculate </w:t>
+      </w:r>
+      <w:r>
+        <w:t xml:space="preserve">the damping time first. To find the damping time, we look at the ratio between </w:t>
+      </w:r>
+      <w:r>
+        <w:t>two consecutive extremum and also the period of the oscillation.</w:t>
+      </w:r>
+      <w:r>
+        <w:t xml:space="preserve"> </w:t>
+      </w:r>
+    </w:p>
+    <w:p>
+      <w:r>
+        <w:t>First</w:t>
+      </w:r>
+      <w:r>
+        <w:t>,</w:t>
+      </w:r>
+      <w:r>
+        <w:t xml:space="preserve"> we can find the period of the oscillations</w:t>
+      </w:r>
+      <w:r>
+        <w:t>.</w:t>
+      </w:r>
+    </w:p>
+    <w:p/>
+    <w:p>
+      <w:pPr>
+        <w:rPr>
+          <w:rFonts w:eastAsiaTheme="minorEastAsia"/>
+        </w:rPr>
+      </w:pPr>
+      <m:oMathPara>
+        <m:oMath>
+          <m:r>
+            <w:rPr>
+              <w:rFonts w:ascii="Cambria Math" w:eastAsiaTheme="minorEastAsia" w:hAnsi="Cambria Math"/>
+            </w:rPr>
+            <m:t>T=</m:t>
+          </m:r>
+          <m:f>
+            <m:fPr>
+              <m:ctrlPr>
+                <w:rPr>
+                  <w:rFonts w:ascii="Cambria Math" w:eastAsiaTheme="minorEastAsia" w:hAnsi="Cambria Math"/>
+                  <w:i/>
+                </w:rPr>
+              </m:ctrlPr>
+            </m:fPr>
+            <m:num>
+              <m:r>
+                <w:rPr>
+                  <w:rFonts w:ascii="Cambria Math" w:eastAsiaTheme="minorEastAsia" w:hAnsi="Cambria Math"/>
+                </w:rPr>
+                <m:t>1</m:t>
+              </m:r>
+            </m:num>
+            <m:den>
+              <m:sSub>
+                <m:sSubPr>
+                  <m:ctrlPr>
+                    <w:rPr>
+                      <w:rFonts w:ascii="Cambria Math" w:eastAsiaTheme="minorEastAsia" w:hAnsi="Cambria Math"/>
+                      <w:i/>
+                    </w:rPr>
+                  </m:ctrlPr>
+                </m:sSubPr>
+                <m:e>
+                  <m:r>
+                    <w:rPr>
+                      <w:rFonts w:ascii="Cambria Math" w:eastAsiaTheme="minorEastAsia" w:hAnsi="Cambria Math"/>
+                    </w:rPr>
+                    <m:t>ω</m:t>
+                  </m:r>
+                </m:e>
+                <m:sub>
+                  <m:r>
+                    <w:rPr>
+                      <w:rFonts w:ascii="Cambria Math" w:eastAsiaTheme="minorEastAsia" w:hAnsi="Cambria Math"/>
+                    </w:rPr>
+                    <m:t>0</m:t>
+                  </m:r>
+                </m:sub>
+              </m:sSub>
+            </m:den>
+          </m:f>
+          <m:r>
+            <w:rPr>
+              <w:rFonts w:ascii="Cambria Math" w:eastAsiaTheme="minorEastAsia" w:hAnsi="Cambria Math"/>
+            </w:rPr>
+            <m:t>=1.41 seconds</m:t>
+          </m:r>
+        </m:oMath>
+      </m:oMathPara>
+    </w:p>
+    <w:p>
+      <w:pPr>
+        <w:rPr>
+          <w:rFonts w:eastAsiaTheme="minorEastAsia"/>
+        </w:rPr>
+      </w:pPr>
+    </w:p>
+    <w:p>
+      <w:pPr>
+        <w:rPr>
+          <w:rFonts w:eastAsiaTheme="minorEastAsia"/>
+        </w:rPr>
+      </w:pPr>
+      <m:oMathPara>
+        <m:oMath>
+          <m:r>
+            <w:rPr>
+              <w:rFonts w:ascii="Cambria Math" w:eastAsiaTheme="minorEastAsia" w:hAnsi="Cambria Math"/>
+            </w:rPr>
+            <m:t>∂T=T</m:t>
+          </m:r>
+          <m:f>
+            <m:fPr>
+              <m:ctrlPr>
+                <w:rPr>
+                  <w:rFonts w:ascii="Cambria Math" w:eastAsiaTheme="minorEastAsia" w:hAnsi="Cambria Math"/>
+                  <w:i/>
+                </w:rPr>
+              </m:ctrlPr>
+            </m:fPr>
+            <m:num>
+              <m:r>
+                <w:rPr>
+                  <w:rFonts w:ascii="Cambria Math" w:eastAsiaTheme="minorEastAsia" w:hAnsi="Cambria Math"/>
+                </w:rPr>
+                <m:t>∂</m:t>
+              </m:r>
+              <m:sSub>
+                <m:sSubPr>
+                  <m:ctrlPr>
+                    <w:rPr>
+                      <w:rFonts w:ascii="Cambria Math" w:eastAsiaTheme="minorEastAsia" w:hAnsi="Cambria Math"/>
+                      <w:i/>
+                    </w:rPr>
+                  </m:ctrlPr>
+                </m:sSubPr>
+                <m:e>
+                  <m:r>
+                    <w:rPr>
+                      <w:rFonts w:ascii="Cambria Math" w:eastAsiaTheme="minorEastAsia" w:hAnsi="Cambria Math"/>
+                    </w:rPr>
+                    <m:t>ω</m:t>
+                  </m:r>
+                </m:e>
+                <m:sub>
+                  <m:r>
+                    <w:rPr>
+                      <w:rFonts w:ascii="Cambria Math" w:eastAsiaTheme="minorEastAsia" w:hAnsi="Cambria Math"/>
+                    </w:rPr>
+                    <m:t>0</m:t>
+                  </m:r>
+                </m:sub>
+              </m:sSub>
+            </m:num>
+            <m:den>
+              <m:sSub>
+                <m:sSubPr>
+                  <m:ctrlPr>
+                    <w:rPr>
+                      <w:rFonts w:ascii="Cambria Math" w:eastAsiaTheme="minorEastAsia" w:hAnsi="Cambria Math"/>
+                      <w:i/>
+                    </w:rPr>
+                  </m:ctrlPr>
+                </m:sSubPr>
+                <m:e>
+                  <m:r>
+                    <w:rPr>
+                      <w:rFonts w:ascii="Cambria Math" w:eastAsiaTheme="minorEastAsia" w:hAnsi="Cambria Math"/>
+                    </w:rPr>
+                    <m:t>ω</m:t>
+                  </m:r>
+                </m:e>
+                <m:sub>
+                  <m:r>
+                    <w:rPr>
+                      <w:rFonts w:ascii="Cambria Math" w:eastAsiaTheme="minorEastAsia" w:hAnsi="Cambria Math"/>
+                    </w:rPr>
+                    <m:t>0</m:t>
+                  </m:r>
+                </m:sub>
+              </m:sSub>
+            </m:den>
+          </m:f>
+          <m:r>
+            <w:rPr>
+              <w:rFonts w:ascii="Cambria Math" w:eastAsiaTheme="minorEastAsia" w:hAnsi="Cambria Math"/>
+            </w:rPr>
+            <m:t>=</m:t>
+          </m:r>
+          <m:r>
+            <w:rPr>
+              <w:rFonts w:ascii="Cambria Math" w:eastAsiaTheme="minorEastAsia" w:hAnsi="Cambria Math"/>
+            </w:rPr>
+            <m:t>0.002 seconds</m:t>
+          </m:r>
+        </m:oMath>
+      </m:oMathPara>
+    </w:p>
+    <w:p>
+      <w:pPr>
+        <w:rPr>
+          <w:rFonts w:eastAsiaTheme="minorEastAsia"/>
+        </w:rPr>
+      </w:pPr>
+    </w:p>
+    <w:p>
+      <w:pPr>
+        <w:rPr>
+          <w:rFonts w:eastAsiaTheme="minorEastAsia"/>
+        </w:rPr>
+      </w:pPr>
+      <w:r>
+        <w:rPr>
+          <w:rFonts w:eastAsiaTheme="minorEastAsia"/>
+        </w:rPr>
+        <w:t>We find that our average ratio between amplitudes is (0.726 ± 0.016)</w:t>
+      </w:r>
+      <w:r>
+        <w:rPr>
+          <w:rFonts w:eastAsiaTheme="minorEastAsia"/>
+        </w:rPr>
+        <w:t>. To calculate the damping time, we use the following equation.</w:t>
+      </w:r>
+    </w:p>
+    <w:p>
+      <w:pPr>
+        <w:rPr>
+          <w:rFonts w:eastAsiaTheme="minorEastAsia"/>
+        </w:rPr>
+      </w:pPr>
+    </w:p>
+    <w:p>
+      <w:pPr>
+        <w:rPr>
+          <w:rFonts w:eastAsiaTheme="minorEastAsia"/>
+        </w:rPr>
+      </w:pPr>
+      <m:oMathPara>
+        <m:oMath>
+          <m:r>
+            <w:rPr>
+              <w:rFonts w:ascii="Cambria Math" w:eastAsiaTheme="minorEastAsia" w:hAnsi="Cambria Math"/>
+            </w:rPr>
+            <m:t>τ=-</m:t>
+          </m:r>
+          <m:f>
+            <m:fPr>
+              <m:ctrlPr>
+                <w:rPr>
+                  <w:rFonts w:ascii="Cambria Math" w:eastAsiaTheme="minorEastAsia" w:hAnsi="Cambria Math"/>
+                  <w:i/>
+                </w:rPr>
+              </m:ctrlPr>
+            </m:fPr>
+            <m:num>
+              <m:r>
+                <w:rPr>
+                  <w:rFonts w:ascii="Cambria Math" w:eastAsiaTheme="minorEastAsia" w:hAnsi="Cambria Math"/>
+                </w:rPr>
+                <m:t>T</m:t>
+              </m:r>
+            </m:num>
+            <m:den>
+              <m:func>
+                <m:funcPr>
+                  <m:ctrlPr>
+                    <w:rPr>
+                      <w:rFonts w:ascii="Cambria Math" w:eastAsiaTheme="minorEastAsia" w:hAnsi="Cambria Math"/>
+                      <w:i/>
+                    </w:rPr>
+                  </m:ctrlPr>
+                </m:funcPr>
+                <m:fName>
+                  <m:r>
+                    <m:rPr>
+                      <m:sty m:val="p"/>
+                    </m:rPr>
+                    <w:rPr>
+                      <w:rFonts w:ascii="Cambria Math" w:eastAsiaTheme="minorEastAsia" w:hAnsi="Cambria Math"/>
+                    </w:rPr>
+                    <m:t>ln</m:t>
+                  </m:r>
+                </m:fName>
+                <m:e>
+                  <m:d>
+                    <m:dPr>
+                      <m:ctrlPr>
+                        <w:rPr>
+                          <w:rFonts w:ascii="Cambria Math" w:eastAsiaTheme="minorEastAsia" w:hAnsi="Cambria Math"/>
+                          <w:i/>
+                        </w:rPr>
+                      </m:ctrlPr>
+                    </m:dPr>
+                    <m:e>
+                      <m:f>
+                        <m:fPr>
+                          <m:ctrlPr>
+                            <w:rPr>
+                              <w:rFonts w:ascii="Cambria Math" w:eastAsiaTheme="minorEastAsia" w:hAnsi="Cambria Math"/>
+                              <w:i/>
+                            </w:rPr>
+                          </m:ctrlPr>
+                        </m:fPr>
+                        <m:num>
+                          <m:r>
+                            <w:rPr>
+                              <w:rFonts w:ascii="Cambria Math" w:eastAsiaTheme="minorEastAsia" w:hAnsi="Cambria Math"/>
+                            </w:rPr>
+                            <m:t>V</m:t>
+                          </m:r>
+                          <m:d>
+                            <m:dPr>
+                              <m:ctrlPr>
+                                <w:rPr>
+                                  <w:rFonts w:ascii="Cambria Math" w:eastAsiaTheme="minorEastAsia" w:hAnsi="Cambria Math"/>
+                                  <w:i/>
+                                </w:rPr>
+                              </m:ctrlPr>
+                            </m:dPr>
+                            <m:e>
+                              <m:r>
+                                <w:rPr>
+                                  <w:rFonts w:ascii="Cambria Math" w:eastAsiaTheme="minorEastAsia" w:hAnsi="Cambria Math"/>
+                                </w:rPr>
+                                <m:t>t+T</m:t>
+                              </m:r>
+                            </m:e>
+                          </m:d>
+                        </m:num>
+                        <m:den>
+                          <m:r>
+                            <w:rPr>
+                              <w:rFonts w:ascii="Cambria Math" w:eastAsiaTheme="minorEastAsia" w:hAnsi="Cambria Math"/>
+                            </w:rPr>
+                            <m:t>V</m:t>
+                          </m:r>
+                          <m:d>
+                            <m:dPr>
+                              <m:ctrlPr>
+                                <w:rPr>
+                                  <w:rFonts w:ascii="Cambria Math" w:eastAsiaTheme="minorEastAsia" w:hAnsi="Cambria Math"/>
+                                  <w:i/>
+                                </w:rPr>
+                              </m:ctrlPr>
+                            </m:dPr>
+                            <m:e>
+                              <m:r>
+                                <w:rPr>
+                                  <w:rFonts w:ascii="Cambria Math" w:eastAsiaTheme="minorEastAsia" w:hAnsi="Cambria Math"/>
+                                </w:rPr>
+                                <m:t>t</m:t>
+                              </m:r>
+                            </m:e>
+                          </m:d>
+                        </m:den>
+                      </m:f>
+                    </m:e>
+                  </m:d>
+                </m:e>
+              </m:func>
+            </m:den>
+          </m:f>
+          <m:r>
+            <w:rPr>
+              <w:rFonts w:ascii="Cambria Math" w:eastAsiaTheme="minorEastAsia" w:hAnsi="Cambria Math"/>
+            </w:rPr>
+            <m:t xml:space="preserve">= </m:t>
+          </m:r>
+          <m:r>
+            <w:rPr>
+              <w:rFonts w:ascii="Cambria Math" w:eastAsiaTheme="minorEastAsia" w:hAnsi="Cambria Math"/>
+            </w:rPr>
+            <m:t>4.40 seconds</m:t>
+          </m:r>
+        </m:oMath>
+      </m:oMathPara>
+    </w:p>
+    <w:p>
+      <w:pPr>
+        <w:rPr>
+          <w:rFonts w:eastAsiaTheme="minorEastAsia"/>
+        </w:rPr>
+      </w:pPr>
+    </w:p>
+    <w:p>
+      <w:pPr>
+        <w:rPr>
+          <w:rFonts w:eastAsiaTheme="minorEastAsia"/>
+        </w:rPr>
+      </w:pPr>
+      <w:r>
+        <w:rPr>
+          <w:rFonts w:eastAsiaTheme="minorEastAsia"/>
+        </w:rPr>
+        <w:t xml:space="preserve">Our value of damping time is </w:t>
+      </w:r>
+      <m:oMath>
+        <m:r>
+          <w:rPr>
+            <w:rFonts w:ascii="Cambria Math" w:eastAsiaTheme="minorEastAsia" w:hAnsi="Cambria Math"/>
+          </w:rPr>
+          <m:t>τ=</m:t>
+        </m:r>
+        <m:r>
+          <w:rPr>
+            <w:rFonts w:ascii="Cambria Math" w:eastAsiaTheme="minorEastAsia" w:hAnsi="Cambria Math"/>
+          </w:rPr>
+          <m:t>4.4±0.1</m:t>
+        </m:r>
+      </m:oMath>
+      <w:r>
+        <w:rPr>
+          <w:rFonts w:eastAsiaTheme="minorEastAsia"/>
+        </w:rPr>
+        <w:t xml:space="preserve"> seconds.</w:t>
+      </w:r>
+      <w:r>
+        <w:rPr>
+          <w:rFonts w:eastAsiaTheme="minorEastAsia"/>
+        </w:rPr>
+        <w:t xml:space="preserve"> Now we calculate the angular frequency for </w:t>
+      </w:r>
+      <w:bookmarkStart w:id="3" w:name="OLE_LINK2"/>
+      <w:r>
+        <w:rPr>
+          <w:rFonts w:eastAsiaTheme="minorEastAsia"/>
+        </w:rPr>
+        <w:t xml:space="preserve">driven, damped oscillations </w:t>
+      </w:r>
+      <w:bookmarkEnd w:id="3"/>
+      <w:r>
+        <w:rPr>
+          <w:rFonts w:eastAsiaTheme="minorEastAsia"/>
+        </w:rPr>
+        <w:t>with the following equation.</w:t>
+      </w:r>
+    </w:p>
+    <w:p>
+      <w:pPr>
+        <w:rPr>
+          <w:rFonts w:eastAsiaTheme="minorEastAsia"/>
+        </w:rPr>
+      </w:pPr>
+    </w:p>
+    <w:p>
+      <w:pPr>
+        <w:rPr>
+          <w:rFonts w:eastAsiaTheme="minorEastAsia"/>
+        </w:rPr>
+      </w:pPr>
+      <m:oMathPara>
+        <m:oMath>
+          <m:sSub>
+            <m:sSubPr>
+              <m:ctrlPr>
+                <w:rPr>
+                  <w:rFonts w:ascii="Cambria Math" w:eastAsiaTheme="minorEastAsia" w:hAnsi="Cambria Math"/>
+                  <w:i/>
+                </w:rPr>
+              </m:ctrlPr>
+            </m:sSubPr>
+            <m:e>
+              <m:r>
+                <w:rPr>
+                  <w:rFonts w:ascii="Cambria Math" w:eastAsiaTheme="minorEastAsia" w:hAnsi="Cambria Math"/>
+                </w:rPr>
+                <m:t>ω</m:t>
+              </m:r>
+            </m:e>
+            <m:sub>
+              <m:r>
+                <w:rPr>
+                  <w:rFonts w:ascii="Cambria Math" w:eastAsiaTheme="minorEastAsia" w:hAnsi="Cambria Math"/>
+                </w:rPr>
+                <m:t>R</m:t>
+              </m:r>
+            </m:sub>
+          </m:sSub>
+          <m:r>
+            <w:rPr>
+              <w:rFonts w:ascii="Cambria Math" w:eastAsiaTheme="minorEastAsia" w:hAnsi="Cambria Math"/>
+            </w:rPr>
+            <m:t>=</m:t>
+          </m:r>
+          <m:rad>
+            <m:radPr>
+              <m:degHide m:val="1"/>
+              <m:ctrlPr>
+                <w:rPr>
+                  <w:rFonts w:ascii="Cambria Math" w:eastAsiaTheme="minorEastAsia" w:hAnsi="Cambria Math"/>
+                  <w:i/>
+                </w:rPr>
+              </m:ctrlPr>
+            </m:radPr>
+            <m:deg/>
+            <m:e>
+              <m:sSubSup>
+                <m:sSubSupPr>
+                  <m:ctrlPr>
+                    <w:rPr>
+                      <w:rFonts w:ascii="Cambria Math" w:eastAsiaTheme="minorEastAsia" w:hAnsi="Cambria Math"/>
+                      <w:i/>
+                    </w:rPr>
+                  </m:ctrlPr>
+                </m:sSubSupPr>
+                <m:e>
+                  <m:r>
+                    <w:rPr>
+                      <w:rFonts w:ascii="Cambria Math" w:eastAsiaTheme="minorEastAsia" w:hAnsi="Cambria Math"/>
+                    </w:rPr>
+                    <m:t>ω</m:t>
+                  </m:r>
+                </m:e>
+                <m:sub>
+                  <m:r>
+                    <w:rPr>
+                      <w:rFonts w:ascii="Cambria Math" w:eastAsiaTheme="minorEastAsia" w:hAnsi="Cambria Math"/>
+                    </w:rPr>
+                    <m:t>0</m:t>
+                  </m:r>
+                </m:sub>
+                <m:sup>
+                  <m:r>
+                    <w:rPr>
+                      <w:rFonts w:ascii="Cambria Math" w:eastAsiaTheme="minorEastAsia" w:hAnsi="Cambria Math"/>
+                    </w:rPr>
+                    <m:t xml:space="preserve">  2</m:t>
+                  </m:r>
+                </m:sup>
+              </m:sSubSup>
+              <m:r>
+                <w:rPr>
+                  <w:rFonts w:ascii="Cambria Math" w:eastAsiaTheme="minorEastAsia" w:hAnsi="Cambria Math"/>
+                </w:rPr>
+                <m:t>-</m:t>
+              </m:r>
+              <m:f>
+                <m:fPr>
+                  <m:ctrlPr>
+                    <w:rPr>
+                      <w:rFonts w:ascii="Cambria Math" w:eastAsiaTheme="minorEastAsia" w:hAnsi="Cambria Math"/>
+                      <w:i/>
+                    </w:rPr>
+                  </m:ctrlPr>
+                </m:fPr>
+                <m:num>
+                  <m:r>
+                    <w:rPr>
+                      <w:rFonts w:ascii="Cambria Math" w:eastAsiaTheme="minorEastAsia" w:hAnsi="Cambria Math"/>
+                    </w:rPr>
+                    <m:t>2</m:t>
+                  </m:r>
+                </m:num>
+                <m:den>
+                  <m:sSup>
+                    <m:sSupPr>
+                      <m:ctrlPr>
+                        <w:rPr>
+                          <w:rFonts w:ascii="Cambria Math" w:eastAsiaTheme="minorEastAsia" w:hAnsi="Cambria Math"/>
+                          <w:i/>
+                        </w:rPr>
+                      </m:ctrlPr>
+                    </m:sSupPr>
+                    <m:e>
+                      <m:r>
+                        <w:rPr>
+                          <w:rFonts w:ascii="Cambria Math" w:eastAsiaTheme="minorEastAsia" w:hAnsi="Cambria Math"/>
+                        </w:rPr>
+                        <m:t>τ</m:t>
+                      </m:r>
+                    </m:e>
+                    <m:sup>
+                      <m:r>
+                        <w:rPr>
+                          <w:rFonts w:ascii="Cambria Math" w:eastAsiaTheme="minorEastAsia" w:hAnsi="Cambria Math"/>
+                        </w:rPr>
+                        <m:t>2</m:t>
+                      </m:r>
+                    </m:sup>
+                  </m:sSup>
+                </m:den>
+              </m:f>
+            </m:e>
+          </m:rad>
+          <m:r>
+            <w:rPr>
+              <w:rFonts w:ascii="Cambria Math" w:eastAsiaTheme="minorEastAsia" w:hAnsi="Cambria Math"/>
+            </w:rPr>
+            <m:t>=</m:t>
+          </m:r>
+          <m:r>
+            <w:rPr>
+              <w:rFonts w:ascii="Cambria Math" w:eastAsiaTheme="minorEastAsia" w:hAnsi="Cambria Math"/>
+            </w:rPr>
+            <m:t>0.63</m:t>
+          </m:r>
+          <m:r>
+            <w:rPr>
+              <w:rFonts w:ascii="Cambria Math" w:eastAsiaTheme="minorEastAsia" w:hAnsi="Cambria Math"/>
+            </w:rPr>
+            <m:t>4</m:t>
+          </m:r>
+          <m:r>
+            <w:rPr>
+              <w:rFonts w:ascii="Cambria Math" w:eastAsiaTheme="minorEastAsia" w:hAnsi="Cambria Math"/>
+            </w:rPr>
+            <m:t xml:space="preserve">  </m:t>
+          </m:r>
+          <m:r>
+            <w:rPr>
+              <w:rFonts w:ascii="Cambria Math" w:eastAsiaTheme="minorEastAsia" w:hAnsi="Cambria Math"/>
+            </w:rPr>
+            <m:t>Hz</m:t>
+          </m:r>
+        </m:oMath>
+      </m:oMathPara>
+    </w:p>
+    <w:p/>
+    <w:p>
+      <w:pPr>
+        <w:rPr>
+          <w:rFonts w:eastAsiaTheme="minorEastAsia"/>
+        </w:rPr>
+      </w:pPr>
+      <w:r>
+        <w:t xml:space="preserve">Our value of angular frequency for </w:t>
+      </w:r>
+      <w:r>
+        <w:rPr>
+          <w:rFonts w:eastAsiaTheme="minorEastAsia"/>
+        </w:rPr>
+        <w:t>driven, damped oscillations</w:t>
+      </w:r>
+      <w:r>
+        <w:rPr>
+          <w:rFonts w:eastAsiaTheme="minorEastAsia"/>
+        </w:rPr>
+        <w:t xml:space="preserve"> is (0.63</w:t>
+      </w:r>
+      <w:r>
+        <w:rPr>
+          <w:rFonts w:eastAsiaTheme="minorEastAsia"/>
+        </w:rPr>
+        <w:t>4</w:t>
+      </w:r>
+      <w:r>
+        <w:rPr>
+          <w:rFonts w:eastAsiaTheme="minorEastAsia"/>
+        </w:rPr>
+        <w:t xml:space="preserve"> ± 0.02</w:t>
+      </w:r>
+      <w:r>
+        <w:rPr>
+          <w:rFonts w:eastAsiaTheme="minorEastAsia"/>
+        </w:rPr>
+        <w:t>0</w:t>
+      </w:r>
+      <w:r>
+        <w:rPr>
+          <w:rFonts w:eastAsiaTheme="minorEastAsia"/>
+        </w:rPr>
+        <w:t>) Hz. Now we can find the Q-factor for this experiment.</w:t>
+      </w:r>
+    </w:p>
+    <w:p>
+      <w:pPr>
+        <w:rPr>
+          <w:rFonts w:eastAsiaTheme="minorEastAsia"/>
+        </w:rPr>
+      </w:pPr>
+    </w:p>
+    <w:p>
+      <w:pPr>
+        <w:rPr>
+          <w:rFonts w:eastAsiaTheme="minorEastAsia"/>
+        </w:rPr>
+      </w:pPr>
+      <m:oMathPara>
+        <m:oMath>
+          <m:r>
+            <w:rPr>
+              <w:rFonts w:ascii="Cambria Math" w:hAnsi="Cambria Math"/>
+            </w:rPr>
+            <m:t>Q=</m:t>
+          </m:r>
+          <m:f>
+            <m:fPr>
+              <m:ctrlPr>
+                <w:rPr>
+                  <w:rFonts w:ascii="Cambria Math" w:hAnsi="Cambria Math"/>
+                  <w:i/>
+                </w:rPr>
+              </m:ctrlPr>
+            </m:fPr>
+            <m:num>
+              <m:r>
+                <w:rPr>
+                  <w:rFonts w:ascii="Cambria Math" w:hAnsi="Cambria Math"/>
+                </w:rPr>
+                <m:t>1</m:t>
+              </m:r>
+            </m:num>
+            <m:den>
+              <m:r>
+                <w:rPr>
+                  <w:rFonts w:ascii="Cambria Math" w:hAnsi="Cambria Math"/>
+                </w:rPr>
+                <m:t>2</m:t>
+              </m:r>
+            </m:den>
+          </m:f>
+          <m:r>
+            <w:rPr>
+              <w:rFonts w:ascii="Cambria Math" w:hAnsi="Cambria Math"/>
+            </w:rPr>
+            <m:t>τ</m:t>
+          </m:r>
+          <m:sSub>
+            <m:sSubPr>
+              <m:ctrlPr>
+                <w:rPr>
+                  <w:rFonts w:ascii="Cambria Math" w:hAnsi="Cambria Math"/>
+                  <w:i/>
+                </w:rPr>
+              </m:ctrlPr>
+            </m:sSubPr>
+            <m:e>
+              <m:r>
+                <w:rPr>
+                  <w:rFonts w:ascii="Cambria Math" w:hAnsi="Cambria Math"/>
+                </w:rPr>
+                <m:t>ω</m:t>
+              </m:r>
+            </m:e>
+            <m:sub>
+              <m:r>
+                <w:rPr>
+                  <w:rFonts w:ascii="Cambria Math" w:hAnsi="Cambria Math"/>
+                </w:rPr>
+                <m:t>R</m:t>
+              </m:r>
+            </m:sub>
+          </m:sSub>
+          <m:r>
+            <w:rPr>
+              <w:rFonts w:ascii="Cambria Math" w:eastAsiaTheme="minorEastAsia" w:hAnsi="Cambria Math"/>
+            </w:rPr>
+            <m:t>=1.39</m:t>
+          </m:r>
+        </m:oMath>
+      </m:oMathPara>
+    </w:p>
+    <w:p>
+      <w:pPr>
+        <w:rPr>
+          <w:rFonts w:eastAsiaTheme="minorEastAsia"/>
+        </w:rPr>
+      </w:pPr>
+    </w:p>
+    <w:p>
+      <w:pPr>
+        <w:rPr>
+          <w:rFonts w:eastAsiaTheme="minorEastAsia"/>
+        </w:rPr>
+      </w:pPr>
+      <w:r>
+        <w:rPr>
+          <w:rFonts w:eastAsiaTheme="minorEastAsia"/>
+        </w:rPr>
+        <w:t xml:space="preserve">Our Q-factor is (1.39 ± 0.04). Q-factor is a dimensionless value and thus has no units. </w:t>
+      </w:r>
+      <w:r>
+        <w:rPr>
+          <w:rFonts w:eastAsiaTheme="minorEastAsia"/>
+        </w:rPr>
+        <w:t>Our Q-factor here is relatively low. Our two values for damped angular frequency are (0.711 ± 0.001) Hz and (</w:t>
+      </w:r>
+      <w:r>
+        <w:rPr>
+          <w:rFonts w:eastAsiaTheme="minorEastAsia"/>
+        </w:rPr>
+        <w:t xml:space="preserve">0.634 ± 0.020) Hz. These two values fall out of each other’s’ error windows and are statistically significant. </w:t>
+      </w:r>
+      <w:r>
+        <w:rPr>
+          <w:rFonts w:eastAsiaTheme="minorEastAsia"/>
+        </w:rPr>
+        <w:t>We</w:t>
+      </w:r>
+      <w:r>
+        <w:rPr>
+          <w:rFonts w:eastAsiaTheme="minorEastAsia"/>
+        </w:rPr>
+        <w:t xml:space="preserve"> would expect that</w:t>
+      </w:r>
+      <w:r>
+        <w:rPr>
+          <w:rFonts w:eastAsiaTheme="minorEastAsia"/>
+        </w:rPr>
+        <w:t xml:space="preserve"> our values </w:t>
+      </w:r>
+      <w:r>
+        <w:rPr>
+          <w:rFonts w:eastAsiaTheme="minorEastAsia"/>
+        </w:rPr>
+        <w:t xml:space="preserve">of angular frequency for undamped, undriven oscillations would match those </w:t>
+      </w:r>
+    </w:p>
     <w:p/>
     <w:p>
       <w:r>
         <w:rPr>
           <w:noProof/>
         </w:rPr>
+        <w:lastRenderedPageBreak/>
         <w:drawing>
-          <wp:inline distT="0" distB="0" distL="0" distR="0" wp14:anchorId="26BF01D7" wp14:editId="58D0F6D6">
+          <wp:inline distT="0" distB="0" distL="0" distR="0" wp14:anchorId="51811283" wp14:editId="42818F60">
             <wp:extent cx="5940000" cy="2743200"/>
             <wp:effectExtent l="0" t="0" r="16510" b="12700"/>
-            <wp:docPr id="6" name="Chart 6">
+            <wp:docPr id="1" name="Chart 1">
               <a:extLst xmlns:a="http://schemas.openxmlformats.org/drawingml/2006/main">
                 <a:ext uri="{FF2B5EF4-FFF2-40B4-BE49-F238E27FC236}">
                   <a16:creationId xmlns:a16="http://schemas.microsoft.com/office/drawing/2014/main" id="{9B1113A5-FEFE-644D-A8D3-237A94683E18}"/>
@@ -905,7 +2263,7 @@
           <w:noProof/>
         </w:rPr>
         <w:drawing>
-          <wp:inline distT="0" distB="0" distL="0" distR="0" wp14:anchorId="1C0CC02E" wp14:editId="0D1CD1BA">
+          <wp:inline distT="0" distB="0" distL="0" distR="0" wp14:anchorId="060DA0C9" wp14:editId="53DDE575">
             <wp:extent cx="4572000" cy="2743200"/>
             <wp:effectExtent l="0" t="0" r="12700" b="12700"/>
             <wp:docPr id="9" name="Chart 9">
@@ -944,7 +2302,7 @@
         </w:rPr>
         <w:lastRenderedPageBreak/>
         <w:drawing>
-          <wp:inline distT="0" distB="0" distL="0" distR="0" wp14:anchorId="6391D908" wp14:editId="49DAAA7E">
+          <wp:inline distT="0" distB="0" distL="0" distR="0" wp14:anchorId="02B89A51" wp14:editId="7F04BC9C">
             <wp:extent cx="4572000" cy="2743200"/>
             <wp:effectExtent l="0" t="0" r="12700" b="12700"/>
             <wp:docPr id="10" name="Chart 10">
@@ -972,8 +2330,13 @@
         <w:t>Figure X, Title:</w:t>
       </w:r>
       <w:r>
-        <w:t xml:space="preserve"> asldkfjlas</w:t>
+        <w:t xml:space="preserve"> </w:t>
       </w:r>
+      <w:proofErr w:type="spellStart"/>
+      <w:r>
+        <w:t>asldkfjlas</w:t>
+      </w:r>
+      <w:proofErr w:type="spellEnd"/>
     </w:p>
     <w:p/>
     <w:p>
@@ -982,7 +2345,7 @@
           <w:noProof/>
         </w:rPr>
         <w:drawing>
-          <wp:inline distT="0" distB="0" distL="0" distR="0" wp14:anchorId="55DB11B9" wp14:editId="549E01D6">
+          <wp:inline distT="0" distB="0" distL="0" distR="0" wp14:anchorId="73C4ACCC" wp14:editId="5B261641">
             <wp:extent cx="4572000" cy="2743200"/>
             <wp:effectExtent l="0" t="0" r="12700" b="12700"/>
             <wp:docPr id="11" name="Chart 11">
@@ -1010,8 +2373,13 @@
         <w:t>Figure X, Title:</w:t>
       </w:r>
       <w:r>
-        <w:t xml:space="preserve"> asldkfj</w:t>
+        <w:t xml:space="preserve"> </w:t>
       </w:r>
+      <w:proofErr w:type="spellStart"/>
+      <w:r>
+        <w:t>asldkfj</w:t>
+      </w:r>
+      <w:proofErr w:type="spellEnd"/>
     </w:p>
     <w:p/>
     <w:p>
@@ -1027,10 +2395,10 @@
         </w:rPr>
         <w:lastRenderedPageBreak/>
         <w:drawing>
-          <wp:inline distT="0" distB="0" distL="0" distR="0" wp14:anchorId="5566939F" wp14:editId="5D0A3711">
-            <wp:extent cx="4572000" cy="2743200"/>
-            <wp:effectExtent l="0" t="0" r="12700" b="12700"/>
-            <wp:docPr id="13" name="Chart 13">
+          <wp:inline distT="0" distB="0" distL="0" distR="0" wp14:anchorId="519D2DF2" wp14:editId="686810AE">
+            <wp:extent cx="5940000" cy="2743200"/>
+            <wp:effectExtent l="0" t="0" r="16510" b="12700"/>
+            <wp:docPr id="14" name="Chart 14">
               <a:extLst xmlns:a="http://schemas.openxmlformats.org/drawingml/2006/main">
                 <a:ext uri="{FF2B5EF4-FFF2-40B4-BE49-F238E27FC236}">
                   <a16:creationId xmlns:a16="http://schemas.microsoft.com/office/drawing/2014/main" id="{B5A2BB54-30AA-A848-AD98-1FCB93CD4DE4}"/>
@@ -1055,21 +2423,283 @@
         <w:t>Figure X, Title:</w:t>
       </w:r>
       <w:r>
-        <w:t xml:space="preserve"> asldf</w:t>
+        <w:t xml:space="preserve"> </w:t>
+      </w:r>
+      <w:r>
+        <w:t xml:space="preserve">This plot shows the amplitude of oscillation at various frequencies. </w:t>
+      </w:r>
+      <w:r>
+        <w:t xml:space="preserve">The orange line indicates the height which is </w:t>
+      </w:r>
+      <m:oMath>
+        <m:r>
+          <w:rPr>
+            <w:rFonts w:ascii="Cambria Math" w:hAnsi="Cambria Math"/>
+          </w:rPr>
+          <m:t>1/</m:t>
+        </m:r>
+        <m:rad>
+          <m:radPr>
+            <m:degHide m:val="1"/>
+            <m:ctrlPr>
+              <w:rPr>
+                <w:rFonts w:ascii="Cambria Math" w:hAnsi="Cambria Math"/>
+                <w:i/>
+              </w:rPr>
+            </m:ctrlPr>
+          </m:radPr>
+          <m:deg/>
+          <m:e>
+            <m:r>
+              <w:rPr>
+                <w:rFonts w:ascii="Cambria Math" w:hAnsi="Cambria Math"/>
+              </w:rPr>
+              <m:t>2</m:t>
+            </m:r>
+          </m:e>
+        </m:rad>
+      </m:oMath>
+      <w:r>
+        <w:rPr>
+          <w:rFonts w:eastAsiaTheme="minorEastAsia"/>
+        </w:rPr>
+        <w:t xml:space="preserve"> times t</w:t>
+      </w:r>
+      <w:r>
+        <w:t>he maximum amplitude of the graph. The resonance width is (0.20 ± 0.05) Hz. From the graph, the two values that intersect with the horizontal line are 0.60 Hz and 0.80 Hz.</w:t>
       </w:r>
     </w:p>
     <w:p/>
+    <w:p>
+      <w:r>
+        <w:t>We can see from this plot that the peak corresponds to the resonance frequency of (0.711 ± 0.001) Hz</w:t>
+      </w:r>
+      <w:r>
+        <w:t>, which is what we expect</w:t>
+      </w:r>
+      <w:r>
+        <w:t>.</w:t>
+      </w:r>
+      <w:r>
+        <w:t xml:space="preserve"> Our plot does not have the complete Lorentzian shape because some values were measured to be the same for different frequencies. However, if we had increased the precision of the measurement, we would likely have the correct shape.</w:t>
+      </w:r>
+    </w:p>
     <w:p/>
+    <w:p>
+      <w:r>
+        <w:rPr>
+          <w:i/>
+        </w:rPr>
+        <w:t xml:space="preserve">Q-Factor </w:t>
+      </w:r>
+      <w:r>
+        <w:rPr>
+          <w:i/>
+        </w:rPr>
+        <w:t>via Amplitude Response</w:t>
+      </w:r>
+      <w:r>
+        <w:t xml:space="preserve"> </w:t>
+      </w:r>
+    </w:p>
+    <w:p/>
+    <w:p>
+      <w:r>
+        <w:t xml:space="preserve">The two frequencies that </w:t>
+      </w:r>
+      <w:r>
+        <w:t>we</w:t>
+      </w:r>
+      <w:r>
+        <w:t xml:space="preserve"> measure</w:t>
+      </w:r>
+      <w:r>
+        <w:t>d</w:t>
+      </w:r>
+      <w:r>
+        <w:t xml:space="preserve"> to have amplitude of </w:t>
+      </w:r>
+      <m:oMath>
+        <m:r>
+          <w:rPr>
+            <w:rFonts w:ascii="Cambria Math" w:hAnsi="Cambria Math"/>
+          </w:rPr>
+          <m:t>1/</m:t>
+        </m:r>
+        <m:rad>
+          <m:radPr>
+            <m:degHide m:val="1"/>
+            <m:ctrlPr>
+              <w:rPr>
+                <w:rFonts w:ascii="Cambria Math" w:hAnsi="Cambria Math"/>
+                <w:i/>
+              </w:rPr>
+            </m:ctrlPr>
+          </m:radPr>
+          <m:deg/>
+          <m:e>
+            <m:r>
+              <w:rPr>
+                <w:rFonts w:ascii="Cambria Math" w:hAnsi="Cambria Math"/>
+              </w:rPr>
+              <m:t>2</m:t>
+            </m:r>
+          </m:e>
+        </m:rad>
+      </m:oMath>
+      <w:r>
+        <w:rPr>
+          <w:rFonts w:eastAsiaTheme="minorEastAsia"/>
+        </w:rPr>
+        <w:t xml:space="preserve"> </w:t>
+      </w:r>
+      <w:r>
+        <w:t xml:space="preserve"> are </w:t>
+      </w:r>
+      <w:r>
+        <w:t xml:space="preserve">0.57 </w:t>
+      </w:r>
+      <w:r>
+        <w:t xml:space="preserve">Hz </w:t>
+      </w:r>
+      <w:r>
+        <w:t>and 0.8</w:t>
+      </w:r>
+      <w:r>
+        <w:t xml:space="preserve"> Hz</w:t>
+      </w:r>
+      <w:r>
+        <w:t xml:space="preserve">. </w:t>
+      </w:r>
+      <w:r>
+        <w:t xml:space="preserve">The plot in Figure X nearly captures this, but we did not have the precision that we used when we were trying to find the exact </w:t>
+      </w:r>
+      <w:r>
+        <w:t>frequencies.</w:t>
+      </w:r>
+      <w:r>
+        <w:t xml:space="preserve"> </w:t>
+      </w:r>
+      <w:r>
+        <w:t>These values provide us with a way to calculate the Q-factor with another method.</w:t>
+      </w:r>
+    </w:p>
+    <w:p/>
+    <w:p>
+      <w:pPr>
+        <w:rPr>
+          <w:rFonts w:eastAsiaTheme="minorEastAsia"/>
+        </w:rPr>
+      </w:pPr>
+      <m:oMathPara>
+        <m:oMath>
+          <m:r>
+            <w:rPr>
+              <w:rFonts w:ascii="Cambria Math" w:hAnsi="Cambria Math"/>
+            </w:rPr>
+            <m:t>Q=</m:t>
+          </m:r>
+          <m:f>
+            <m:fPr>
+              <m:ctrlPr>
+                <w:rPr>
+                  <w:rFonts w:ascii="Cambria Math" w:hAnsi="Cambria Math"/>
+                  <w:i/>
+                </w:rPr>
+              </m:ctrlPr>
+            </m:fPr>
+            <m:num>
+              <m:sSub>
+                <m:sSubPr>
+                  <m:ctrlPr>
+                    <w:rPr>
+                      <w:rFonts w:ascii="Cambria Math" w:hAnsi="Cambria Math"/>
+                      <w:i/>
+                    </w:rPr>
+                  </m:ctrlPr>
+                </m:sSubPr>
+                <m:e>
+                  <m:r>
+                    <w:rPr>
+                      <w:rFonts w:ascii="Cambria Math" w:hAnsi="Cambria Math"/>
+                    </w:rPr>
+                    <m:t>ω</m:t>
+                  </m:r>
+                </m:e>
+                <m:sub>
+                  <m:r>
+                    <w:rPr>
+                      <w:rFonts w:ascii="Cambria Math" w:hAnsi="Cambria Math"/>
+                    </w:rPr>
+                    <m:t>0</m:t>
+                  </m:r>
+                </m:sub>
+              </m:sSub>
+            </m:num>
+            <m:den>
+              <m:r>
+                <w:rPr>
+                  <w:rFonts w:ascii="Cambria Math" w:hAnsi="Cambria Math"/>
+                </w:rPr>
+                <m:t>∆ω</m:t>
+              </m:r>
+            </m:den>
+          </m:f>
+          <m:r>
+            <w:rPr>
+              <w:rFonts w:ascii="Cambria Math" w:hAnsi="Cambria Math"/>
+            </w:rPr>
+            <m:t>=3.09</m:t>
+          </m:r>
+        </m:oMath>
+      </m:oMathPara>
+    </w:p>
+    <w:p/>
+    <w:p>
+      <m:oMathPara>
+        <m:oMath>
+          <m:r>
+            <w:rPr>
+              <w:rFonts w:ascii="Cambria Math" w:hAnsi="Cambria Math"/>
+            </w:rPr>
+            <m:t>∂Q=0.22</m:t>
+          </m:r>
+        </m:oMath>
+      </m:oMathPara>
+    </w:p>
+    <w:p/>
+    <w:p>
+      <w:r>
+        <w:t>With this method, our Q-factor is (3.09 ± 0.22). This is higher than the result of our first method which had a value of (1.39 ± 0.04). This was (also) higher/lower than our second result which has value (</w:t>
+      </w:r>
+      <w:proofErr w:type="spellStart"/>
+      <w:r>
+        <w:t>afsda</w:t>
+      </w:r>
+      <w:proofErr w:type="spellEnd"/>
+      <w:r>
+        <w:t xml:space="preserve"> ± </w:t>
+      </w:r>
+      <w:proofErr w:type="spellStart"/>
+      <w:r>
+        <w:t>asdf</w:t>
+      </w:r>
+      <w:proofErr w:type="spellEnd"/>
+      <w:r>
+        <w:t>).</w:t>
+      </w:r>
+    </w:p>
     <w:p>
       <w:r>
         <w:rPr>
           <w:noProof/>
         </w:rPr>
+        <w:lastRenderedPageBreak/>
         <w:drawing>
-          <wp:inline distT="0" distB="0" distL="0" distR="0" wp14:anchorId="3FFA8E4C" wp14:editId="31D7D37D">
-            <wp:extent cx="4572000" cy="2743200"/>
-            <wp:effectExtent l="0" t="0" r="12700" b="12700"/>
-            <wp:docPr id="12" name="Chart 12">
+          <wp:inline distT="0" distB="0" distL="0" distR="0" wp14:anchorId="6932C757" wp14:editId="5A3B1DF7">
+            <wp:extent cx="5940000" cy="3037840"/>
+            <wp:effectExtent l="0" t="0" r="16510" b="10160"/>
+            <wp:docPr id="4" name="Chart 4">
               <a:extLst xmlns:a="http://schemas.openxmlformats.org/drawingml/2006/main">
                 <a:ext uri="{FF2B5EF4-FFF2-40B4-BE49-F238E27FC236}">
                   <a16:creationId xmlns:a16="http://schemas.microsoft.com/office/drawing/2014/main" id="{348A6CAE-636F-7341-A9B2-FA293323A108}"/>
@@ -1094,18 +2724,63 @@
         <w:t>Figure X, title:</w:t>
       </w:r>
       <w:r>
-        <w:t xml:space="preserve"> This plot shows the Lissajous plots of the two frequencies that generated an amplitude response </w:t>
+        <w:t xml:space="preserve"> This plot shows the Lissajous plots of the two frequencies </w:t>
       </w:r>
       <w:r>
-        <w:t>with magnitude 1/sqrt(2) times the response generated by resonance frequency</w:t>
+        <w:t xml:space="preserve">we found </w:t>
       </w:r>
       <w:r>
-        <w:t xml:space="preserve"> (rephrase this, ;) alex gang</w:t>
+        <w:t xml:space="preserve">that generated an amplitude response </w:t>
       </w:r>
-      <w:bookmarkStart w:id="1" w:name="_GoBack"/>
-      <w:bookmarkEnd w:id="1"/>
+      <m:oMath>
+        <m:r>
+          <w:rPr>
+            <w:rFonts w:ascii="Cambria Math" w:hAnsi="Cambria Math"/>
+          </w:rPr>
+          <m:t>1/</m:t>
+        </m:r>
+        <m:rad>
+          <m:radPr>
+            <m:degHide m:val="1"/>
+            <m:ctrlPr>
+              <w:rPr>
+                <w:rFonts w:ascii="Cambria Math" w:hAnsi="Cambria Math"/>
+                <w:i/>
+              </w:rPr>
+            </m:ctrlPr>
+          </m:radPr>
+          <m:deg/>
+          <m:e>
+            <m:r>
+              <w:rPr>
+                <w:rFonts w:ascii="Cambria Math" w:hAnsi="Cambria Math"/>
+              </w:rPr>
+              <m:t>2</m:t>
+            </m:r>
+          </m:e>
+        </m:rad>
+      </m:oMath>
       <w:r>
-        <w:t>)</w:t>
+        <w:rPr>
+          <w:rFonts w:eastAsiaTheme="minorEastAsia"/>
+        </w:rPr>
+        <w:t xml:space="preserve"> </w:t>
+      </w:r>
+      <w:r>
+        <w:t>times the response generated by resonance frequency</w:t>
+      </w:r>
+      <w:r>
+        <w:t xml:space="preserve"> (</w:t>
+      </w:r>
+      <w:bookmarkStart w:id="4" w:name="_GoBack"/>
+      <w:bookmarkEnd w:id="4"/>
+      <w:proofErr w:type="spellStart"/>
+      <w:r>
+        <w:t>alex</w:t>
+      </w:r>
+      <w:proofErr w:type="spellEnd"/>
+      <w:r>
+        <w:t xml:space="preserve"> gang)</w:t>
       </w:r>
     </w:p>
     <w:p/>
@@ -1579,6 +3254,16 @@
       </w:tblBorders>
     </w:tblPr>
   </w:style>
+  <w:style w:type="character" w:styleId="PlaceholderText">
+    <w:name w:val="Placeholder Text"/>
+    <w:basedOn w:val="DefaultParagraphFont"/>
+    <w:uiPriority w:val="99"/>
+    <w:semiHidden/>
+    <w:rsid w:val="00804961"/>
+    <w:rPr>
+      <w:color w:val="808080"/>
+    </w:rPr>
+  </w:style>
 </w:styles>
 </file>
 
@@ -2092,412 +3777,409 @@
                 <c:formatCode>General</c:formatCode>
                 <c:ptCount val="136"/>
                 <c:pt idx="0">
-                  <c:v>0.1900665</c:v>
+                  <c:v>0.20106209999999999</c:v>
                 </c:pt>
                 <c:pt idx="1">
+                  <c:v>0.1947789</c:v>
+                </c:pt>
+                <c:pt idx="2">
                   <c:v>0.18378330000000001</c:v>
                 </c:pt>
-                <c:pt idx="2">
-                  <c:v>0.17278769999999999</c:v>
-                </c:pt>
                 <c:pt idx="3">
-                  <c:v>0.15550900000000001</c:v>
+                  <c:v>0.1665045</c:v>
                 </c:pt>
                 <c:pt idx="4">
-                  <c:v>0.13665939999999999</c:v>
+                  <c:v>0.14451339999999999</c:v>
                 </c:pt>
                 <c:pt idx="5">
-                  <c:v>0.1146682</c:v>
+                  <c:v>0.11780980000000001</c:v>
                 </c:pt>
                 <c:pt idx="6">
+                  <c:v>8.7964700000000007E-2</c:v>
+                </c:pt>
+                <c:pt idx="7">
+                  <c:v>5.8119499999999998E-2</c:v>
+                </c:pt>
+                <c:pt idx="8">
+                  <c:v>2.6703600000000001E-2</c:v>
+                </c:pt>
+                <c:pt idx="9">
+                  <c:v>-4.7124000000000003E-3</c:v>
+                </c:pt>
+                <c:pt idx="10">
+                  <c:v>-3.2986700000000001E-2</c:v>
+                </c:pt>
+                <c:pt idx="11">
+                  <c:v>-5.9690300000000002E-2</c:v>
+                </c:pt>
+                <c:pt idx="12">
+                  <c:v>-8.4823099999999998E-2</c:v>
+                </c:pt>
+                <c:pt idx="13">
+                  <c:v>-0.1036726</c:v>
+                </c:pt>
+                <c:pt idx="14">
+                  <c:v>-0.12095139999999999</c:v>
+                </c:pt>
+                <c:pt idx="15">
+                  <c:v>-0.13194700000000001</c:v>
+                </c:pt>
+                <c:pt idx="16">
+                  <c:v>-0.13980100000000001</c:v>
+                </c:pt>
+                <c:pt idx="17">
+                  <c:v>-0.1429426</c:v>
+                </c:pt>
+                <c:pt idx="18">
+                  <c:v>-0.14137179999999999</c:v>
+                </c:pt>
+                <c:pt idx="19">
+                  <c:v>-0.1350886</c:v>
+                </c:pt>
+                <c:pt idx="20">
+                  <c:v>-0.12409300000000001</c:v>
+                </c:pt>
+                <c:pt idx="21">
+                  <c:v>-0.1115266</c:v>
+                </c:pt>
+                <c:pt idx="22">
+                  <c:v>-9.4247800000000007E-2</c:v>
+                </c:pt>
+                <c:pt idx="23">
+                  <c:v>-7.5398300000000001E-2</c:v>
+                </c:pt>
+                <c:pt idx="24">
+                  <c:v>-5.4977899999999996E-2</c:v>
+                </c:pt>
+                <c:pt idx="25">
+                  <c:v>-3.2986700000000001E-2</c:v>
+                </c:pt>
+                <c:pt idx="26">
+                  <c:v>-1.2566399999999998E-2</c:v>
+                </c:pt>
+                <c:pt idx="27">
+                  <c:v>7.853999999999986E-3</c:v>
+                </c:pt>
+                <c:pt idx="28">
+                  <c:v>2.8274399999999998E-2</c:v>
+                </c:pt>
+                <c:pt idx="29">
+                  <c:v>4.5553099999999999E-2</c:v>
+                </c:pt>
+                <c:pt idx="30">
+                  <c:v>6.1261099999999999E-2</c:v>
+                </c:pt>
+                <c:pt idx="31">
+                  <c:v>7.5398300000000001E-2</c:v>
+                </c:pt>
+                <c:pt idx="32">
+                  <c:v>8.4823099999999998E-2</c:v>
+                </c:pt>
+                <c:pt idx="33">
                   <c:v>9.2677099999999998E-2</c:v>
                 </c:pt>
-                <c:pt idx="7">
-                  <c:v>7.0685899999999996E-2</c:v>
-                </c:pt>
-                <c:pt idx="8">
-                  <c:v>5.0265499999999998E-2</c:v>
-                </c:pt>
-                <c:pt idx="9">
-                  <c:v>3.1415999999999999E-2</c:v>
-                </c:pt>
-                <c:pt idx="10">
-                  <c:v>1.4137199999999999E-2</c:v>
-                </c:pt>
-                <c:pt idx="11">
-                  <c:v>0</c:v>
-                </c:pt>
-                <c:pt idx="12">
-                  <c:v>-1.0995600000000001E-2</c:v>
-                </c:pt>
-                <c:pt idx="13">
-                  <c:v>-2.0420400000000002E-2</c:v>
-                </c:pt>
-                <c:pt idx="14">
-                  <c:v>-2.6703499999999998E-2</c:v>
-                </c:pt>
-                <c:pt idx="15">
-                  <c:v>-3.1415900000000004E-2</c:v>
-                </c:pt>
-                <c:pt idx="16">
+                <c:pt idx="34">
+                  <c:v>9.7389500000000004E-2</c:v>
+                </c:pt>
+                <c:pt idx="35">
+                  <c:v>9.7389500000000004E-2</c:v>
+                </c:pt>
+                <c:pt idx="36">
+                  <c:v>9.5818700000000007E-2</c:v>
+                </c:pt>
+                <c:pt idx="37">
+                  <c:v>9.1106300000000001E-2</c:v>
+                </c:pt>
+                <c:pt idx="38">
+                  <c:v>8.3252300000000001E-2</c:v>
+                </c:pt>
+                <c:pt idx="39">
+                  <c:v>7.3827500000000004E-2</c:v>
+                </c:pt>
+                <c:pt idx="40">
+                  <c:v>6.1261099999999999E-2</c:v>
+                </c:pt>
+                <c:pt idx="41">
+                  <c:v>4.86947E-2</c:v>
+                </c:pt>
+                <c:pt idx="42">
+                  <c:v>3.4557600000000001E-2</c:v>
+                </c:pt>
+                <c:pt idx="43">
+                  <c:v>1.8849600000000001E-2</c:v>
+                </c:pt>
+                <c:pt idx="44">
+                  <c:v>4.7124000000000003E-3</c:v>
+                </c:pt>
+                <c:pt idx="45">
+                  <c:v>-9.4248000000000005E-3</c:v>
+                </c:pt>
+                <c:pt idx="46">
+                  <c:v>-2.1991199999999999E-2</c:v>
+                </c:pt>
+                <c:pt idx="47">
                   <c:v>-3.4557499999999998E-2</c:v>
                 </c:pt>
-                <c:pt idx="17">
-                  <c:v>-3.6128300000000002E-2</c:v>
-                </c:pt>
-                <c:pt idx="18">
-                  <c:v>-3.6128300000000002E-2</c:v>
-                </c:pt>
-                <c:pt idx="19">
-                  <c:v>-3.4557499999999998E-2</c:v>
-                </c:pt>
-                <c:pt idx="20">
-                  <c:v>-3.2986700000000001E-2</c:v>
-                </c:pt>
-                <c:pt idx="21">
-                  <c:v>-3.1415900000000004E-2</c:v>
-                </c:pt>
-                <c:pt idx="22">
+                <c:pt idx="48">
+                  <c:v>-4.3982300000000002E-2</c:v>
+                </c:pt>
+                <c:pt idx="49">
+                  <c:v>-5.1836300000000002E-2</c:v>
+                </c:pt>
+                <c:pt idx="50">
+                  <c:v>-5.8119500000000004E-2</c:v>
+                </c:pt>
+                <c:pt idx="51">
+                  <c:v>-6.2831899999999996E-2</c:v>
+                </c:pt>
+                <c:pt idx="52">
+                  <c:v>-6.4402699999999993E-2</c:v>
+                </c:pt>
+                <c:pt idx="53">
+                  <c:v>-6.4402699999999993E-2</c:v>
+                </c:pt>
+                <c:pt idx="54">
+                  <c:v>-6.2831899999999996E-2</c:v>
+                </c:pt>
+                <c:pt idx="55">
+                  <c:v>-5.8119500000000004E-2</c:v>
+                </c:pt>
+                <c:pt idx="56">
+                  <c:v>-5.3407099999999999E-2</c:v>
+                </c:pt>
+                <c:pt idx="57">
+                  <c:v>-4.5553099999999999E-2</c:v>
+                </c:pt>
+                <c:pt idx="58">
+                  <c:v>-3.7699099999999999E-2</c:v>
+                </c:pt>
+                <c:pt idx="59">
                   <c:v>-2.8274300000000002E-2</c:v>
                 </c:pt>
-                <c:pt idx="23">
-                  <c:v>-2.5132700000000001E-2</c:v>
-                </c:pt>
-                <c:pt idx="24">
-                  <c:v>-2.1991199999999999E-2</c:v>
-                </c:pt>
-                <c:pt idx="25">
+                <c:pt idx="60">
                   <c:v>-1.8849600000000001E-2</c:v>
                 </c:pt>
-                <c:pt idx="26">
-                  <c:v>-1.4137199999999999E-2</c:v>
-                </c:pt>
-                <c:pt idx="27">
-                  <c:v>-1.2566399999999998E-2</c:v>
-                </c:pt>
-                <c:pt idx="28">
+                <c:pt idx="61">
                   <c:v>-9.4248000000000005E-3</c:v>
-                </c:pt>
-                <c:pt idx="29">
-                  <c:v>-6.2832000000000009E-3</c:v>
-                </c:pt>
-                <c:pt idx="30">
-                  <c:v>-4.7124000000000003E-3</c:v>
-                </c:pt>
-                <c:pt idx="31">
-                  <c:v>-1.5708000000000007E-3</c:v>
-                </c:pt>
-                <c:pt idx="32">
-                  <c:v>0</c:v>
-                </c:pt>
-                <c:pt idx="33">
-                  <c:v>1.5707999999999998E-3</c:v>
-                </c:pt>
-                <c:pt idx="34">
-                  <c:v>3.1415999999999996E-3</c:v>
-                </c:pt>
-                <c:pt idx="35">
-                  <c:v>3.1415999999999996E-3</c:v>
-                </c:pt>
-                <c:pt idx="36">
-                  <c:v>4.7124000000000003E-3</c:v>
-                </c:pt>
-                <c:pt idx="37">
-                  <c:v>4.7124000000000003E-3</c:v>
-                </c:pt>
-                <c:pt idx="38">
-                  <c:v>4.7124000000000003E-3</c:v>
-                </c:pt>
-                <c:pt idx="39">
-                  <c:v>4.7124000000000003E-3</c:v>
-                </c:pt>
-                <c:pt idx="40">
-                  <c:v>4.7124000000000003E-3</c:v>
-                </c:pt>
-                <c:pt idx="41">
-                  <c:v>4.7124000000000003E-3</c:v>
-                </c:pt>
-                <c:pt idx="42">
-                  <c:v>4.7124000000000003E-3</c:v>
-                </c:pt>
-                <c:pt idx="43">
-                  <c:v>4.7124000000000003E-3</c:v>
-                </c:pt>
-                <c:pt idx="44">
-                  <c:v>3.1415999999999996E-3</c:v>
-                </c:pt>
-                <c:pt idx="45">
-                  <c:v>3.1415999999999996E-3</c:v>
-                </c:pt>
-                <c:pt idx="46">
-                  <c:v>3.1415999999999996E-3</c:v>
-                </c:pt>
-                <c:pt idx="47">
-                  <c:v>3.1415999999999996E-3</c:v>
-                </c:pt>
-                <c:pt idx="48">
-                  <c:v>1.5707999999999998E-3</c:v>
-                </c:pt>
-                <c:pt idx="49">
-                  <c:v>1.5707999999999998E-3</c:v>
-                </c:pt>
-                <c:pt idx="50">
-                  <c:v>1.5707999999999998E-3</c:v>
-                </c:pt>
-                <c:pt idx="51">
-                  <c:v>1.5707999999999998E-3</c:v>
-                </c:pt>
-                <c:pt idx="52">
-                  <c:v>0</c:v>
-                </c:pt>
-                <c:pt idx="53">
-                  <c:v>0</c:v>
-                </c:pt>
-                <c:pt idx="54">
-                  <c:v>0</c:v>
-                </c:pt>
-                <c:pt idx="55">
-                  <c:v>0</c:v>
-                </c:pt>
-                <c:pt idx="56">
-                  <c:v>0</c:v>
-                </c:pt>
-                <c:pt idx="57">
-                  <c:v>0</c:v>
-                </c:pt>
-                <c:pt idx="58">
-                  <c:v>0</c:v>
-                </c:pt>
-                <c:pt idx="59">
-                  <c:v>0</c:v>
-                </c:pt>
-                <c:pt idx="60">
-                  <c:v>0</c:v>
-                </c:pt>
-                <c:pt idx="61">
-                  <c:v>0</c:v>
                 </c:pt>
                 <c:pt idx="62">
                   <c:v>0</c:v>
                 </c:pt>
                 <c:pt idx="63">
-                  <c:v>0</c:v>
+                  <c:v>9.4248000000000005E-3</c:v>
                 </c:pt>
                 <c:pt idx="64">
-                  <c:v>0</c:v>
+                  <c:v>1.72788E-2</c:v>
                 </c:pt>
                 <c:pt idx="65">
-                  <c:v>0</c:v>
+                  <c:v>2.51328E-2</c:v>
                 </c:pt>
                 <c:pt idx="66">
-                  <c:v>0</c:v>
+                  <c:v>3.1415999999999999E-2</c:v>
                 </c:pt>
                 <c:pt idx="67">
-                  <c:v>0</c:v>
+                  <c:v>3.6128400000000005E-2</c:v>
                 </c:pt>
                 <c:pt idx="68">
-                  <c:v>0</c:v>
+                  <c:v>3.9269899999999996E-2</c:v>
                 </c:pt>
                 <c:pt idx="69">
-                  <c:v>0</c:v>
+                  <c:v>4.2411499999999998E-2</c:v>
                 </c:pt>
                 <c:pt idx="70">
-                  <c:v>0</c:v>
+                  <c:v>4.3982300000000002E-2</c:v>
                 </c:pt>
                 <c:pt idx="71">
-                  <c:v>0</c:v>
+                  <c:v>4.2411499999999998E-2</c:v>
                 </c:pt>
                 <c:pt idx="72">
-                  <c:v>0</c:v>
+                  <c:v>4.0840700000000001E-2</c:v>
                 </c:pt>
                 <c:pt idx="73">
-                  <c:v>0</c:v>
+                  <c:v>3.7699200000000002E-2</c:v>
                 </c:pt>
                 <c:pt idx="74">
-                  <c:v>0</c:v>
+                  <c:v>3.4557600000000001E-2</c:v>
                 </c:pt>
                 <c:pt idx="75">
-                  <c:v>0</c:v>
+                  <c:v>2.9845199999999999E-2</c:v>
                 </c:pt>
                 <c:pt idx="76">
-                  <c:v>0</c:v>
+                  <c:v>2.3562E-2</c:v>
                 </c:pt>
                 <c:pt idx="77">
-                  <c:v>0</c:v>
+                  <c:v>1.72788E-2</c:v>
                 </c:pt>
                 <c:pt idx="78">
-                  <c:v>0</c:v>
+                  <c:v>1.0995599999999999E-2</c:v>
                 </c:pt>
                 <c:pt idx="79">
-                  <c:v>0</c:v>
+                  <c:v>4.7124000000000003E-3</c:v>
                 </c:pt>
                 <c:pt idx="80">
-                  <c:v>0</c:v>
+                  <c:v>-1.5708000000000007E-3</c:v>
                 </c:pt>
                 <c:pt idx="81">
-                  <c:v>0</c:v>
+                  <c:v>-6.2832000000000009E-3</c:v>
                 </c:pt>
                 <c:pt idx="82">
-                  <c:v>0</c:v>
+                  <c:v>-1.2566399999999998E-2</c:v>
                 </c:pt>
                 <c:pt idx="83">
-                  <c:v>0</c:v>
+                  <c:v>-1.72788E-2</c:v>
                 </c:pt>
                 <c:pt idx="84">
-                  <c:v>0</c:v>
+                  <c:v>-2.0420400000000002E-2</c:v>
                 </c:pt>
                 <c:pt idx="85">
-                  <c:v>0</c:v>
+                  <c:v>-2.3562E-2</c:v>
                 </c:pt>
                 <c:pt idx="86">
-                  <c:v>0</c:v>
+                  <c:v>-2.6703499999999998E-2</c:v>
                 </c:pt>
                 <c:pt idx="87">
-                  <c:v>0</c:v>
+                  <c:v>-2.6703499999999998E-2</c:v>
                 </c:pt>
                 <c:pt idx="88">
-                  <c:v>0</c:v>
+                  <c:v>-2.8274300000000002E-2</c:v>
                 </c:pt>
                 <c:pt idx="89">
-                  <c:v>0</c:v>
+                  <c:v>-2.6703499999999998E-2</c:v>
                 </c:pt>
                 <c:pt idx="90">
-                  <c:v>0</c:v>
+                  <c:v>-2.5132700000000001E-2</c:v>
                 </c:pt>
                 <c:pt idx="91">
-                  <c:v>0</c:v>
+                  <c:v>-2.3562E-2</c:v>
                 </c:pt>
                 <c:pt idx="92">
-                  <c:v>0</c:v>
+                  <c:v>-2.0420400000000002E-2</c:v>
                 </c:pt>
                 <c:pt idx="93">
-                  <c:v>0</c:v>
+                  <c:v>-1.72788E-2</c:v>
                 </c:pt>
                 <c:pt idx="94">
-                  <c:v>0</c:v>
+                  <c:v>-1.4137199999999999E-2</c:v>
                 </c:pt>
                 <c:pt idx="95">
-                  <c:v>0</c:v>
+                  <c:v>-9.4248000000000005E-3</c:v>
                 </c:pt>
                 <c:pt idx="96">
-                  <c:v>0</c:v>
+                  <c:v>-6.2832000000000009E-3</c:v>
                 </c:pt>
                 <c:pt idx="97">
-                  <c:v>0</c:v>
+                  <c:v>-1.5708000000000007E-3</c:v>
                 </c:pt>
                 <c:pt idx="98">
-                  <c:v>0</c:v>
+                  <c:v>1.5707999999999998E-3</c:v>
                 </c:pt>
                 <c:pt idx="99">
-                  <c:v>0</c:v>
+                  <c:v>6.2832000000000001E-3</c:v>
                 </c:pt>
                 <c:pt idx="100">
-                  <c:v>0</c:v>
+                  <c:v>9.4248000000000005E-3</c:v>
                 </c:pt>
                 <c:pt idx="101">
-                  <c:v>0</c:v>
+                  <c:v>1.25664E-2</c:v>
                 </c:pt>
                 <c:pt idx="102">
-                  <c:v>0</c:v>
+                  <c:v>1.4137199999999999E-2</c:v>
                 </c:pt>
                 <c:pt idx="103">
-                  <c:v>0</c:v>
+                  <c:v>1.72788E-2</c:v>
                 </c:pt>
                 <c:pt idx="104">
-                  <c:v>0</c:v>
+                  <c:v>1.72788E-2</c:v>
                 </c:pt>
                 <c:pt idx="105">
-                  <c:v>0</c:v>
+                  <c:v>1.8849600000000001E-2</c:v>
                 </c:pt>
                 <c:pt idx="106">
-                  <c:v>0</c:v>
+                  <c:v>1.8849600000000001E-2</c:v>
                 </c:pt>
                 <c:pt idx="107">
-                  <c:v>0</c:v>
+                  <c:v>1.8849600000000001E-2</c:v>
                 </c:pt>
                 <c:pt idx="108">
-                  <c:v>0</c:v>
+                  <c:v>1.72788E-2</c:v>
                 </c:pt>
                 <c:pt idx="109">
-                  <c:v>0</c:v>
+                  <c:v>1.5708E-2</c:v>
                 </c:pt>
                 <c:pt idx="110">
-                  <c:v>0</c:v>
+                  <c:v>1.4137199999999999E-2</c:v>
                 </c:pt>
                 <c:pt idx="111">
-                  <c:v>0</c:v>
+                  <c:v>1.0995599999999999E-2</c:v>
                 </c:pt>
                 <c:pt idx="112">
-                  <c:v>0</c:v>
+                  <c:v>9.4248000000000005E-3</c:v>
                 </c:pt>
                 <c:pt idx="113">
-                  <c:v>0</c:v>
+                  <c:v>6.2832000000000001E-3</c:v>
                 </c:pt>
                 <c:pt idx="114">
-                  <c:v>0</c:v>
+                  <c:v>3.1415999999999996E-3</c:v>
                 </c:pt>
                 <c:pt idx="115">
-                  <c:v>0</c:v>
+                  <c:v>1.5707999999999998E-3</c:v>
                 </c:pt>
                 <c:pt idx="116">
-                  <c:v>0</c:v>
+                  <c:v>-1.5708000000000007E-3</c:v>
                 </c:pt>
                 <c:pt idx="117">
-                  <c:v>0</c:v>
+                  <c:v>-4.7124000000000003E-3</c:v>
                 </c:pt>
                 <c:pt idx="118">
-                  <c:v>0</c:v>
+                  <c:v>-6.2832000000000009E-3</c:v>
                 </c:pt>
                 <c:pt idx="119">
-                  <c:v>0</c:v>
+                  <c:v>-7.8539999999999999E-3</c:v>
                 </c:pt>
                 <c:pt idx="120">
-                  <c:v>0</c:v>
+                  <c:v>-9.4248000000000005E-3</c:v>
                 </c:pt>
                 <c:pt idx="121">
-                  <c:v>0</c:v>
+                  <c:v>-1.0995600000000001E-2</c:v>
                 </c:pt>
                 <c:pt idx="122">
-                  <c:v>0</c:v>
+                  <c:v>-1.0995600000000001E-2</c:v>
                 </c:pt>
                 <c:pt idx="123">
-                  <c:v>0</c:v>
+                  <c:v>-1.2566399999999998E-2</c:v>
                 </c:pt>
                 <c:pt idx="124">
-                  <c:v>0</c:v>
+                  <c:v>-1.2566399999999998E-2</c:v>
                 </c:pt>
                 <c:pt idx="125">
-                  <c:v>0</c:v>
+                  <c:v>-1.0995600000000001E-2</c:v>
                 </c:pt>
                 <c:pt idx="126">
-                  <c:v>0</c:v>
+                  <c:v>-1.0995600000000001E-2</c:v>
                 </c:pt>
                 <c:pt idx="127">
-                  <c:v>0</c:v>
+                  <c:v>-9.4248000000000005E-3</c:v>
                 </c:pt>
                 <c:pt idx="128">
-                  <c:v>0</c:v>
+                  <c:v>-7.8539999999999999E-3</c:v>
                 </c:pt>
                 <c:pt idx="129">
-                  <c:v>0</c:v>
+                  <c:v>-6.2832000000000009E-3</c:v>
                 </c:pt>
                 <c:pt idx="130">
-                  <c:v>0</c:v>
+                  <c:v>-4.7124000000000003E-3</c:v>
                 </c:pt>
                 <c:pt idx="131">
-                  <c:v>0</c:v>
+                  <c:v>-3.1415999999999996E-3</c:v>
                 </c:pt>
                 <c:pt idx="132">
-                  <c:v>0</c:v>
+                  <c:v>-1.5708000000000007E-3</c:v>
                 </c:pt>
                 <c:pt idx="133">
                   <c:v>0</c:v>
                 </c:pt>
                 <c:pt idx="134">
-                  <c:v>0</c:v>
-                </c:pt>
-                <c:pt idx="135">
-                  <c:v>0</c:v>
+                  <c:v>1.5707999999999998E-3</c:v>
                 </c:pt>
               </c:numCache>
             </c:numRef>
@@ -2505,7 +4187,7 @@
           <c:smooth val="0"/>
           <c:extLst>
             <c:ext xmlns:c16="http://schemas.microsoft.com/office/drawing/2014/chart" uri="{C3380CC4-5D6E-409C-BE32-E72D297353CC}">
-              <c16:uniqueId val="{00000000-07CC-1C4D-980E-6663035A99BA}"/>
+              <c16:uniqueId val="{00000000-6407-AC4B-B6DD-4AD0A8A54212}"/>
             </c:ext>
           </c:extLst>
         </c:ser>
@@ -3412,7 +5094,7 @@
           <c:smooth val="0"/>
           <c:extLst>
             <c:ext xmlns:c16="http://schemas.microsoft.com/office/drawing/2014/chart" uri="{C3380CC4-5D6E-409C-BE32-E72D297353CC}">
-              <c16:uniqueId val="{00000001-07CC-1C4D-980E-6663035A99BA}"/>
+              <c16:uniqueId val="{00000001-6407-AC4B-B6DD-4AD0A8A54212}"/>
             </c:ext>
           </c:extLst>
         </c:ser>
@@ -4319,7 +6001,7 @@
           <c:smooth val="0"/>
           <c:extLst>
             <c:ext xmlns:c16="http://schemas.microsoft.com/office/drawing/2014/chart" uri="{C3380CC4-5D6E-409C-BE32-E72D297353CC}">
-              <c16:uniqueId val="{00000002-07CC-1C4D-980E-6663035A99BA}"/>
+              <c16:uniqueId val="{00000002-6407-AC4B-B6DD-4AD0A8A54212}"/>
             </c:ext>
           </c:extLst>
         </c:ser>
@@ -8847,858 +10529,858 @@
           </c:xVal>
           <c:yVal>
             <c:numRef>
-              <c:f>'slightly damped'!$C$3:$C$324</c:f>
+              <c:f>'slightly damped'!$C$3:$C$322</c:f>
               <c:numCache>
                 <c:formatCode>General</c:formatCode>
-                <c:ptCount val="322"/>
+                <c:ptCount val="320"/>
                 <c:pt idx="0">
+                  <c:v>0.18535409999999999</c:v>
+                </c:pt>
+                <c:pt idx="1">
                   <c:v>0.18378330000000001</c:v>
                 </c:pt>
-                <c:pt idx="1">
-                  <c:v>0.18535409999999999</c:v>
-                </c:pt>
                 <c:pt idx="2">
-                  <c:v>0.18535409999999999</c:v>
+                  <c:v>0.17907090000000001</c:v>
                 </c:pt>
                 <c:pt idx="3">
-                  <c:v>0.18378330000000001</c:v>
+                  <c:v>0.16964609999999999</c:v>
                 </c:pt>
                 <c:pt idx="4">
-                  <c:v>0.17907090000000001</c:v>
+                  <c:v>0.15236739999999999</c:v>
                 </c:pt>
                 <c:pt idx="5">
-                  <c:v>0.16964609999999999</c:v>
+                  <c:v>0.13194700000000001</c:v>
                 </c:pt>
                 <c:pt idx="6">
-                  <c:v>0.15236739999999999</c:v>
+                  <c:v>0.1068142</c:v>
                 </c:pt>
                 <c:pt idx="7">
-                  <c:v>0.13194700000000001</c:v>
+                  <c:v>7.6969099999999999E-2</c:v>
                 </c:pt>
                 <c:pt idx="8">
+                  <c:v>4.5553099999999999E-2</c:v>
+                </c:pt>
+                <c:pt idx="9">
+                  <c:v>1.4137200000000001E-2</c:v>
+                </c:pt>
+                <c:pt idx="10">
+                  <c:v>-1.8849600000000001E-2</c:v>
+                </c:pt>
+                <c:pt idx="11">
+                  <c:v>-5.0265499999999998E-2</c:v>
+                </c:pt>
+                <c:pt idx="12">
+                  <c:v>-8.1681500000000004E-2</c:v>
+                </c:pt>
+                <c:pt idx="13">
+                  <c:v>-0.108385</c:v>
+                </c:pt>
+                <c:pt idx="14">
+                  <c:v>-0.13194700000000001</c:v>
+                </c:pt>
+                <c:pt idx="15">
+                  <c:v>-0.15236739999999999</c:v>
+                </c:pt>
+                <c:pt idx="16">
+                  <c:v>-0.16807530000000001</c:v>
+                </c:pt>
+                <c:pt idx="17">
+                  <c:v>-0.17750009999999999</c:v>
+                </c:pt>
+                <c:pt idx="18">
+                  <c:v>-0.1822125</c:v>
+                </c:pt>
+                <c:pt idx="19">
+                  <c:v>-0.1822125</c:v>
+                </c:pt>
+                <c:pt idx="20">
+                  <c:v>-0.17592930000000001</c:v>
+                </c:pt>
+                <c:pt idx="21">
+                  <c:v>-0.16336290000000001</c:v>
+                </c:pt>
+                <c:pt idx="22">
+                  <c:v>-0.14765500000000001</c:v>
+                </c:pt>
+                <c:pt idx="23">
+                  <c:v>-0.1272346</c:v>
+                </c:pt>
+                <c:pt idx="24">
+                  <c:v>-0.1036726</c:v>
+                </c:pt>
+                <c:pt idx="25">
+                  <c:v>-7.6969099999999999E-2</c:v>
+                </c:pt>
+                <c:pt idx="26">
+                  <c:v>-4.86947E-2</c:v>
+                </c:pt>
+                <c:pt idx="27">
+                  <c:v>-2.0420399999999998E-2</c:v>
+                </c:pt>
+                <c:pt idx="28">
+                  <c:v>9.4248000000000005E-3</c:v>
+                </c:pt>
+                <c:pt idx="29">
+                  <c:v>3.7699099999999999E-2</c:v>
+                </c:pt>
+                <c:pt idx="30">
+                  <c:v>6.2831899999999996E-2</c:v>
+                </c:pt>
+                <c:pt idx="31">
+                  <c:v>8.6393899999999996E-2</c:v>
+                </c:pt>
+                <c:pt idx="32">
                   <c:v>0.1068142</c:v>
                 </c:pt>
-                <c:pt idx="9">
-                  <c:v>7.6969099999999999E-2</c:v>
-                </c:pt>
-                <c:pt idx="10">
-                  <c:v>4.5553099999999999E-2</c:v>
-                </c:pt>
-                <c:pt idx="11">
-                  <c:v>1.4137200000000001E-2</c:v>
-                </c:pt>
-                <c:pt idx="12">
-                  <c:v>-1.8849600000000001E-2</c:v>
-                </c:pt>
-                <c:pt idx="13">
-                  <c:v>-5.0265499999999998E-2</c:v>
-                </c:pt>
-                <c:pt idx="14">
-                  <c:v>-8.1681500000000004E-2</c:v>
-                </c:pt>
-                <c:pt idx="15">
-                  <c:v>-0.108385</c:v>
-                </c:pt>
-                <c:pt idx="16">
-                  <c:v>-0.13194700000000001</c:v>
-                </c:pt>
-                <c:pt idx="17">
-                  <c:v>-0.15236739999999999</c:v>
-                </c:pt>
-                <c:pt idx="18">
-                  <c:v>-0.16807530000000001</c:v>
-                </c:pt>
-                <c:pt idx="19">
-                  <c:v>-0.17750009999999999</c:v>
-                </c:pt>
-                <c:pt idx="20">
-                  <c:v>-0.1822125</c:v>
-                </c:pt>
-                <c:pt idx="21">
-                  <c:v>-0.1822125</c:v>
-                </c:pt>
-                <c:pt idx="22">
-                  <c:v>-0.17592930000000001</c:v>
-                </c:pt>
-                <c:pt idx="23">
-                  <c:v>-0.16336290000000001</c:v>
-                </c:pt>
-                <c:pt idx="24">
-                  <c:v>-0.14765500000000001</c:v>
-                </c:pt>
-                <c:pt idx="25">
-                  <c:v>-0.1272346</c:v>
-                </c:pt>
-                <c:pt idx="26">
-                  <c:v>-0.1036726</c:v>
-                </c:pt>
-                <c:pt idx="27">
-                  <c:v>-7.6969099999999999E-2</c:v>
-                </c:pt>
-                <c:pt idx="28">
-                  <c:v>-4.86947E-2</c:v>
-                </c:pt>
-                <c:pt idx="29">
-                  <c:v>-2.0420399999999998E-2</c:v>
-                </c:pt>
-                <c:pt idx="30">
-                  <c:v>9.4248000000000005E-3</c:v>
-                </c:pt>
-                <c:pt idx="31">
-                  <c:v>3.7699099999999999E-2</c:v>
-                </c:pt>
-                <c:pt idx="32">
-                  <c:v>6.2831899999999996E-2</c:v>
-                </c:pt>
                 <c:pt idx="33">
-                  <c:v>8.6393899999999996E-2</c:v>
+                  <c:v>0.12409299999999999</c:v>
                 </c:pt>
                 <c:pt idx="34">
-                  <c:v>0.1068142</c:v>
+                  <c:v>0.1350886</c:v>
                 </c:pt>
                 <c:pt idx="35">
-                  <c:v>0.12409299999999999</c:v>
+                  <c:v>0.1429426</c:v>
                 </c:pt>
                 <c:pt idx="36">
-                  <c:v>0.1350886</c:v>
+                  <c:v>0.1460842</c:v>
                 </c:pt>
                 <c:pt idx="37">
                   <c:v>0.1429426</c:v>
                 </c:pt>
                 <c:pt idx="38">
-                  <c:v>0.1460842</c:v>
+                  <c:v>0.1350886</c:v>
                 </c:pt>
                 <c:pt idx="39">
-                  <c:v>0.1429426</c:v>
+                  <c:v>0.12409299999999999</c:v>
                 </c:pt>
                 <c:pt idx="40">
-                  <c:v>0.1350886</c:v>
+                  <c:v>0.108385</c:v>
                 </c:pt>
                 <c:pt idx="41">
-                  <c:v>0.12409299999999999</c:v>
+                  <c:v>8.7964700000000007E-2</c:v>
                 </c:pt>
                 <c:pt idx="42">
+                  <c:v>6.5973500000000004E-2</c:v>
+                </c:pt>
+                <c:pt idx="43">
+                  <c:v>4.2411499999999998E-2</c:v>
+                </c:pt>
+                <c:pt idx="44">
+                  <c:v>1.5708E-2</c:v>
+                </c:pt>
+                <c:pt idx="45">
+                  <c:v>-9.4248000000000005E-3</c:v>
+                </c:pt>
+                <c:pt idx="46">
+                  <c:v>-3.6128300000000002E-2</c:v>
+                </c:pt>
+                <c:pt idx="47">
+                  <c:v>-5.9690300000000002E-2</c:v>
+                </c:pt>
+                <c:pt idx="48">
+                  <c:v>-8.1681500000000004E-2</c:v>
+                </c:pt>
+                <c:pt idx="49">
+                  <c:v>-0.10210180000000001</c:v>
+                </c:pt>
+                <c:pt idx="50">
+                  <c:v>-0.1193806</c:v>
+                </c:pt>
+                <c:pt idx="51">
+                  <c:v>-0.13194700000000001</c:v>
+                </c:pt>
+                <c:pt idx="52">
+                  <c:v>-0.14137179999999999</c:v>
+                </c:pt>
+                <c:pt idx="53">
+                  <c:v>-0.1460842</c:v>
+                </c:pt>
+                <c:pt idx="54">
+                  <c:v>-0.1460842</c:v>
+                </c:pt>
+                <c:pt idx="55">
+                  <c:v>-0.1429426</c:v>
+                </c:pt>
+                <c:pt idx="56">
+                  <c:v>-0.1350886</c:v>
+                </c:pt>
+                <c:pt idx="57">
+                  <c:v>-0.1225222</c:v>
+                </c:pt>
+                <c:pt idx="58">
+                  <c:v>-0.1068142</c:v>
+                </c:pt>
+                <c:pt idx="59">
+                  <c:v>-8.9535500000000004E-2</c:v>
+                </c:pt>
+                <c:pt idx="60">
+                  <c:v>-6.9115099999999999E-2</c:v>
+                </c:pt>
+                <c:pt idx="61">
+                  <c:v>-4.7123900000000003E-2</c:v>
+                </c:pt>
+                <c:pt idx="62">
+                  <c:v>-2.3562E-2</c:v>
+                </c:pt>
+                <c:pt idx="63" formatCode="0.00E+00">
+                  <c:v>4.1633363E-17</c:v>
+                </c:pt>
+                <c:pt idx="64">
+                  <c:v>2.1991199999999999E-2</c:v>
+                </c:pt>
+                <c:pt idx="65">
+                  <c:v>4.2411499999999998E-2</c:v>
+                </c:pt>
+                <c:pt idx="66">
+                  <c:v>6.1261099999999999E-2</c:v>
+                </c:pt>
+                <c:pt idx="67">
+                  <c:v>7.8539899999999996E-2</c:v>
+                </c:pt>
+                <c:pt idx="68">
+                  <c:v>9.2677099999999998E-2</c:v>
+                </c:pt>
+                <c:pt idx="69">
+                  <c:v>0.10210180000000001</c:v>
+                </c:pt>
+                <c:pt idx="70">
                   <c:v>0.108385</c:v>
                 </c:pt>
-                <c:pt idx="43">
-                  <c:v>8.7964700000000007E-2</c:v>
-                </c:pt>
-                <c:pt idx="44">
-                  <c:v>6.5973500000000004E-2</c:v>
-                </c:pt>
-                <c:pt idx="45">
-                  <c:v>4.2411499999999998E-2</c:v>
-                </c:pt>
-                <c:pt idx="46">
+                <c:pt idx="71">
+                  <c:v>0.1115266</c:v>
+                </c:pt>
+                <c:pt idx="72">
+                  <c:v>0.1115266</c:v>
+                </c:pt>
+                <c:pt idx="73">
+                  <c:v>0.1068142</c:v>
+                </c:pt>
+                <c:pt idx="74">
+                  <c:v>9.7389400000000001E-2</c:v>
+                </c:pt>
+                <c:pt idx="75">
+                  <c:v>8.6393899999999996E-2</c:v>
+                </c:pt>
+                <c:pt idx="76">
+                  <c:v>7.0685899999999996E-2</c:v>
+                </c:pt>
+                <c:pt idx="77">
+                  <c:v>5.4977900000000003E-2</c:v>
+                </c:pt>
+                <c:pt idx="78">
+                  <c:v>3.6128300000000002E-2</c:v>
+                </c:pt>
+                <c:pt idx="79">
                   <c:v>1.5708E-2</c:v>
                 </c:pt>
-                <c:pt idx="47">
-                  <c:v>-9.4248000000000005E-3</c:v>
-                </c:pt>
-                <c:pt idx="48">
-                  <c:v>-3.6128300000000002E-2</c:v>
-                </c:pt>
-                <c:pt idx="49">
-                  <c:v>-5.9690300000000002E-2</c:v>
-                </c:pt>
-                <c:pt idx="50">
-                  <c:v>-8.1681500000000004E-2</c:v>
-                </c:pt>
-                <c:pt idx="51">
+                <c:pt idx="80">
+                  <c:v>-4.7124000000000003E-3</c:v>
+                </c:pt>
+                <c:pt idx="81">
+                  <c:v>-2.51328E-2</c:v>
+                </c:pt>
+                <c:pt idx="82">
+                  <c:v>-4.3982300000000002E-2</c:v>
+                </c:pt>
+                <c:pt idx="83">
+                  <c:v>-6.2831899999999996E-2</c:v>
+                </c:pt>
+                <c:pt idx="84">
+                  <c:v>-7.8539899999999996E-2</c:v>
+                </c:pt>
+                <c:pt idx="85">
+                  <c:v>-9.1106300000000001E-2</c:v>
+                </c:pt>
+                <c:pt idx="86">
                   <c:v>-0.10210180000000001</c:v>
                 </c:pt>
-                <c:pt idx="52">
-                  <c:v>-0.1193806</c:v>
-                </c:pt>
-                <c:pt idx="53">
-                  <c:v>-0.13194700000000001</c:v>
-                </c:pt>
-                <c:pt idx="54">
-                  <c:v>-0.14137179999999999</c:v>
-                </c:pt>
-                <c:pt idx="55">
-                  <c:v>-0.1460842</c:v>
-                </c:pt>
-                <c:pt idx="56">
-                  <c:v>-0.1460842</c:v>
-                </c:pt>
-                <c:pt idx="57">
-                  <c:v>-0.1429426</c:v>
-                </c:pt>
-                <c:pt idx="58">
-                  <c:v>-0.1350886</c:v>
-                </c:pt>
-                <c:pt idx="59">
-                  <c:v>-0.1225222</c:v>
-                </c:pt>
-                <c:pt idx="60">
-                  <c:v>-0.1068142</c:v>
-                </c:pt>
-                <c:pt idx="61">
-                  <c:v>-8.9535500000000004E-2</c:v>
-                </c:pt>
-                <c:pt idx="62">
-                  <c:v>-6.9115099999999999E-2</c:v>
-                </c:pt>
-                <c:pt idx="63">
-                  <c:v>-4.7123900000000003E-2</c:v>
-                </c:pt>
-                <c:pt idx="64">
-                  <c:v>-2.3562E-2</c:v>
-                </c:pt>
-                <c:pt idx="65" formatCode="0.00E+00">
-                  <c:v>4.1633363E-17</c:v>
-                </c:pt>
-                <c:pt idx="66">
-                  <c:v>2.1991199999999999E-2</c:v>
-                </c:pt>
-                <c:pt idx="67">
-                  <c:v>4.2411499999999998E-2</c:v>
-                </c:pt>
-                <c:pt idx="68">
-                  <c:v>6.1261099999999999E-2</c:v>
-                </c:pt>
-                <c:pt idx="69">
-                  <c:v>7.8539899999999996E-2</c:v>
-                </c:pt>
-                <c:pt idx="70">
-                  <c:v>9.2677099999999998E-2</c:v>
-                </c:pt>
-                <c:pt idx="71">
-                  <c:v>0.10210180000000001</c:v>
-                </c:pt>
-                <c:pt idx="72">
-                  <c:v>0.108385</c:v>
-                </c:pt>
-                <c:pt idx="73">
-                  <c:v>0.1115266</c:v>
-                </c:pt>
-                <c:pt idx="74">
-                  <c:v>0.1115266</c:v>
-                </c:pt>
-                <c:pt idx="75">
-                  <c:v>0.1068142</c:v>
-                </c:pt>
-                <c:pt idx="76">
-                  <c:v>9.7389400000000001E-2</c:v>
-                </c:pt>
-                <c:pt idx="77">
-                  <c:v>8.6393899999999996E-2</c:v>
-                </c:pt>
-                <c:pt idx="78">
-                  <c:v>7.0685899999999996E-2</c:v>
-                </c:pt>
-                <c:pt idx="79">
-                  <c:v>5.4977900000000003E-2</c:v>
-                </c:pt>
-                <c:pt idx="80">
-                  <c:v>3.6128300000000002E-2</c:v>
-                </c:pt>
-                <c:pt idx="81">
-                  <c:v>1.5708E-2</c:v>
-                </c:pt>
-                <c:pt idx="82">
-                  <c:v>-4.7124000000000003E-3</c:v>
-                </c:pt>
-                <c:pt idx="83">
-                  <c:v>-2.51328E-2</c:v>
-                </c:pt>
-                <c:pt idx="84">
-                  <c:v>-4.3982300000000002E-2</c:v>
-                </c:pt>
-                <c:pt idx="85">
-                  <c:v>-6.2831899999999996E-2</c:v>
-                </c:pt>
-                <c:pt idx="86">
-                  <c:v>-7.8539899999999996E-2</c:v>
-                </c:pt>
                 <c:pt idx="87">
-                  <c:v>-9.1106300000000001E-2</c:v>
+                  <c:v>-0.10995580000000001</c:v>
                 </c:pt>
                 <c:pt idx="88">
-                  <c:v>-0.10210180000000001</c:v>
+                  <c:v>-0.1146682</c:v>
                 </c:pt>
                 <c:pt idx="89">
-                  <c:v>-0.10995580000000001</c:v>
+                  <c:v>-0.116239</c:v>
                 </c:pt>
                 <c:pt idx="90">
                   <c:v>-0.1146682</c:v>
                 </c:pt>
                 <c:pt idx="91">
-                  <c:v>-0.116239</c:v>
+                  <c:v>-0.108385</c:v>
                 </c:pt>
                 <c:pt idx="92">
-                  <c:v>-0.1146682</c:v>
+                  <c:v>-0.100531</c:v>
                 </c:pt>
                 <c:pt idx="93">
-                  <c:v>-0.108385</c:v>
+                  <c:v>-8.7964700000000007E-2</c:v>
                 </c:pt>
                 <c:pt idx="94">
-                  <c:v>-0.100531</c:v>
+                  <c:v>-7.5398300000000001E-2</c:v>
                 </c:pt>
                 <c:pt idx="95">
-                  <c:v>-8.7964700000000007E-2</c:v>
+                  <c:v>-5.9690300000000002E-2</c:v>
                 </c:pt>
                 <c:pt idx="96">
-                  <c:v>-7.5398300000000001E-2</c:v>
+                  <c:v>-4.2411499999999998E-2</c:v>
                 </c:pt>
                 <c:pt idx="97">
+                  <c:v>-2.51328E-2</c:v>
+                </c:pt>
+                <c:pt idx="98">
+                  <c:v>-6.2832000000000001E-3</c:v>
+                </c:pt>
+                <c:pt idx="99">
+                  <c:v>1.0995599999999999E-2</c:v>
+                </c:pt>
+                <c:pt idx="100">
+                  <c:v>2.8274400000000002E-2</c:v>
+                </c:pt>
+                <c:pt idx="101">
+                  <c:v>4.2411499999999998E-2</c:v>
+                </c:pt>
+                <c:pt idx="102">
+                  <c:v>5.65487E-2</c:v>
+                </c:pt>
+                <c:pt idx="103">
+                  <c:v>6.7544300000000002E-2</c:v>
+                </c:pt>
+                <c:pt idx="104">
+                  <c:v>7.5398300000000001E-2</c:v>
+                </c:pt>
+                <c:pt idx="105">
+                  <c:v>8.1681500000000004E-2</c:v>
+                </c:pt>
+                <c:pt idx="106">
+                  <c:v>8.4823099999999998E-2</c:v>
+                </c:pt>
+                <c:pt idx="107">
+                  <c:v>8.4823099999999998E-2</c:v>
+                </c:pt>
+                <c:pt idx="108">
+                  <c:v>8.1681500000000004E-2</c:v>
+                </c:pt>
+                <c:pt idx="109">
+                  <c:v>7.5398300000000001E-2</c:v>
+                </c:pt>
+                <c:pt idx="110">
+                  <c:v>6.7544300000000002E-2</c:v>
+                </c:pt>
+                <c:pt idx="111">
+                  <c:v>5.65487E-2</c:v>
+                </c:pt>
+                <c:pt idx="112">
+                  <c:v>4.3982300000000002E-2</c:v>
+                </c:pt>
+                <c:pt idx="113">
+                  <c:v>2.9845199999999999E-2</c:v>
+                </c:pt>
+                <c:pt idx="114">
+                  <c:v>1.4137200000000001E-2</c:v>
+                </c:pt>
+                <c:pt idx="115">
+                  <c:v>-1.5708E-3</c:v>
+                </c:pt>
+                <c:pt idx="116">
+                  <c:v>-1.72788E-2</c:v>
+                </c:pt>
+                <c:pt idx="117">
+                  <c:v>-3.2986700000000001E-2</c:v>
+                </c:pt>
+                <c:pt idx="118">
+                  <c:v>-4.7123900000000003E-2</c:v>
+                </c:pt>
+                <c:pt idx="119">
                   <c:v>-5.9690300000000002E-2</c:v>
                 </c:pt>
-                <c:pt idx="98">
-                  <c:v>-4.2411499999999998E-2</c:v>
-                </c:pt>
-                <c:pt idx="99">
-                  <c:v>-2.51328E-2</c:v>
-                </c:pt>
-                <c:pt idx="100">
-                  <c:v>-6.2832000000000001E-3</c:v>
-                </c:pt>
-                <c:pt idx="101">
-                  <c:v>1.0995599999999999E-2</c:v>
-                </c:pt>
-                <c:pt idx="102">
-                  <c:v>2.8274400000000002E-2</c:v>
-                </c:pt>
-                <c:pt idx="103">
-                  <c:v>4.2411499999999998E-2</c:v>
-                </c:pt>
-                <c:pt idx="104">
-                  <c:v>5.65487E-2</c:v>
-                </c:pt>
-                <c:pt idx="105">
-                  <c:v>6.7544300000000002E-2</c:v>
-                </c:pt>
-                <c:pt idx="106">
-                  <c:v>7.5398300000000001E-2</c:v>
-                </c:pt>
-                <c:pt idx="107">
-                  <c:v>8.1681500000000004E-2</c:v>
-                </c:pt>
-                <c:pt idx="108">
-                  <c:v>8.4823099999999998E-2</c:v>
-                </c:pt>
-                <c:pt idx="109">
-                  <c:v>8.4823099999999998E-2</c:v>
-                </c:pt>
-                <c:pt idx="110">
-                  <c:v>8.1681500000000004E-2</c:v>
-                </c:pt>
-                <c:pt idx="111">
-                  <c:v>7.5398300000000001E-2</c:v>
-                </c:pt>
-                <c:pt idx="112">
-                  <c:v>6.7544300000000002E-2</c:v>
-                </c:pt>
-                <c:pt idx="113">
-                  <c:v>5.65487E-2</c:v>
-                </c:pt>
-                <c:pt idx="114">
-                  <c:v>4.3982300000000002E-2</c:v>
-                </c:pt>
-                <c:pt idx="115">
-                  <c:v>2.9845199999999999E-2</c:v>
-                </c:pt>
-                <c:pt idx="116">
-                  <c:v>1.4137200000000001E-2</c:v>
-                </c:pt>
-                <c:pt idx="117">
-                  <c:v>-1.5708E-3</c:v>
-                </c:pt>
-                <c:pt idx="118">
-                  <c:v>-1.72788E-2</c:v>
-                </c:pt>
-                <c:pt idx="119">
-                  <c:v>-3.2986700000000001E-2</c:v>
-                </c:pt>
                 <c:pt idx="120">
-                  <c:v>-4.7123900000000003E-2</c:v>
+                  <c:v>-7.0685899999999996E-2</c:v>
                 </c:pt>
                 <c:pt idx="121">
-                  <c:v>-5.9690300000000002E-2</c:v>
+                  <c:v>-8.0110700000000007E-2</c:v>
                 </c:pt>
                 <c:pt idx="122">
-                  <c:v>-7.0685899999999996E-2</c:v>
+                  <c:v>-8.6393899999999996E-2</c:v>
                 </c:pt>
                 <c:pt idx="123">
-                  <c:v>-8.0110700000000007E-2</c:v>
+                  <c:v>-9.1106300000000001E-2</c:v>
                 </c:pt>
                 <c:pt idx="124">
-                  <c:v>-8.6393899999999996E-2</c:v>
+                  <c:v>-9.1106300000000001E-2</c:v>
                 </c:pt>
                 <c:pt idx="125">
                   <c:v>-9.1106300000000001E-2</c:v>
                 </c:pt>
                 <c:pt idx="126">
-                  <c:v>-9.1106300000000001E-2</c:v>
+                  <c:v>-8.6393899999999996E-2</c:v>
                 </c:pt>
                 <c:pt idx="127">
-                  <c:v>-9.1106300000000001E-2</c:v>
+                  <c:v>-8.1681500000000004E-2</c:v>
                 </c:pt>
                 <c:pt idx="128">
-                  <c:v>-8.6393899999999996E-2</c:v>
+                  <c:v>-7.2256699999999993E-2</c:v>
                 </c:pt>
                 <c:pt idx="129">
-                  <c:v>-8.1681500000000004E-2</c:v>
+                  <c:v>-6.2831899999999996E-2</c:v>
                 </c:pt>
                 <c:pt idx="130">
+                  <c:v>-5.0265499999999998E-2</c:v>
+                </c:pt>
+                <c:pt idx="131">
+                  <c:v>-3.7699099999999999E-2</c:v>
+                </c:pt>
+                <c:pt idx="132">
+                  <c:v>-2.3562E-2</c:v>
+                </c:pt>
+                <c:pt idx="133">
+                  <c:v>-1.0995599999999999E-2</c:v>
+                </c:pt>
+                <c:pt idx="134">
+                  <c:v>3.1416E-3</c:v>
+                </c:pt>
+                <c:pt idx="135">
+                  <c:v>1.5708E-2</c:v>
+                </c:pt>
+                <c:pt idx="136">
+                  <c:v>2.8274400000000002E-2</c:v>
+                </c:pt>
+                <c:pt idx="137">
+                  <c:v>3.9269900000000003E-2</c:v>
+                </c:pt>
+                <c:pt idx="138">
+                  <c:v>4.7123900000000003E-2</c:v>
+                </c:pt>
+                <c:pt idx="139">
+                  <c:v>5.4977900000000003E-2</c:v>
+                </c:pt>
+                <c:pt idx="140">
+                  <c:v>5.9690300000000002E-2</c:v>
+                </c:pt>
+                <c:pt idx="141">
+                  <c:v>6.2831899999999996E-2</c:v>
+                </c:pt>
+                <c:pt idx="142">
+                  <c:v>6.2831899999999996E-2</c:v>
+                </c:pt>
+                <c:pt idx="143">
+                  <c:v>6.1261099999999999E-2</c:v>
+                </c:pt>
+                <c:pt idx="144">
+                  <c:v>5.65487E-2</c:v>
+                </c:pt>
+                <c:pt idx="145">
+                  <c:v>5.0265499999999998E-2</c:v>
+                </c:pt>
+                <c:pt idx="146">
+                  <c:v>4.2411499999999998E-2</c:v>
+                </c:pt>
+                <c:pt idx="147">
+                  <c:v>3.2986700000000001E-2</c:v>
+                </c:pt>
+                <c:pt idx="148">
+                  <c:v>2.1991199999999999E-2</c:v>
+                </c:pt>
+                <c:pt idx="149">
+                  <c:v>1.0995599999999999E-2</c:v>
+                </c:pt>
+                <c:pt idx="150">
+                  <c:v>-1.5708E-3</c:v>
+                </c:pt>
+                <c:pt idx="151">
+                  <c:v>-1.25664E-2</c:v>
+                </c:pt>
+                <c:pt idx="152">
+                  <c:v>-2.51328E-2</c:v>
+                </c:pt>
+                <c:pt idx="153">
+                  <c:v>-3.6128300000000002E-2</c:v>
+                </c:pt>
+                <c:pt idx="154">
+                  <c:v>-4.5553099999999999E-2</c:v>
+                </c:pt>
+                <c:pt idx="155">
+                  <c:v>-5.4977900000000003E-2</c:v>
+                </c:pt>
+                <c:pt idx="156">
+                  <c:v>-6.1261099999999999E-2</c:v>
+                </c:pt>
+                <c:pt idx="157">
+                  <c:v>-6.7544300000000002E-2</c:v>
+                </c:pt>
+                <c:pt idx="158">
+                  <c:v>-7.0685899999999996E-2</c:v>
+                </c:pt>
+                <c:pt idx="159">
                   <c:v>-7.2256699999999993E-2</c:v>
                 </c:pt>
-                <c:pt idx="131">
-                  <c:v>-6.2831899999999996E-2</c:v>
-                </c:pt>
-                <c:pt idx="132">
-                  <c:v>-5.0265499999999998E-2</c:v>
-                </c:pt>
-                <c:pt idx="133">
-                  <c:v>-3.7699099999999999E-2</c:v>
-                </c:pt>
-                <c:pt idx="134">
+                <c:pt idx="160">
+                  <c:v>-7.2256699999999993E-2</c:v>
+                </c:pt>
+                <c:pt idx="161">
+                  <c:v>-6.9115099999999999E-2</c:v>
+                </c:pt>
+                <c:pt idx="162">
+                  <c:v>-6.5973500000000004E-2</c:v>
+                </c:pt>
+                <c:pt idx="163">
+                  <c:v>-5.9690300000000002E-2</c:v>
+                </c:pt>
+                <c:pt idx="164">
+                  <c:v>-5.1836300000000002E-2</c:v>
+                </c:pt>
+                <c:pt idx="165">
+                  <c:v>-4.2411499999999998E-2</c:v>
+                </c:pt>
+                <c:pt idx="166">
+                  <c:v>-3.2986700000000001E-2</c:v>
+                </c:pt>
+                <c:pt idx="167">
                   <c:v>-2.3562E-2</c:v>
                 </c:pt>
-                <c:pt idx="135">
-                  <c:v>-1.0995599999999999E-2</c:v>
-                </c:pt>
-                <c:pt idx="136">
-                  <c:v>3.1416E-3</c:v>
-                </c:pt>
-                <c:pt idx="137">
-                  <c:v>1.5708E-2</c:v>
-                </c:pt>
-                <c:pt idx="138">
-                  <c:v>2.8274400000000002E-2</c:v>
-                </c:pt>
-                <c:pt idx="139">
+                <c:pt idx="168">
+                  <c:v>-1.25664E-2</c:v>
+                </c:pt>
+                <c:pt idx="169">
+                  <c:v>-1.5708E-3</c:v>
+                </c:pt>
+                <c:pt idx="170">
+                  <c:v>7.8539999999999999E-3</c:v>
+                </c:pt>
+                <c:pt idx="171">
+                  <c:v>1.72788E-2</c:v>
+                </c:pt>
+                <c:pt idx="172">
+                  <c:v>2.51328E-2</c:v>
+                </c:pt>
+                <c:pt idx="173">
+                  <c:v>3.2986700000000001E-2</c:v>
+                </c:pt>
+                <c:pt idx="174">
                   <c:v>3.9269900000000003E-2</c:v>
                 </c:pt>
-                <c:pt idx="140">
-                  <c:v>4.7123900000000003E-2</c:v>
-                </c:pt>
-                <c:pt idx="141">
-                  <c:v>5.4977900000000003E-2</c:v>
-                </c:pt>
-                <c:pt idx="142">
-                  <c:v>5.9690300000000002E-2</c:v>
-                </c:pt>
-                <c:pt idx="143">
-                  <c:v>6.2831899999999996E-2</c:v>
-                </c:pt>
-                <c:pt idx="144">
-                  <c:v>6.2831899999999996E-2</c:v>
-                </c:pt>
-                <c:pt idx="145">
-                  <c:v>6.1261099999999999E-2</c:v>
-                </c:pt>
-                <c:pt idx="146">
-                  <c:v>5.65487E-2</c:v>
-                </c:pt>
-                <c:pt idx="147">
-                  <c:v>5.0265499999999998E-2</c:v>
-                </c:pt>
-                <c:pt idx="148">
+                <c:pt idx="175">
                   <c:v>4.2411499999999998E-2</c:v>
                 </c:pt>
-                <c:pt idx="149">
-                  <c:v>3.2986700000000001E-2</c:v>
-                </c:pt>
-                <c:pt idx="150">
-                  <c:v>2.1991199999999999E-2</c:v>
-                </c:pt>
-                <c:pt idx="151">
-                  <c:v>1.0995599999999999E-2</c:v>
-                </c:pt>
-                <c:pt idx="152">
-                  <c:v>-1.5708E-3</c:v>
-                </c:pt>
-                <c:pt idx="153">
-                  <c:v>-1.25664E-2</c:v>
-                </c:pt>
-                <c:pt idx="154">
-                  <c:v>-2.51328E-2</c:v>
-                </c:pt>
-                <c:pt idx="155">
-                  <c:v>-3.6128300000000002E-2</c:v>
-                </c:pt>
-                <c:pt idx="156">
-                  <c:v>-4.5553099999999999E-2</c:v>
-                </c:pt>
-                <c:pt idx="157">
-                  <c:v>-5.4977900000000003E-2</c:v>
-                </c:pt>
-                <c:pt idx="158">
-                  <c:v>-6.1261099999999999E-2</c:v>
-                </c:pt>
-                <c:pt idx="159">
-                  <c:v>-6.7544300000000002E-2</c:v>
-                </c:pt>
-                <c:pt idx="160">
-                  <c:v>-7.0685899999999996E-2</c:v>
-                </c:pt>
-                <c:pt idx="161">
-                  <c:v>-7.2256699999999993E-2</c:v>
-                </c:pt>
-                <c:pt idx="162">
-                  <c:v>-7.2256699999999993E-2</c:v>
-                </c:pt>
-                <c:pt idx="163">
-                  <c:v>-6.9115099999999999E-2</c:v>
-                </c:pt>
-                <c:pt idx="164">
-                  <c:v>-6.5973500000000004E-2</c:v>
-                </c:pt>
-                <c:pt idx="165">
-                  <c:v>-5.9690300000000002E-2</c:v>
-                </c:pt>
-                <c:pt idx="166">
-                  <c:v>-5.1836300000000002E-2</c:v>
-                </c:pt>
-                <c:pt idx="167">
-                  <c:v>-4.2411499999999998E-2</c:v>
-                </c:pt>
-                <c:pt idx="168">
-                  <c:v>-3.2986700000000001E-2</c:v>
-                </c:pt>
-                <c:pt idx="169">
-                  <c:v>-2.3562E-2</c:v>
-                </c:pt>
-                <c:pt idx="170">
-                  <c:v>-1.25664E-2</c:v>
-                </c:pt>
-                <c:pt idx="171">
-                  <c:v>-1.5708E-3</c:v>
-                </c:pt>
-                <c:pt idx="172">
-                  <c:v>7.8539999999999999E-3</c:v>
-                </c:pt>
-                <c:pt idx="173">
-                  <c:v>1.72788E-2</c:v>
-                </c:pt>
-                <c:pt idx="174">
-                  <c:v>2.51328E-2</c:v>
-                </c:pt>
-                <c:pt idx="175">
-                  <c:v>3.2986700000000001E-2</c:v>
-                </c:pt>
                 <c:pt idx="176">
-                  <c:v>3.9269900000000003E-2</c:v>
+                  <c:v>4.5553099999999999E-2</c:v>
                 </c:pt>
                 <c:pt idx="177">
-                  <c:v>4.2411499999999998E-2</c:v>
+                  <c:v>4.5553099999999999E-2</c:v>
                 </c:pt>
                 <c:pt idx="178">
                   <c:v>4.5553099999999999E-2</c:v>
                 </c:pt>
                 <c:pt idx="179">
-                  <c:v>4.5553099999999999E-2</c:v>
+                  <c:v>4.2411499999999998E-2</c:v>
                 </c:pt>
                 <c:pt idx="180">
-                  <c:v>4.5553099999999999E-2</c:v>
+                  <c:v>3.7699099999999999E-2</c:v>
                 </c:pt>
                 <c:pt idx="181">
-                  <c:v>4.2411499999999998E-2</c:v>
+                  <c:v>3.1415999999999999E-2</c:v>
                 </c:pt>
                 <c:pt idx="182">
-                  <c:v>3.7699099999999999E-2</c:v>
+                  <c:v>2.51328E-2</c:v>
                 </c:pt>
                 <c:pt idx="183">
+                  <c:v>1.72788E-2</c:v>
+                </c:pt>
+                <c:pt idx="184">
+                  <c:v>7.8539999999999999E-3</c:v>
+                </c:pt>
+                <c:pt idx="185">
+                  <c:v>-1.5708E-3</c:v>
+                </c:pt>
+                <c:pt idx="186">
+                  <c:v>-9.4248000000000005E-3</c:v>
+                </c:pt>
+                <c:pt idx="187">
+                  <c:v>-1.8849600000000001E-2</c:v>
+                </c:pt>
+                <c:pt idx="188">
+                  <c:v>-2.8274400000000002E-2</c:v>
+                </c:pt>
+                <c:pt idx="189">
+                  <c:v>-3.6128300000000002E-2</c:v>
+                </c:pt>
+                <c:pt idx="190">
+                  <c:v>-4.2411499999999998E-2</c:v>
+                </c:pt>
+                <c:pt idx="191">
+                  <c:v>-4.86947E-2</c:v>
+                </c:pt>
+                <c:pt idx="192">
+                  <c:v>-5.1836300000000002E-2</c:v>
+                </c:pt>
+                <c:pt idx="193">
+                  <c:v>-5.4977900000000003E-2</c:v>
+                </c:pt>
+                <c:pt idx="194">
+                  <c:v>-5.65487E-2</c:v>
+                </c:pt>
+                <c:pt idx="195">
+                  <c:v>-5.65487E-2</c:v>
+                </c:pt>
+                <c:pt idx="196">
+                  <c:v>-5.4977900000000003E-2</c:v>
+                </c:pt>
+                <c:pt idx="197">
+                  <c:v>-5.1836300000000002E-2</c:v>
+                </c:pt>
+                <c:pt idx="198">
+                  <c:v>-4.86947E-2</c:v>
+                </c:pt>
+                <c:pt idx="199">
+                  <c:v>-4.2411499999999998E-2</c:v>
+                </c:pt>
+                <c:pt idx="200">
+                  <c:v>-3.6128300000000002E-2</c:v>
+                </c:pt>
+                <c:pt idx="201">
+                  <c:v>-2.8274400000000002E-2</c:v>
+                </c:pt>
+                <c:pt idx="202">
+                  <c:v>-2.1991199999999999E-2</c:v>
+                </c:pt>
+                <c:pt idx="203">
+                  <c:v>-1.25664E-2</c:v>
+                </c:pt>
+                <c:pt idx="204">
+                  <c:v>-4.7124000000000003E-3</c:v>
+                </c:pt>
+                <c:pt idx="205">
+                  <c:v>3.1416E-3</c:v>
+                </c:pt>
+                <c:pt idx="206">
+                  <c:v>9.4248000000000005E-3</c:v>
+                </c:pt>
+                <c:pt idx="207">
+                  <c:v>1.5708E-2</c:v>
+                </c:pt>
+                <c:pt idx="208">
+                  <c:v>2.1991199999999999E-2</c:v>
+                </c:pt>
+                <c:pt idx="209">
+                  <c:v>2.6703600000000001E-2</c:v>
+                </c:pt>
+                <c:pt idx="210">
+                  <c:v>2.9845199999999999E-2</c:v>
+                </c:pt>
+                <c:pt idx="211">
                   <c:v>3.1415999999999999E-2</c:v>
                 </c:pt>
-                <c:pt idx="184">
-                  <c:v>2.51328E-2</c:v>
-                </c:pt>
-                <c:pt idx="185">
-                  <c:v>1.72788E-2</c:v>
-                </c:pt>
-                <c:pt idx="186">
-                  <c:v>7.8539999999999999E-3</c:v>
-                </c:pt>
-                <c:pt idx="187">
-                  <c:v>-1.5708E-3</c:v>
-                </c:pt>
-                <c:pt idx="188">
-                  <c:v>-9.4248000000000005E-3</c:v>
-                </c:pt>
-                <c:pt idx="189">
-                  <c:v>-1.8849600000000001E-2</c:v>
-                </c:pt>
-                <c:pt idx="190">
-                  <c:v>-2.8274400000000002E-2</c:v>
-                </c:pt>
-                <c:pt idx="191">
-                  <c:v>-3.6128300000000002E-2</c:v>
-                </c:pt>
-                <c:pt idx="192">
-                  <c:v>-4.2411499999999998E-2</c:v>
-                </c:pt>
-                <c:pt idx="193">
-                  <c:v>-4.86947E-2</c:v>
-                </c:pt>
-                <c:pt idx="194">
-                  <c:v>-5.1836300000000002E-2</c:v>
-                </c:pt>
-                <c:pt idx="195">
-                  <c:v>-5.4977900000000003E-2</c:v>
-                </c:pt>
-                <c:pt idx="196">
-                  <c:v>-5.65487E-2</c:v>
-                </c:pt>
-                <c:pt idx="197">
-                  <c:v>-5.65487E-2</c:v>
-                </c:pt>
-                <c:pt idx="198">
-                  <c:v>-5.4977900000000003E-2</c:v>
-                </c:pt>
-                <c:pt idx="199">
-                  <c:v>-5.1836300000000002E-2</c:v>
-                </c:pt>
-                <c:pt idx="200">
-                  <c:v>-4.86947E-2</c:v>
-                </c:pt>
-                <c:pt idx="201">
-                  <c:v>-4.2411499999999998E-2</c:v>
-                </c:pt>
-                <c:pt idx="202">
-                  <c:v>-3.6128300000000002E-2</c:v>
-                </c:pt>
-                <c:pt idx="203">
-                  <c:v>-2.8274400000000002E-2</c:v>
-                </c:pt>
-                <c:pt idx="204">
-                  <c:v>-2.1991199999999999E-2</c:v>
-                </c:pt>
-                <c:pt idx="205">
-                  <c:v>-1.25664E-2</c:v>
-                </c:pt>
-                <c:pt idx="206">
-                  <c:v>-4.7124000000000003E-3</c:v>
-                </c:pt>
-                <c:pt idx="207">
-                  <c:v>3.1416E-3</c:v>
-                </c:pt>
-                <c:pt idx="208">
-                  <c:v>9.4248000000000005E-3</c:v>
-                </c:pt>
-                <c:pt idx="209">
-                  <c:v>1.5708E-2</c:v>
-                </c:pt>
-                <c:pt idx="210">
-                  <c:v>2.1991199999999999E-2</c:v>
-                </c:pt>
-                <c:pt idx="211">
-                  <c:v>2.6703600000000001E-2</c:v>
-                </c:pt>
                 <c:pt idx="212">
-                  <c:v>2.9845199999999999E-2</c:v>
+                  <c:v>3.2986700000000001E-2</c:v>
                 </c:pt>
                 <c:pt idx="213">
                   <c:v>3.1415999999999999E-2</c:v>
                 </c:pt>
                 <c:pt idx="214">
-                  <c:v>3.2986700000000001E-2</c:v>
+                  <c:v>2.9845199999999999E-2</c:v>
                 </c:pt>
                 <c:pt idx="215">
-                  <c:v>3.1415999999999999E-2</c:v>
+                  <c:v>2.6703600000000001E-2</c:v>
                 </c:pt>
                 <c:pt idx="216">
-                  <c:v>2.9845199999999999E-2</c:v>
+                  <c:v>2.1991199999999999E-2</c:v>
                 </c:pt>
                 <c:pt idx="217">
-                  <c:v>2.6703600000000001E-2</c:v>
+                  <c:v>1.72788E-2</c:v>
                 </c:pt>
                 <c:pt idx="218">
+                  <c:v>1.0995599999999999E-2</c:v>
+                </c:pt>
+                <c:pt idx="219">
+                  <c:v>4.7124000000000003E-3</c:v>
+                </c:pt>
+                <c:pt idx="220">
+                  <c:v>-1.5708E-3</c:v>
+                </c:pt>
+                <c:pt idx="221">
+                  <c:v>-7.8539999999999999E-3</c:v>
+                </c:pt>
+                <c:pt idx="222">
+                  <c:v>-1.5708E-2</c:v>
+                </c:pt>
+                <c:pt idx="223">
+                  <c:v>-2.1991199999999999E-2</c:v>
+                </c:pt>
+                <c:pt idx="224">
+                  <c:v>-2.8274400000000002E-2</c:v>
+                </c:pt>
+                <c:pt idx="225">
+                  <c:v>-3.2986700000000001E-2</c:v>
+                </c:pt>
+                <c:pt idx="226">
+                  <c:v>-3.7699099999999999E-2</c:v>
+                </c:pt>
+                <c:pt idx="227">
+                  <c:v>-4.0840700000000001E-2</c:v>
+                </c:pt>
+                <c:pt idx="228">
+                  <c:v>-4.3982300000000002E-2</c:v>
+                </c:pt>
+                <c:pt idx="229">
+                  <c:v>-4.5553099999999999E-2</c:v>
+                </c:pt>
+                <c:pt idx="230">
+                  <c:v>-4.5553099999999999E-2</c:v>
+                </c:pt>
+                <c:pt idx="231">
+                  <c:v>-4.3982300000000002E-2</c:v>
+                </c:pt>
+                <c:pt idx="232">
+                  <c:v>-4.2411499999999998E-2</c:v>
+                </c:pt>
+                <c:pt idx="233">
+                  <c:v>-3.9269900000000003E-2</c:v>
+                </c:pt>
+                <c:pt idx="234">
+                  <c:v>-3.4557499999999998E-2</c:v>
+                </c:pt>
+                <c:pt idx="235">
+                  <c:v>-2.9845199999999999E-2</c:v>
+                </c:pt>
+                <c:pt idx="236">
+                  <c:v>-2.51328E-2</c:v>
+                </c:pt>
+                <c:pt idx="237">
+                  <c:v>-1.8849600000000001E-2</c:v>
+                </c:pt>
+                <c:pt idx="238">
+                  <c:v>-1.4137200000000001E-2</c:v>
+                </c:pt>
+                <c:pt idx="239">
+                  <c:v>-7.8539999999999999E-3</c:v>
+                </c:pt>
+                <c:pt idx="240">
+                  <c:v>-1.5708E-3</c:v>
+                </c:pt>
+                <c:pt idx="241">
+                  <c:v>3.1416E-3</c:v>
+                </c:pt>
+                <c:pt idx="242">
+                  <c:v>9.4248000000000005E-3</c:v>
+                </c:pt>
+                <c:pt idx="243">
+                  <c:v>1.4137200000000001E-2</c:v>
+                </c:pt>
+                <c:pt idx="244">
+                  <c:v>1.72788E-2</c:v>
+                </c:pt>
+                <c:pt idx="245">
+                  <c:v>2.0420399999999998E-2</c:v>
+                </c:pt>
+                <c:pt idx="246">
                   <c:v>2.1991199999999999E-2</c:v>
                 </c:pt>
-                <c:pt idx="219">
-                  <c:v>1.72788E-2</c:v>
-                </c:pt>
-                <c:pt idx="220">
-                  <c:v>1.0995599999999999E-2</c:v>
-                </c:pt>
-                <c:pt idx="221">
-                  <c:v>4.7124000000000003E-3</c:v>
-                </c:pt>
-                <c:pt idx="222">
-                  <c:v>-1.5708E-3</c:v>
-                </c:pt>
-                <c:pt idx="223">
-                  <c:v>-7.8539999999999999E-3</c:v>
-                </c:pt>
-                <c:pt idx="224">
-                  <c:v>-1.5708E-2</c:v>
-                </c:pt>
-                <c:pt idx="225">
-                  <c:v>-2.1991199999999999E-2</c:v>
-                </c:pt>
-                <c:pt idx="226">
-                  <c:v>-2.8274400000000002E-2</c:v>
-                </c:pt>
-                <c:pt idx="227">
-                  <c:v>-3.2986700000000001E-2</c:v>
-                </c:pt>
-                <c:pt idx="228">
-                  <c:v>-3.7699099999999999E-2</c:v>
-                </c:pt>
-                <c:pt idx="229">
-                  <c:v>-4.0840700000000001E-2</c:v>
-                </c:pt>
-                <c:pt idx="230">
-                  <c:v>-4.3982300000000002E-2</c:v>
-                </c:pt>
-                <c:pt idx="231">
-                  <c:v>-4.5553099999999999E-2</c:v>
-                </c:pt>
-                <c:pt idx="232">
-                  <c:v>-4.5553099999999999E-2</c:v>
-                </c:pt>
-                <c:pt idx="233">
-                  <c:v>-4.3982300000000002E-2</c:v>
-                </c:pt>
-                <c:pt idx="234">
-                  <c:v>-4.2411499999999998E-2</c:v>
-                </c:pt>
-                <c:pt idx="235">
-                  <c:v>-3.9269900000000003E-2</c:v>
-                </c:pt>
-                <c:pt idx="236">
-                  <c:v>-3.4557499999999998E-2</c:v>
-                </c:pt>
-                <c:pt idx="237">
-                  <c:v>-2.9845199999999999E-2</c:v>
-                </c:pt>
-                <c:pt idx="238">
-                  <c:v>-2.51328E-2</c:v>
-                </c:pt>
-                <c:pt idx="239">
-                  <c:v>-1.8849600000000001E-2</c:v>
-                </c:pt>
-                <c:pt idx="240">
-                  <c:v>-1.4137200000000001E-2</c:v>
-                </c:pt>
-                <c:pt idx="241">
-                  <c:v>-7.8539999999999999E-3</c:v>
-                </c:pt>
-                <c:pt idx="242">
-                  <c:v>-1.5708E-3</c:v>
-                </c:pt>
-                <c:pt idx="243">
-                  <c:v>3.1416E-3</c:v>
-                </c:pt>
-                <c:pt idx="244">
-                  <c:v>9.4248000000000005E-3</c:v>
-                </c:pt>
-                <c:pt idx="245">
-                  <c:v>1.4137200000000001E-2</c:v>
-                </c:pt>
-                <c:pt idx="246">
-                  <c:v>1.72788E-2</c:v>
-                </c:pt>
                 <c:pt idx="247">
-                  <c:v>2.0420399999999998E-2</c:v>
+                  <c:v>2.1991199999999999E-2</c:v>
                 </c:pt>
                 <c:pt idx="248">
                   <c:v>2.1991199999999999E-2</c:v>
                 </c:pt>
                 <c:pt idx="249">
-                  <c:v>2.1991199999999999E-2</c:v>
+                  <c:v>2.0420399999999998E-2</c:v>
                 </c:pt>
                 <c:pt idx="250">
-                  <c:v>2.1991199999999999E-2</c:v>
+                  <c:v>1.8849600000000001E-2</c:v>
                 </c:pt>
                 <c:pt idx="251">
-                  <c:v>2.0420399999999998E-2</c:v>
+                  <c:v>1.5708E-2</c:v>
                 </c:pt>
                 <c:pt idx="252">
-                  <c:v>1.8849600000000001E-2</c:v>
+                  <c:v>1.25664E-2</c:v>
                 </c:pt>
                 <c:pt idx="253">
-                  <c:v>1.5708E-2</c:v>
+                  <c:v>7.8539999999999999E-3</c:v>
                 </c:pt>
                 <c:pt idx="254">
-                  <c:v>1.25664E-2</c:v>
+                  <c:v>3.1416E-3</c:v>
                 </c:pt>
                 <c:pt idx="255">
-                  <c:v>7.8539999999999999E-3</c:v>
+                  <c:v>-3.1416E-3</c:v>
                 </c:pt>
                 <c:pt idx="256">
-                  <c:v>3.1416E-3</c:v>
+                  <c:v>-7.8539999999999999E-3</c:v>
                 </c:pt>
                 <c:pt idx="257">
-                  <c:v>-3.1416E-3</c:v>
+                  <c:v>-1.25664E-2</c:v>
                 </c:pt>
                 <c:pt idx="258">
-                  <c:v>-7.8539999999999999E-3</c:v>
+                  <c:v>-1.72788E-2</c:v>
                 </c:pt>
                 <c:pt idx="259">
-                  <c:v>-1.25664E-2</c:v>
+                  <c:v>-2.1991199999999999E-2</c:v>
                 </c:pt>
                 <c:pt idx="260">
-                  <c:v>-1.72788E-2</c:v>
+                  <c:v>-2.6703600000000001E-2</c:v>
                 </c:pt>
                 <c:pt idx="261">
-                  <c:v>-2.1991199999999999E-2</c:v>
+                  <c:v>-2.9845199999999999E-2</c:v>
                 </c:pt>
                 <c:pt idx="262">
-                  <c:v>-2.6703600000000001E-2</c:v>
+                  <c:v>-3.2986700000000001E-2</c:v>
                 </c:pt>
                 <c:pt idx="263">
-                  <c:v>-2.9845199999999999E-2</c:v>
+                  <c:v>-3.4557499999999998E-2</c:v>
                 </c:pt>
                 <c:pt idx="264">
-                  <c:v>-3.2986700000000001E-2</c:v>
+                  <c:v>-3.6128300000000002E-2</c:v>
                 </c:pt>
                 <c:pt idx="265">
-                  <c:v>-3.4557499999999998E-2</c:v>
+                  <c:v>-3.6128300000000002E-2</c:v>
                 </c:pt>
                 <c:pt idx="266">
                   <c:v>-3.6128300000000002E-2</c:v>
                 </c:pt>
                 <c:pt idx="267">
-                  <c:v>-3.6128300000000002E-2</c:v>
+                  <c:v>-3.4557499999999998E-2</c:v>
                 </c:pt>
                 <c:pt idx="268">
-                  <c:v>-3.6128300000000002E-2</c:v>
+                  <c:v>-3.2986700000000001E-2</c:v>
                 </c:pt>
                 <c:pt idx="269">
-                  <c:v>-3.4557499999999998E-2</c:v>
+                  <c:v>-2.9845199999999999E-2</c:v>
                 </c:pt>
                 <c:pt idx="270">
-                  <c:v>-3.2986700000000001E-2</c:v>
+                  <c:v>-2.6703600000000001E-2</c:v>
                 </c:pt>
                 <c:pt idx="271">
-                  <c:v>-2.9845199999999999E-2</c:v>
+                  <c:v>-2.1991199999999999E-2</c:v>
                 </c:pt>
                 <c:pt idx="272">
-                  <c:v>-2.6703600000000001E-2</c:v>
+                  <c:v>-1.72788E-2</c:v>
                 </c:pt>
                 <c:pt idx="273">
-                  <c:v>-2.1991199999999999E-2</c:v>
+                  <c:v>-1.25664E-2</c:v>
                 </c:pt>
                 <c:pt idx="274">
-                  <c:v>-1.72788E-2</c:v>
+                  <c:v>-9.4248000000000005E-3</c:v>
                 </c:pt>
                 <c:pt idx="275">
-                  <c:v>-1.25664E-2</c:v>
-                </c:pt>
-                <c:pt idx="276">
-                  <c:v>-9.4248000000000005E-3</c:v>
+                  <c:v>-4.7124000000000003E-3</c:v>
+                </c:pt>
+                <c:pt idx="276" formatCode="0.00E+00">
+                  <c:v>2.2551405000000001E-17</c:v>
                 </c:pt>
                 <c:pt idx="277">
-                  <c:v>-4.7124000000000003E-3</c:v>
-                </c:pt>
-                <c:pt idx="278" formatCode="0.00E+00">
-                  <c:v>2.2551405000000001E-17</c:v>
+                  <c:v>4.7124000000000003E-3</c:v>
+                </c:pt>
+                <c:pt idx="278">
+                  <c:v>7.8539999999999999E-3</c:v>
                 </c:pt>
                 <c:pt idx="279">
-                  <c:v>4.7124000000000003E-3</c:v>
+                  <c:v>1.0995599999999999E-2</c:v>
                 </c:pt>
                 <c:pt idx="280">
-                  <c:v>7.8539999999999999E-3</c:v>
+                  <c:v>1.25664E-2</c:v>
                 </c:pt>
                 <c:pt idx="281">
-                  <c:v>1.0995599999999999E-2</c:v>
+                  <c:v>1.4137200000000001E-2</c:v>
                 </c:pt>
                 <c:pt idx="282">
-                  <c:v>1.25664E-2</c:v>
+                  <c:v>1.4137200000000001E-2</c:v>
                 </c:pt>
                 <c:pt idx="283">
                   <c:v>1.4137200000000001E-2</c:v>
@@ -9707,114 +11389,108 @@
                   <c:v>1.4137200000000001E-2</c:v>
                 </c:pt>
                 <c:pt idx="285">
-                  <c:v>1.4137200000000001E-2</c:v>
+                  <c:v>1.25664E-2</c:v>
                 </c:pt>
                 <c:pt idx="286">
-                  <c:v>1.4137200000000001E-2</c:v>
+                  <c:v>9.4248000000000005E-3</c:v>
                 </c:pt>
                 <c:pt idx="287">
-                  <c:v>1.25664E-2</c:v>
+                  <c:v>7.8539999999999999E-3</c:v>
                 </c:pt>
                 <c:pt idx="288">
-                  <c:v>9.4248000000000005E-3</c:v>
-                </c:pt>
-                <c:pt idx="289">
-                  <c:v>7.8539999999999999E-3</c:v>
+                  <c:v>4.7124000000000003E-3</c:v>
+                </c:pt>
+                <c:pt idx="289" formatCode="0.00E+00">
+                  <c:v>2.1684042999999999E-17</c:v>
                 </c:pt>
                 <c:pt idx="290">
-                  <c:v>4.7124000000000003E-3</c:v>
-                </c:pt>
-                <c:pt idx="291" formatCode="0.00E+00">
-                  <c:v>2.1684042999999999E-17</c:v>
+                  <c:v>-3.1416E-3</c:v>
+                </c:pt>
+                <c:pt idx="291">
+                  <c:v>-7.8539999999999999E-3</c:v>
                 </c:pt>
                 <c:pt idx="292">
-                  <c:v>-3.1416E-3</c:v>
+                  <c:v>-1.0995599999999999E-2</c:v>
                 </c:pt>
                 <c:pt idx="293">
-                  <c:v>-7.8539999999999999E-3</c:v>
+                  <c:v>-1.5708E-2</c:v>
                 </c:pt>
                 <c:pt idx="294">
-                  <c:v>-1.0995599999999999E-2</c:v>
+                  <c:v>-1.8849600000000001E-2</c:v>
                 </c:pt>
                 <c:pt idx="295">
-                  <c:v>-1.5708E-2</c:v>
+                  <c:v>-2.1991199999999999E-2</c:v>
                 </c:pt>
                 <c:pt idx="296">
-                  <c:v>-1.8849600000000001E-2</c:v>
+                  <c:v>-2.51328E-2</c:v>
                 </c:pt>
                 <c:pt idx="297">
-                  <c:v>-2.1991199999999999E-2</c:v>
+                  <c:v>-2.6703600000000001E-2</c:v>
                 </c:pt>
                 <c:pt idx="298">
-                  <c:v>-2.51328E-2</c:v>
+                  <c:v>-2.8274400000000002E-2</c:v>
                 </c:pt>
                 <c:pt idx="299">
-                  <c:v>-2.6703600000000001E-2</c:v>
+                  <c:v>-2.9845199999999999E-2</c:v>
                 </c:pt>
                 <c:pt idx="300">
-                  <c:v>-2.8274400000000002E-2</c:v>
+                  <c:v>-2.9845199999999999E-2</c:v>
                 </c:pt>
                 <c:pt idx="301">
                   <c:v>-2.9845199999999999E-2</c:v>
                 </c:pt>
                 <c:pt idx="302">
-                  <c:v>-2.9845199999999999E-2</c:v>
+                  <c:v>-2.8274400000000002E-2</c:v>
                 </c:pt>
                 <c:pt idx="303">
-                  <c:v>-2.9845199999999999E-2</c:v>
+                  <c:v>-2.6703600000000001E-2</c:v>
                 </c:pt>
                 <c:pt idx="304">
-                  <c:v>-2.8274400000000002E-2</c:v>
+                  <c:v>-2.51328E-2</c:v>
                 </c:pt>
                 <c:pt idx="305">
-                  <c:v>-2.6703600000000001E-2</c:v>
+                  <c:v>-2.1991199999999999E-2</c:v>
                 </c:pt>
                 <c:pt idx="306">
-                  <c:v>-2.51328E-2</c:v>
+                  <c:v>-1.8849600000000001E-2</c:v>
                 </c:pt>
                 <c:pt idx="307">
-                  <c:v>-2.1991199999999999E-2</c:v>
+                  <c:v>-1.5708E-2</c:v>
                 </c:pt>
                 <c:pt idx="308">
-                  <c:v>-1.8849600000000001E-2</c:v>
+                  <c:v>-1.25664E-2</c:v>
                 </c:pt>
                 <c:pt idx="309">
-                  <c:v>-1.5708E-2</c:v>
+                  <c:v>-9.4248000000000005E-3</c:v>
                 </c:pt>
                 <c:pt idx="310">
-                  <c:v>-1.25664E-2</c:v>
+                  <c:v>-6.2832000000000001E-3</c:v>
                 </c:pt>
                 <c:pt idx="311">
-                  <c:v>-9.4248000000000005E-3</c:v>
-                </c:pt>
-                <c:pt idx="312">
-                  <c:v>-6.2832000000000001E-3</c:v>
+                  <c:v>-3.1416E-3</c:v>
+                </c:pt>
+                <c:pt idx="312" formatCode="0.00E+00">
+                  <c:v>2.3418767E-17</c:v>
                 </c:pt>
                 <c:pt idx="313">
-                  <c:v>-3.1416E-3</c:v>
-                </c:pt>
-                <c:pt idx="314" formatCode="0.00E+00">
-                  <c:v>2.3418767E-17</c:v>
+                  <c:v>3.1416E-3</c:v>
+                </c:pt>
+                <c:pt idx="314">
+                  <c:v>4.7124000000000003E-3</c:v>
                 </c:pt>
                 <c:pt idx="315">
-                  <c:v>3.1416E-3</c:v>
+                  <c:v>7.8539999999999999E-3</c:v>
                 </c:pt>
                 <c:pt idx="316">
-                  <c:v>4.7124000000000003E-3</c:v>
+                  <c:v>7.8539999999999999E-3</c:v>
                 </c:pt>
                 <c:pt idx="317">
-                  <c:v>7.8539999999999999E-3</c:v>
+                  <c:v>9.4248000000000005E-3</c:v>
                 </c:pt>
                 <c:pt idx="318">
-                  <c:v>7.8539999999999999E-3</c:v>
+                  <c:v>9.4248000000000005E-3</c:v>
                 </c:pt>
                 <c:pt idx="319">
-                  <c:v>9.4248000000000005E-3</c:v>
-                </c:pt>
-                <c:pt idx="320">
-                  <c:v>9.4248000000000005E-3</c:v>
-                </c:pt>
-                <c:pt idx="321">
                   <c:v>9.4248000000000005E-3</c:v>
                 </c:pt>
               </c:numCache>
@@ -9823,7 +11499,7 @@
           <c:smooth val="0"/>
           <c:extLst>
             <c:ext xmlns:c16="http://schemas.microsoft.com/office/drawing/2014/chart" uri="{C3380CC4-5D6E-409C-BE32-E72D297353CC}">
-              <c16:uniqueId val="{00000000-ECD5-254A-A72A-F90F455397EF}"/>
+              <c16:uniqueId val="{00000000-D9D2-754F-B143-14C279F11904}"/>
             </c:ext>
           </c:extLst>
         </c:ser>
@@ -10092,7 +11768,7 @@
       </c:valAx>
       <c:spPr>
         <a:noFill/>
-        <a:ln>
+        <a:ln w="25400">
           <a:noFill/>
         </a:ln>
         <a:effectLst/>
@@ -22669,37 +24345,7 @@
     </mc:Fallback>
   </mc:AlternateContent>
   <c:chart>
-    <c:title>
-      <c:overlay val="0"/>
-      <c:spPr>
-        <a:noFill/>
-        <a:ln>
-          <a:noFill/>
-        </a:ln>
-        <a:effectLst/>
-      </c:spPr>
-      <c:txPr>
-        <a:bodyPr rot="0" spcFirstLastPara="1" vertOverflow="ellipsis" vert="horz" wrap="square" anchor="ctr" anchorCtr="1"/>
-        <a:lstStyle/>
-        <a:p>
-          <a:pPr>
-            <a:defRPr sz="1400" b="0" i="0" u="none" strike="noStrike" kern="1200" spc="0" baseline="0">
-              <a:solidFill>
-                <a:schemeClr val="tx1">
-                  <a:lumMod val="65000"/>
-                  <a:lumOff val="35000"/>
-                </a:schemeClr>
-              </a:solidFill>
-              <a:latin typeface="+mn-lt"/>
-              <a:ea typeface="+mn-ea"/>
-              <a:cs typeface="+mn-cs"/>
-            </a:defRPr>
-          </a:pPr>
-          <a:endParaRPr lang="en-US"/>
-        </a:p>
-      </c:txPr>
-    </c:title>
-    <c:autoTitleDeleted val="0"/>
+    <c:autoTitleDeleted val="1"/>
     <c:plotArea>
       <c:layout/>
       <c:scatterChart>
@@ -22831,7 +24477,71 @@
           <c:smooth val="1"/>
           <c:extLst>
             <c:ext xmlns:c16="http://schemas.microsoft.com/office/drawing/2014/chart" uri="{C3380CC4-5D6E-409C-BE32-E72D297353CC}">
-              <c16:uniqueId val="{00000000-1735-9F4C-A64C-9A97509A941A}"/>
+              <c16:uniqueId val="{00000000-4022-BB46-845B-9D1104C29A40}"/>
+            </c:ext>
+          </c:extLst>
+        </c:ser>
+        <c:ser>
+          <c:idx val="1"/>
+          <c:order val="1"/>
+          <c:spPr>
+            <a:ln w="19050" cap="rnd">
+              <a:solidFill>
+                <a:schemeClr val="accent2"/>
+              </a:solidFill>
+              <a:round/>
+            </a:ln>
+            <a:effectLst/>
+          </c:spPr>
+          <c:marker>
+            <c:symbol val="circle"/>
+            <c:size val="5"/>
+            <c:spPr>
+              <a:solidFill>
+                <a:schemeClr val="accent2"/>
+              </a:solidFill>
+              <a:ln w="9525">
+                <a:solidFill>
+                  <a:schemeClr val="accent2"/>
+                </a:solidFill>
+              </a:ln>
+              <a:effectLst/>
+            </c:spPr>
+          </c:marker>
+          <c:xVal>
+            <c:numRef>
+              <c:f>amplitude!$A$41:$A$42</c:f>
+              <c:numCache>
+                <c:formatCode>General</c:formatCode>
+                <c:ptCount val="2"/>
+                <c:pt idx="0">
+                  <c:v>0.6</c:v>
+                </c:pt>
+                <c:pt idx="1">
+                  <c:v>0.8</c:v>
+                </c:pt>
+              </c:numCache>
+            </c:numRef>
+          </c:xVal>
+          <c:yVal>
+            <c:numRef>
+              <c:f>amplitude!$B$41:$B$42</c:f>
+              <c:numCache>
+                <c:formatCode>General</c:formatCode>
+                <c:ptCount val="2"/>
+                <c:pt idx="0">
+                  <c:v>5.5536166594391439E-3</c:v>
+                </c:pt>
+                <c:pt idx="1">
+                  <c:v>5.5536166594391439E-3</c:v>
+                </c:pt>
+              </c:numCache>
+            </c:numRef>
+          </c:yVal>
+          <c:smooth val="1"/>
+          <c:extLst>
+            <c:ext xmlns:c16="http://schemas.microsoft.com/office/drawing/2014/chart" uri="{C3380CC4-5D6E-409C-BE32-E72D297353CC}">
+              <c16:uniqueId val="{00000001-4022-BB46-845B-9D1104C29A40}"/>
             </c:ext>
           </c:extLst>
         </c:ser>
@@ -22850,6 +24560,7 @@
         <c:axId val="1919594912"/>
         <c:scaling>
           <c:orientation val="minMax"/>
+          <c:max val="1.2"/>
         </c:scaling>
         <c:delete val="0"/>
         <c:axPos val="b"/>
@@ -22867,6 +24578,61 @@
             <a:effectLst/>
           </c:spPr>
         </c:majorGridlines>
+        <c:title>
+          <c:tx>
+            <c:rich>
+              <a:bodyPr rot="0" spcFirstLastPara="1" vertOverflow="ellipsis" vert="horz" wrap="square" anchor="ctr" anchorCtr="1"/>
+              <a:lstStyle/>
+              <a:p>
+                <a:pPr>
+                  <a:defRPr sz="1000" b="0" i="0" u="none" strike="noStrike" kern="1200" baseline="0">
+                    <a:solidFill>
+                      <a:schemeClr val="tx1">
+                        <a:lumMod val="65000"/>
+                        <a:lumOff val="35000"/>
+                      </a:schemeClr>
+                    </a:solidFill>
+                    <a:latin typeface="+mn-lt"/>
+                    <a:ea typeface="+mn-ea"/>
+                    <a:cs typeface="+mn-cs"/>
+                  </a:defRPr>
+                </a:pPr>
+                <a:r>
+                  <a:rPr lang="en-US"/>
+                  <a:t>Drive Frequency (Hz)</a:t>
+                </a:r>
+              </a:p>
+            </c:rich>
+          </c:tx>
+          <c:overlay val="0"/>
+          <c:spPr>
+            <a:noFill/>
+            <a:ln>
+              <a:noFill/>
+            </a:ln>
+            <a:effectLst/>
+          </c:spPr>
+          <c:txPr>
+            <a:bodyPr rot="0" spcFirstLastPara="1" vertOverflow="ellipsis" vert="horz" wrap="square" anchor="ctr" anchorCtr="1"/>
+            <a:lstStyle/>
+            <a:p>
+              <a:pPr>
+                <a:defRPr sz="1000" b="0" i="0" u="none" strike="noStrike" kern="1200" baseline="0">
+                  <a:solidFill>
+                    <a:schemeClr val="tx1">
+                      <a:lumMod val="65000"/>
+                      <a:lumOff val="35000"/>
+                    </a:schemeClr>
+                  </a:solidFill>
+                  <a:latin typeface="+mn-lt"/>
+                  <a:ea typeface="+mn-ea"/>
+                  <a:cs typeface="+mn-cs"/>
+                </a:defRPr>
+              </a:pPr>
+              <a:endParaRPr lang="en-US"/>
+            </a:p>
+          </c:txPr>
+        </c:title>
         <c:numFmt formatCode="General" sourceLinked="1"/>
         <c:majorTickMark val="none"/>
         <c:minorTickMark val="none"/>
@@ -22929,6 +24695,61 @@
             <a:effectLst/>
           </c:spPr>
         </c:majorGridlines>
+        <c:title>
+          <c:tx>
+            <c:rich>
+              <a:bodyPr rot="-5400000" spcFirstLastPara="1" vertOverflow="ellipsis" vert="horz" wrap="square" anchor="ctr" anchorCtr="1"/>
+              <a:lstStyle/>
+              <a:p>
+                <a:pPr>
+                  <a:defRPr sz="1000" b="0" i="0" u="none" strike="noStrike" kern="1200" baseline="0">
+                    <a:solidFill>
+                      <a:schemeClr val="tx1">
+                        <a:lumMod val="65000"/>
+                        <a:lumOff val="35000"/>
+                      </a:schemeClr>
+                    </a:solidFill>
+                    <a:latin typeface="+mn-lt"/>
+                    <a:ea typeface="+mn-ea"/>
+                    <a:cs typeface="+mn-cs"/>
+                  </a:defRPr>
+                </a:pPr>
+                <a:r>
+                  <a:rPr lang="en-US"/>
+                  <a:t>Oscillation Amplitude (rad)</a:t>
+                </a:r>
+              </a:p>
+            </c:rich>
+          </c:tx>
+          <c:overlay val="0"/>
+          <c:spPr>
+            <a:noFill/>
+            <a:ln>
+              <a:noFill/>
+            </a:ln>
+            <a:effectLst/>
+          </c:spPr>
+          <c:txPr>
+            <a:bodyPr rot="-5400000" spcFirstLastPara="1" vertOverflow="ellipsis" vert="horz" wrap="square" anchor="ctr" anchorCtr="1"/>
+            <a:lstStyle/>
+            <a:p>
+              <a:pPr>
+                <a:defRPr sz="1000" b="0" i="0" u="none" strike="noStrike" kern="1200" baseline="0">
+                  <a:solidFill>
+                    <a:schemeClr val="tx1">
+                      <a:lumMod val="65000"/>
+                      <a:lumOff val="35000"/>
+                    </a:schemeClr>
+                  </a:solidFill>
+                  <a:latin typeface="+mn-lt"/>
+                  <a:ea typeface="+mn-ea"/>
+                  <a:cs typeface="+mn-cs"/>
+                </a:defRPr>
+              </a:pPr>
+              <a:endParaRPr lang="en-US"/>
+            </a:p>
+          </c:txPr>
+        </c:title>
         <c:numFmt formatCode="General" sourceLinked="1"/>
         <c:majorTickMark val="none"/>
         <c:minorTickMark val="none"/>
@@ -23034,37 +24855,7 @@
     </mc:Fallback>
   </mc:AlternateContent>
   <c:chart>
-    <c:title>
-      <c:overlay val="0"/>
-      <c:spPr>
-        <a:noFill/>
-        <a:ln>
-          <a:noFill/>
-        </a:ln>
-        <a:effectLst/>
-      </c:spPr>
-      <c:txPr>
-        <a:bodyPr rot="0" spcFirstLastPara="1" vertOverflow="ellipsis" vert="horz" wrap="square" anchor="ctr" anchorCtr="1"/>
-        <a:lstStyle/>
-        <a:p>
-          <a:pPr>
-            <a:defRPr sz="1400" b="0" i="0" u="none" strike="noStrike" kern="1200" spc="0" baseline="0">
-              <a:solidFill>
-                <a:schemeClr val="tx1">
-                  <a:lumMod val="65000"/>
-                  <a:lumOff val="35000"/>
-                </a:schemeClr>
-              </a:solidFill>
-              <a:latin typeface="+mn-lt"/>
-              <a:ea typeface="+mn-ea"/>
-              <a:cs typeface="+mn-cs"/>
-            </a:defRPr>
-          </a:pPr>
-          <a:endParaRPr lang="en-US"/>
-        </a:p>
-      </c:txPr>
-    </c:title>
-    <c:autoTitleDeleted val="0"/>
+    <c:autoTitleDeleted val="1"/>
     <c:plotArea>
       <c:layout/>
       <c:scatterChart>
@@ -26139,7 +27930,7 @@
           <c:smooth val="0"/>
           <c:extLst>
             <c:ext xmlns:c16="http://schemas.microsoft.com/office/drawing/2014/chart" uri="{C3380CC4-5D6E-409C-BE32-E72D297353CC}">
-              <c16:uniqueId val="{00000000-6EBC-784C-B885-89959DAB492A}"/>
+              <c16:uniqueId val="{00000000-2DF9-A948-9513-C125E9EAA241}"/>
             </c:ext>
           </c:extLst>
         </c:ser>
@@ -29200,7 +30991,7 @@
           <c:smooth val="0"/>
           <c:extLst>
             <c:ext xmlns:c16="http://schemas.microsoft.com/office/drawing/2014/chart" uri="{C3380CC4-5D6E-409C-BE32-E72D297353CC}">
-              <c16:uniqueId val="{00000001-6EBC-784C-B885-89959DAB492A}"/>
+              <c16:uniqueId val="{00000001-2DF9-A948-9513-C125E9EAA241}"/>
             </c:ext>
           </c:extLst>
         </c:ser>
@@ -29236,6 +31027,66 @@
             <a:effectLst/>
           </c:spPr>
         </c:majorGridlines>
+        <c:title>
+          <c:tx>
+            <c:rich>
+              <a:bodyPr rot="0" spcFirstLastPara="1" vertOverflow="ellipsis" vert="horz" wrap="square" anchor="ctr" anchorCtr="1"/>
+              <a:lstStyle/>
+              <a:p>
+                <a:pPr>
+                  <a:defRPr sz="1000" b="0" i="0" u="none" strike="noStrike" kern="1200" baseline="0">
+                    <a:solidFill>
+                      <a:schemeClr val="tx1">
+                        <a:lumMod val="65000"/>
+                        <a:lumOff val="35000"/>
+                      </a:schemeClr>
+                    </a:solidFill>
+                    <a:latin typeface="+mn-lt"/>
+                    <a:ea typeface="+mn-ea"/>
+                    <a:cs typeface="+mn-cs"/>
+                  </a:defRPr>
+                </a:pPr>
+                <a:r>
+                  <a:rPr lang="en-US"/>
+                  <a:t>Voltage</a:t>
+                </a:r>
+                <a:r>
+                  <a:rPr lang="en-US" baseline="0"/>
+                  <a:t> (V)</a:t>
+                </a:r>
+                <a:endParaRPr lang="en-US"/>
+              </a:p>
+            </c:rich>
+          </c:tx>
+          <c:overlay val="0"/>
+          <c:spPr>
+            <a:noFill/>
+            <a:ln>
+              <a:noFill/>
+            </a:ln>
+            <a:effectLst/>
+          </c:spPr>
+          <c:txPr>
+            <a:bodyPr rot="0" spcFirstLastPara="1" vertOverflow="ellipsis" vert="horz" wrap="square" anchor="ctr" anchorCtr="1"/>
+            <a:lstStyle/>
+            <a:p>
+              <a:pPr>
+                <a:defRPr sz="1000" b="0" i="0" u="none" strike="noStrike" kern="1200" baseline="0">
+                  <a:solidFill>
+                    <a:schemeClr val="tx1">
+                      <a:lumMod val="65000"/>
+                      <a:lumOff val="35000"/>
+                    </a:schemeClr>
+                  </a:solidFill>
+                  <a:latin typeface="+mn-lt"/>
+                  <a:ea typeface="+mn-ea"/>
+                  <a:cs typeface="+mn-cs"/>
+                </a:defRPr>
+              </a:pPr>
+              <a:endParaRPr lang="en-US"/>
+            </a:p>
+          </c:txPr>
+        </c:title>
         <c:numFmt formatCode="General" sourceLinked="1"/>
         <c:majorTickMark val="none"/>
         <c:minorTickMark val="none"/>
@@ -29298,6 +31149,66 @@
             <a:effectLst/>
           </c:spPr>
         </c:majorGridlines>
+        <c:title>
+          <c:tx>
+            <c:rich>
+              <a:bodyPr rot="-5400000" spcFirstLastPara="1" vertOverflow="ellipsis" vert="horz" wrap="square" anchor="ctr" anchorCtr="1"/>
+              <a:lstStyle/>
+              <a:p>
+                <a:pPr>
+                  <a:defRPr sz="1000" b="0" i="0" u="none" strike="noStrike" kern="1200" baseline="0">
+                    <a:solidFill>
+                      <a:schemeClr val="tx1">
+                        <a:lumMod val="65000"/>
+                        <a:lumOff val="35000"/>
+                      </a:schemeClr>
+                    </a:solidFill>
+                    <a:latin typeface="+mn-lt"/>
+                    <a:ea typeface="+mn-ea"/>
+                    <a:cs typeface="+mn-cs"/>
+                  </a:defRPr>
+                </a:pPr>
+                <a:r>
+                  <a:rPr lang="en-US"/>
+                  <a:t>Pendulum</a:t>
+                </a:r>
+                <a:r>
+                  <a:rPr lang="en-US" baseline="0"/>
+                  <a:t> Angle (rad)</a:t>
+                </a:r>
+                <a:endParaRPr lang="en-US"/>
+              </a:p>
+            </c:rich>
+          </c:tx>
+          <c:overlay val="0"/>
+          <c:spPr>
+            <a:noFill/>
+            <a:ln>
+              <a:noFill/>
+            </a:ln>
+            <a:effectLst/>
+          </c:spPr>
+          <c:txPr>
+            <a:bodyPr rot="-5400000" spcFirstLastPara="1" vertOverflow="ellipsis" vert="horz" wrap="square" anchor="ctr" anchorCtr="1"/>
+            <a:lstStyle/>
+            <a:p>
+              <a:pPr>
+                <a:defRPr sz="1000" b="0" i="0" u="none" strike="noStrike" kern="1200" baseline="0">
+                  <a:solidFill>
+                    <a:schemeClr val="tx1">
+                      <a:lumMod val="65000"/>
+                      <a:lumOff val="35000"/>
+                    </a:schemeClr>
+                  </a:solidFill>
+                  <a:latin typeface="+mn-lt"/>
+                  <a:ea typeface="+mn-ea"/>
+                  <a:cs typeface="+mn-cs"/>
+                </a:defRPr>
+              </a:pPr>
+              <a:endParaRPr lang="en-US"/>
+            </a:p>
+          </c:txPr>
+        </c:title>
         <c:numFmt formatCode="General" sourceLinked="1"/>
         <c:majorTickMark val="none"/>
         <c:minorTickMark val="none"/>
@@ -29347,6 +31258,37 @@
         <a:effectLst/>
       </c:spPr>
     </c:plotArea>
+    <c:legend>
+      <c:legendPos val="b"/>
+      <c:overlay val="0"/>
+      <c:spPr>
+        <a:noFill/>
+        <a:ln>
+          <a:noFill/>
+        </a:ln>
+        <a:effectLst/>
+      </c:spPr>
+      <c:txPr>
+        <a:bodyPr rot="0" spcFirstLastPara="1" vertOverflow="ellipsis" vert="horz" wrap="square" anchor="ctr" anchorCtr="1"/>
+        <a:lstStyle/>
+        <a:p>
+          <a:pPr>
+            <a:defRPr sz="900" b="0" i="0" u="none" strike="noStrike" kern="1200" baseline="0">
+              <a:solidFill>
+                <a:schemeClr val="tx1">
+                  <a:lumMod val="65000"/>
+                  <a:lumOff val="35000"/>
+                </a:schemeClr>
+              </a:solidFill>
+              <a:latin typeface="+mn-lt"/>
+              <a:ea typeface="+mn-ea"/>
+              <a:cs typeface="+mn-cs"/>
+            </a:defRPr>
+          </a:pPr>
+          <a:endParaRPr lang="en-US"/>
+        </a:p>
+      </c:txPr>
+    </c:legend>
     <c:plotVisOnly val="1"/>
     <c:dispBlanksAs val="gap"/>
     <c:extLst>

</xml_diff>

<commit_message>
almost done with exp 6, will finish that and do exp 7 on wed
</commit_message>
<xml_diff>
--- a/experiment6_7/experiment6_7.docx
+++ b/experiment6_7/experiment6_7.docx
@@ -289,18 +289,8 @@
           <w:sz w:val="36"/>
           <w:szCs w:val="36"/>
         </w:rPr>
-        <w:t xml:space="preserve">Partner: Shannon </w:t>
-      </w:r>
-      <w:proofErr w:type="spellStart"/>
-      <w:r>
-        <w:rPr>
-          <w:rFonts w:ascii="Times New Roman" w:hAnsi="Times New Roman" w:cs="Times New Roman"/>
-          <w:sz w:val="36"/>
-          <w:szCs w:val="36"/>
-        </w:rPr>
-        <w:t>Largman</w:t>
-      </w:r>
-      <w:proofErr w:type="spellEnd"/>
+        <w:t>Partner: Shannon Largman</w:t>
+      </w:r>
     </w:p>
     <w:p>
       <w:pPr>
@@ -381,7 +371,7 @@
                     <pic:cNvPicPr/>
                   </pic:nvPicPr>
                   <pic:blipFill>
-                    <a:blip r:embed="rId4">
+                    <a:blip r:embed="rId5">
                       <a:extLst>
                         <a:ext uri="{28A0092B-C50C-407E-A947-70E740481C1C}">
                           <a14:useLocalDpi xmlns:a14="http://schemas.microsoft.com/office/drawing/2010/main" val="0"/>
@@ -445,6 +435,11 @@
       <w:r>
         <w:t>The physical pendulum experiment investigates the damping effect that magnetic field strength has on a swinging pendulum. We investigate the different regimes of damping.</w:t>
       </w:r>
+      <w:r>
+        <w:t xml:space="preserve"> ****</w:t>
+      </w:r>
+      <w:bookmarkStart w:id="1" w:name="_GoBack"/>
+      <w:bookmarkEnd w:id="1"/>
     </w:p>
     <w:p/>
     <w:p>
@@ -543,7 +538,13 @@
         <w:t xml:space="preserve"> the separation for every trial, until we reached overdamping. </w:t>
       </w:r>
       <w:r>
-        <w:t>We start at a (50 ± 0.5) mm separation and decrease the distance by about 10 – 12 mm for each trial.</w:t>
+        <w:t>We start at a (50</w:t>
+      </w:r>
+      <w:r>
+        <w:t>.0</w:t>
+      </w:r>
+      <w:r>
+        <w:t xml:space="preserve"> ± 0.5) mm separation and decrease the distance by about 10 – 12 mm for each trial.</w:t>
       </w:r>
       <w:r>
         <w:t xml:space="preserve"> We kept the photogate from the undamped trial in the same place</w:t>
@@ -576,7 +577,16 @@
         <w:t>of (</w:t>
       </w:r>
       <w:r>
-        <w:t xml:space="preserve">26.5 ± 0.5) mm for this trial. We used 4 V as our voltage. We turn on the wave driver and determine the resonance frequency by analyzing the Lissajous graphs. We determine the frequency at which the Lissajous plot was horizontal without any tilt. </w:t>
+        <w:t xml:space="preserve">26.5 ± 0.5) mm for this trial. We used 4 V as our voltage. We turn on the wave driver and determine the resonance frequency by analyzing the Lissajous graphs. We </w:t>
+      </w:r>
+      <w:r>
+        <w:t>find</w:t>
+      </w:r>
+      <w:r>
+        <w:t xml:space="preserve"> the frequency at which the Lissajous plot was horizontal without any tilt. </w:t>
+      </w:r>
+      <w:r>
+        <w:t>It is useful to find a range of values where it is not possible to find differences between the plots. This provides the uncertainty for the measurement.</w:t>
       </w:r>
     </w:p>
     <w:p/>
@@ -587,11 +597,9 @@
       <w:r>
         <w:t xml:space="preserve"> These data points </w:t>
       </w:r>
-      <w:proofErr w:type="gramStart"/>
-      <w:r>
-        <w:t>provides</w:t>
-      </w:r>
-      <w:proofErr w:type="gramEnd"/>
+      <w:r>
+        <w:t>provide</w:t>
+      </w:r>
       <w:r>
         <w:t xml:space="preserve"> us with another method to calculate the Q-factor.</w:t>
       </w:r>
@@ -630,7 +638,7 @@
                     <pic:cNvPicPr/>
                   </pic:nvPicPr>
                   <pic:blipFill>
-                    <a:blip r:embed="rId5">
+                    <a:blip r:embed="rId6">
                       <a:extLst>
                         <a:ext uri="{28A0092B-C50C-407E-A947-70E740481C1C}">
                           <a14:useLocalDpi xmlns:a14="http://schemas.microsoft.com/office/drawing/2010/main" val="0"/>
@@ -665,13 +673,8 @@
         <w:t>Figure X, Vibrating String Experiment Setup:</w:t>
       </w:r>
       <w:r>
-        <w:t xml:space="preserve"> </w:t>
-      </w:r>
-      <w:proofErr w:type="spellStart"/>
-      <w:r>
-        <w:t>alsdasdf</w:t>
-      </w:r>
-      <w:proofErr w:type="spellEnd"/>
+        <w:t xml:space="preserve"> alsdasdf</w:t>
+      </w:r>
     </w:p>
     <w:p/>
     <w:p>
@@ -718,7 +721,7 @@
             <wp:cNvGraphicFramePr/>
             <a:graphic xmlns:a="http://schemas.openxmlformats.org/drawingml/2006/main">
               <a:graphicData uri="http://schemas.openxmlformats.org/drawingml/2006/chart">
-                <c:chart xmlns:c="http://schemas.openxmlformats.org/drawingml/2006/chart" xmlns:r="http://schemas.openxmlformats.org/officeDocument/2006/relationships" r:id="rId6"/>
+                <c:chart xmlns:c="http://schemas.openxmlformats.org/drawingml/2006/chart" xmlns:r="http://schemas.openxmlformats.org/officeDocument/2006/relationships" r:id="rId7"/>
               </a:graphicData>
             </a:graphic>
           </wp:inline>
@@ -856,7 +859,7 @@
             <wp:cNvGraphicFramePr/>
             <a:graphic xmlns:a="http://schemas.openxmlformats.org/drawingml/2006/main">
               <a:graphicData uri="http://schemas.openxmlformats.org/drawingml/2006/chart">
-                <c:chart xmlns:c="http://schemas.openxmlformats.org/drawingml/2006/chart" xmlns:r="http://schemas.openxmlformats.org/officeDocument/2006/relationships" r:id="rId7"/>
+                <c:chart xmlns:c="http://schemas.openxmlformats.org/drawingml/2006/chart" xmlns:r="http://schemas.openxmlformats.org/officeDocument/2006/relationships" r:id="rId8"/>
               </a:graphicData>
             </a:graphic>
           </wp:inline>
@@ -883,13 +886,8 @@
         <w:t>:</w:t>
       </w:r>
       <w:r>
-        <w:t xml:space="preserve"> </w:t>
-      </w:r>
-      <w:proofErr w:type="spellStart"/>
-      <w:r>
-        <w:t>asldkaf</w:t>
-      </w:r>
-      <w:proofErr w:type="spellEnd"/>
+        <w:t xml:space="preserve"> asldkaf</w:t>
+      </w:r>
     </w:p>
     <w:p/>
     <w:p>
@@ -1198,14 +1196,14 @@
               </m:ctrlPr>
             </m:fPr>
             <m:num>
-              <w:bookmarkStart w:id="1" w:name="OLE_LINK1"/>
+              <w:bookmarkStart w:id="2" w:name="OLE_LINK1"/>
               <m:r>
                 <w:rPr>
                   <w:rFonts w:ascii="Cambria Math" w:eastAsiaTheme="minorEastAsia" w:hAnsi="Cambria Math" w:cs="Times New Roman"/>
                 </w:rPr>
                 <m:t>σ</m:t>
               </m:r>
-              <w:bookmarkEnd w:id="1"/>
+              <w:bookmarkEnd w:id="2"/>
             </m:num>
             <m:den>
               <m:rad>
@@ -1279,7 +1277,7 @@
     </w:p>
     <w:p/>
     <w:p>
-      <w:bookmarkStart w:id="2" w:name="OLE_LINK3"/>
+      <w:bookmarkStart w:id="3" w:name="OLE_LINK3"/>
       <w:r>
         <w:rPr>
           <w:i/>
@@ -1290,9 +1288,12 @@
         <w:t xml:space="preserve"> </w:t>
       </w:r>
     </w:p>
-    <w:bookmarkEnd w:id="2"/>
+    <w:bookmarkEnd w:id="3"/>
     <w:p/>
     <w:p>
+      <w:r>
+        <w:t xml:space="preserve">This is the first method we will use to determine the Q-factor of the oscillating pendulum. </w:t>
+      </w:r>
       <w:r>
         <w:t>The quality factor (Q-factor) in an oscillation describes how damped an oscillator is. Oscillators with low quality factors have resonant frequencies in undriven</w:t>
       </w:r>
@@ -1345,10 +1346,22 @@
         <w:t xml:space="preserve">To calculate the Q-factor for our </w:t>
       </w:r>
       <w:r>
-        <w:t>oscillator, we need to know</w:t>
-      </w:r>
-      <w:r>
-        <w:t xml:space="preserve"> the angular frequency during the undamped, undriven oscillation trial, and we need to know </w:t>
+        <w:t>oscillator</w:t>
+      </w:r>
+      <w:r>
+        <w:t xml:space="preserve"> with this method</w:t>
+      </w:r>
+      <w:r>
+        <w:t>, we need to know</w:t>
+      </w:r>
+      <w:r>
+        <w:t xml:space="preserve"> the</w:t>
+      </w:r>
+      <w:r>
+        <w:t xml:space="preserve"> angular frequency during the damped, </w:t>
+      </w:r>
+      <w:r>
+        <w:t xml:space="preserve">driven oscillation trial, and we need to know </w:t>
       </w:r>
       <w:r>
         <w:t>the damping time.</w:t>
@@ -1366,451 +1379,41 @@
         <w:t>.</w:t>
       </w:r>
       <w:r>
-        <w:t xml:space="preserve"> We already have the </w:t>
+        <w:t xml:space="preserve"> We </w:t>
       </w:r>
       <w:r>
         <w:lastRenderedPageBreak/>
-        <w:t xml:space="preserve">angular frequency, so we will calculate </w:t>
-      </w:r>
-      <w:r>
-        <w:t xml:space="preserve">the damping time first. To find the damping time, we look at the ratio between </w:t>
-      </w:r>
-      <w:r>
-        <w:t>two consecutive extremum and also the period of the oscillation.</w:t>
-      </w:r>
-      <w:r>
-        <w:t xml:space="preserve"> </w:t>
-      </w:r>
-    </w:p>
-    <w:p>
-      <w:r>
-        <w:t>First</w:t>
-      </w:r>
-      <w:r>
-        <w:t>,</w:t>
-      </w:r>
-      <w:r>
-        <w:t xml:space="preserve"> we can find the period of the oscillations</w:t>
-      </w:r>
-      <w:r>
-        <w:t>.</w:t>
-      </w:r>
-    </w:p>
-    <w:p/>
-    <w:p>
-      <w:pPr>
+        <w:t xml:space="preserve">measured the resonance frequency of driven, damped oscillations to be </w:t>
+      </w:r>
+      <w:r>
+        <w:t>(</w:t>
+      </w:r>
+      <w:r>
+        <w:t>0.657</w:t>
+      </w:r>
+      <w:r>
+        <w:t xml:space="preserve"> ± 0.005)</w:t>
+      </w:r>
+      <w:r>
+        <w:t xml:space="preserve"> Hz at a voltage of 4 V and a magnet width of (26.5 ± 0.5) mm. </w:t>
+      </w:r>
+      <w:r>
+        <w:t xml:space="preserve">We used plots of Lissajous </w:t>
+      </w:r>
+      <w:r>
+        <w:t xml:space="preserve">to determine the value of resonance frequency. The range in which we could not discern each plot from the others was 0.652 – 0.662 Hz, hence we have an uncertainty of ± 0.005. </w:t>
+      </w:r>
+      <w:r>
+        <w:t>To find damping time, we can solve Equation 6.12</w:t>
+      </w:r>
+      <w:r>
         <w:rPr>
-          <w:rFonts w:eastAsiaTheme="minorEastAsia"/>
+          <w:vertAlign w:val="superscript"/>
         </w:rPr>
-      </w:pPr>
-      <m:oMathPara>
-        <m:oMath>
-          <m:r>
-            <w:rPr>
-              <w:rFonts w:ascii="Cambria Math" w:eastAsiaTheme="minorEastAsia" w:hAnsi="Cambria Math"/>
-            </w:rPr>
-            <m:t>T=</m:t>
-          </m:r>
-          <m:f>
-            <m:fPr>
-              <m:ctrlPr>
-                <w:rPr>
-                  <w:rFonts w:ascii="Cambria Math" w:eastAsiaTheme="minorEastAsia" w:hAnsi="Cambria Math"/>
-                  <w:i/>
-                </w:rPr>
-              </m:ctrlPr>
-            </m:fPr>
-            <m:num>
-              <m:r>
-                <w:rPr>
-                  <w:rFonts w:ascii="Cambria Math" w:eastAsiaTheme="minorEastAsia" w:hAnsi="Cambria Math"/>
-                </w:rPr>
-                <m:t>1</m:t>
-              </m:r>
-            </m:num>
-            <m:den>
-              <m:sSub>
-                <m:sSubPr>
-                  <m:ctrlPr>
-                    <w:rPr>
-                      <w:rFonts w:ascii="Cambria Math" w:eastAsiaTheme="minorEastAsia" w:hAnsi="Cambria Math"/>
-                      <w:i/>
-                    </w:rPr>
-                  </m:ctrlPr>
-                </m:sSubPr>
-                <m:e>
-                  <m:r>
-                    <w:rPr>
-                      <w:rFonts w:ascii="Cambria Math" w:eastAsiaTheme="minorEastAsia" w:hAnsi="Cambria Math"/>
-                    </w:rPr>
-                    <m:t>ω</m:t>
-                  </m:r>
-                </m:e>
-                <m:sub>
-                  <m:r>
-                    <w:rPr>
-                      <w:rFonts w:ascii="Cambria Math" w:eastAsiaTheme="minorEastAsia" w:hAnsi="Cambria Math"/>
-                    </w:rPr>
-                    <m:t>0</m:t>
-                  </m:r>
-                </m:sub>
-              </m:sSub>
-            </m:den>
-          </m:f>
-          <m:r>
-            <w:rPr>
-              <w:rFonts w:ascii="Cambria Math" w:eastAsiaTheme="minorEastAsia" w:hAnsi="Cambria Math"/>
-            </w:rPr>
-            <m:t>=1.41 seconds</m:t>
-          </m:r>
-        </m:oMath>
-      </m:oMathPara>
-    </w:p>
-    <w:p>
-      <w:pPr>
-        <w:rPr>
-          <w:rFonts w:eastAsiaTheme="minorEastAsia"/>
-        </w:rPr>
-      </w:pPr>
-    </w:p>
-    <w:p>
-      <w:pPr>
-        <w:rPr>
-          <w:rFonts w:eastAsiaTheme="minorEastAsia"/>
-        </w:rPr>
-      </w:pPr>
-      <m:oMathPara>
-        <m:oMath>
-          <m:r>
-            <w:rPr>
-              <w:rFonts w:ascii="Cambria Math" w:eastAsiaTheme="minorEastAsia" w:hAnsi="Cambria Math"/>
-            </w:rPr>
-            <m:t>∂T=T</m:t>
-          </m:r>
-          <m:f>
-            <m:fPr>
-              <m:ctrlPr>
-                <w:rPr>
-                  <w:rFonts w:ascii="Cambria Math" w:eastAsiaTheme="minorEastAsia" w:hAnsi="Cambria Math"/>
-                  <w:i/>
-                </w:rPr>
-              </m:ctrlPr>
-            </m:fPr>
-            <m:num>
-              <m:r>
-                <w:rPr>
-                  <w:rFonts w:ascii="Cambria Math" w:eastAsiaTheme="minorEastAsia" w:hAnsi="Cambria Math"/>
-                </w:rPr>
-                <m:t>∂</m:t>
-              </m:r>
-              <m:sSub>
-                <m:sSubPr>
-                  <m:ctrlPr>
-                    <w:rPr>
-                      <w:rFonts w:ascii="Cambria Math" w:eastAsiaTheme="minorEastAsia" w:hAnsi="Cambria Math"/>
-                      <w:i/>
-                    </w:rPr>
-                  </m:ctrlPr>
-                </m:sSubPr>
-                <m:e>
-                  <m:r>
-                    <w:rPr>
-                      <w:rFonts w:ascii="Cambria Math" w:eastAsiaTheme="minorEastAsia" w:hAnsi="Cambria Math"/>
-                    </w:rPr>
-                    <m:t>ω</m:t>
-                  </m:r>
-                </m:e>
-                <m:sub>
-                  <m:r>
-                    <w:rPr>
-                      <w:rFonts w:ascii="Cambria Math" w:eastAsiaTheme="minorEastAsia" w:hAnsi="Cambria Math"/>
-                    </w:rPr>
-                    <m:t>0</m:t>
-                  </m:r>
-                </m:sub>
-              </m:sSub>
-            </m:num>
-            <m:den>
-              <m:sSub>
-                <m:sSubPr>
-                  <m:ctrlPr>
-                    <w:rPr>
-                      <w:rFonts w:ascii="Cambria Math" w:eastAsiaTheme="minorEastAsia" w:hAnsi="Cambria Math"/>
-                      <w:i/>
-                    </w:rPr>
-                  </m:ctrlPr>
-                </m:sSubPr>
-                <m:e>
-                  <m:r>
-                    <w:rPr>
-                      <w:rFonts w:ascii="Cambria Math" w:eastAsiaTheme="minorEastAsia" w:hAnsi="Cambria Math"/>
-                    </w:rPr>
-                    <m:t>ω</m:t>
-                  </m:r>
-                </m:e>
-                <m:sub>
-                  <m:r>
-                    <w:rPr>
-                      <w:rFonts w:ascii="Cambria Math" w:eastAsiaTheme="minorEastAsia" w:hAnsi="Cambria Math"/>
-                    </w:rPr>
-                    <m:t>0</m:t>
-                  </m:r>
-                </m:sub>
-              </m:sSub>
-            </m:den>
-          </m:f>
-          <m:r>
-            <w:rPr>
-              <w:rFonts w:ascii="Cambria Math" w:eastAsiaTheme="minorEastAsia" w:hAnsi="Cambria Math"/>
-            </w:rPr>
-            <m:t>=</m:t>
-          </m:r>
-          <m:r>
-            <w:rPr>
-              <w:rFonts w:ascii="Cambria Math" w:eastAsiaTheme="minorEastAsia" w:hAnsi="Cambria Math"/>
-            </w:rPr>
-            <m:t>0.002 seconds</m:t>
-          </m:r>
-        </m:oMath>
-      </m:oMathPara>
-    </w:p>
-    <w:p>
-      <w:pPr>
-        <w:rPr>
-          <w:rFonts w:eastAsiaTheme="minorEastAsia"/>
-        </w:rPr>
-      </w:pPr>
-    </w:p>
-    <w:p>
-      <w:pPr>
-        <w:rPr>
-          <w:rFonts w:eastAsiaTheme="minorEastAsia"/>
-        </w:rPr>
-      </w:pPr>
-      <w:r>
-        <w:rPr>
-          <w:rFonts w:eastAsiaTheme="minorEastAsia"/>
-        </w:rPr>
-        <w:t>We find that our average ratio between amplitudes is (0.726 ± 0.016)</w:t>
-      </w:r>
-      <w:r>
-        <w:rPr>
-          <w:rFonts w:eastAsiaTheme="minorEastAsia"/>
-        </w:rPr>
-        <w:t>. To calculate the damping time, we use the following equation.</w:t>
-      </w:r>
-    </w:p>
-    <w:p>
-      <w:pPr>
-        <w:rPr>
-          <w:rFonts w:eastAsiaTheme="minorEastAsia"/>
-        </w:rPr>
-      </w:pPr>
-    </w:p>
-    <w:p>
-      <w:pPr>
-        <w:rPr>
-          <w:rFonts w:eastAsiaTheme="minorEastAsia"/>
-        </w:rPr>
-      </w:pPr>
-      <m:oMathPara>
-        <m:oMath>
-          <m:r>
-            <w:rPr>
-              <w:rFonts w:ascii="Cambria Math" w:eastAsiaTheme="minorEastAsia" w:hAnsi="Cambria Math"/>
-            </w:rPr>
-            <m:t>τ=-</m:t>
-          </m:r>
-          <m:f>
-            <m:fPr>
-              <m:ctrlPr>
-                <w:rPr>
-                  <w:rFonts w:ascii="Cambria Math" w:eastAsiaTheme="minorEastAsia" w:hAnsi="Cambria Math"/>
-                  <w:i/>
-                </w:rPr>
-              </m:ctrlPr>
-            </m:fPr>
-            <m:num>
-              <m:r>
-                <w:rPr>
-                  <w:rFonts w:ascii="Cambria Math" w:eastAsiaTheme="minorEastAsia" w:hAnsi="Cambria Math"/>
-                </w:rPr>
-                <m:t>T</m:t>
-              </m:r>
-            </m:num>
-            <m:den>
-              <m:func>
-                <m:funcPr>
-                  <m:ctrlPr>
-                    <w:rPr>
-                      <w:rFonts w:ascii="Cambria Math" w:eastAsiaTheme="minorEastAsia" w:hAnsi="Cambria Math"/>
-                      <w:i/>
-                    </w:rPr>
-                  </m:ctrlPr>
-                </m:funcPr>
-                <m:fName>
-                  <m:r>
-                    <m:rPr>
-                      <m:sty m:val="p"/>
-                    </m:rPr>
-                    <w:rPr>
-                      <w:rFonts w:ascii="Cambria Math" w:eastAsiaTheme="minorEastAsia" w:hAnsi="Cambria Math"/>
-                    </w:rPr>
-                    <m:t>ln</m:t>
-                  </m:r>
-                </m:fName>
-                <m:e>
-                  <m:d>
-                    <m:dPr>
-                      <m:ctrlPr>
-                        <w:rPr>
-                          <w:rFonts w:ascii="Cambria Math" w:eastAsiaTheme="minorEastAsia" w:hAnsi="Cambria Math"/>
-                          <w:i/>
-                        </w:rPr>
-                      </m:ctrlPr>
-                    </m:dPr>
-                    <m:e>
-                      <m:f>
-                        <m:fPr>
-                          <m:ctrlPr>
-                            <w:rPr>
-                              <w:rFonts w:ascii="Cambria Math" w:eastAsiaTheme="minorEastAsia" w:hAnsi="Cambria Math"/>
-                              <w:i/>
-                            </w:rPr>
-                          </m:ctrlPr>
-                        </m:fPr>
-                        <m:num>
-                          <m:r>
-                            <w:rPr>
-                              <w:rFonts w:ascii="Cambria Math" w:eastAsiaTheme="minorEastAsia" w:hAnsi="Cambria Math"/>
-                            </w:rPr>
-                            <m:t>V</m:t>
-                          </m:r>
-                          <m:d>
-                            <m:dPr>
-                              <m:ctrlPr>
-                                <w:rPr>
-                                  <w:rFonts w:ascii="Cambria Math" w:eastAsiaTheme="minorEastAsia" w:hAnsi="Cambria Math"/>
-                                  <w:i/>
-                                </w:rPr>
-                              </m:ctrlPr>
-                            </m:dPr>
-                            <m:e>
-                              <m:r>
-                                <w:rPr>
-                                  <w:rFonts w:ascii="Cambria Math" w:eastAsiaTheme="minorEastAsia" w:hAnsi="Cambria Math"/>
-                                </w:rPr>
-                                <m:t>t+T</m:t>
-                              </m:r>
-                            </m:e>
-                          </m:d>
-                        </m:num>
-                        <m:den>
-                          <m:r>
-                            <w:rPr>
-                              <w:rFonts w:ascii="Cambria Math" w:eastAsiaTheme="minorEastAsia" w:hAnsi="Cambria Math"/>
-                            </w:rPr>
-                            <m:t>V</m:t>
-                          </m:r>
-                          <m:d>
-                            <m:dPr>
-                              <m:ctrlPr>
-                                <w:rPr>
-                                  <w:rFonts w:ascii="Cambria Math" w:eastAsiaTheme="minorEastAsia" w:hAnsi="Cambria Math"/>
-                                  <w:i/>
-                                </w:rPr>
-                              </m:ctrlPr>
-                            </m:dPr>
-                            <m:e>
-                              <m:r>
-                                <w:rPr>
-                                  <w:rFonts w:ascii="Cambria Math" w:eastAsiaTheme="minorEastAsia" w:hAnsi="Cambria Math"/>
-                                </w:rPr>
-                                <m:t>t</m:t>
-                              </m:r>
-                            </m:e>
-                          </m:d>
-                        </m:den>
-                      </m:f>
-                    </m:e>
-                  </m:d>
-                </m:e>
-              </m:func>
-            </m:den>
-          </m:f>
-          <m:r>
-            <w:rPr>
-              <w:rFonts w:ascii="Cambria Math" w:eastAsiaTheme="minorEastAsia" w:hAnsi="Cambria Math"/>
-            </w:rPr>
-            <m:t xml:space="preserve">= </m:t>
-          </m:r>
-          <m:r>
-            <w:rPr>
-              <w:rFonts w:ascii="Cambria Math" w:eastAsiaTheme="minorEastAsia" w:hAnsi="Cambria Math"/>
-            </w:rPr>
-            <m:t>4.40 seconds</m:t>
-          </m:r>
-        </m:oMath>
-      </m:oMathPara>
-    </w:p>
-    <w:p>
-      <w:pPr>
-        <w:rPr>
-          <w:rFonts w:eastAsiaTheme="minorEastAsia"/>
-        </w:rPr>
-      </w:pPr>
-    </w:p>
-    <w:p>
-      <w:pPr>
-        <w:rPr>
-          <w:rFonts w:eastAsiaTheme="minorEastAsia"/>
-        </w:rPr>
-      </w:pPr>
-      <w:r>
-        <w:rPr>
-          <w:rFonts w:eastAsiaTheme="minorEastAsia"/>
-        </w:rPr>
-        <w:t xml:space="preserve">Our value of damping time is </w:t>
-      </w:r>
-      <m:oMath>
-        <m:r>
-          <w:rPr>
-            <w:rFonts w:ascii="Cambria Math" w:eastAsiaTheme="minorEastAsia" w:hAnsi="Cambria Math"/>
-          </w:rPr>
-          <m:t>τ=</m:t>
-        </m:r>
-        <m:r>
-          <w:rPr>
-            <w:rFonts w:ascii="Cambria Math" w:eastAsiaTheme="minorEastAsia" w:hAnsi="Cambria Math"/>
-          </w:rPr>
-          <m:t>4.4±0.1</m:t>
-        </m:r>
-      </m:oMath>
-      <w:r>
-        <w:rPr>
-          <w:rFonts w:eastAsiaTheme="minorEastAsia"/>
-        </w:rPr>
-        <w:t xml:space="preserve"> seconds.</w:t>
-      </w:r>
-      <w:r>
-        <w:rPr>
-          <w:rFonts w:eastAsiaTheme="minorEastAsia"/>
-        </w:rPr>
-        <w:t xml:space="preserve"> Now we calculate the angular frequency for </w:t>
-      </w:r>
-      <w:bookmarkStart w:id="3" w:name="OLE_LINK2"/>
-      <w:r>
-        <w:rPr>
-          <w:rFonts w:eastAsiaTheme="minorEastAsia"/>
-        </w:rPr>
-        <w:t xml:space="preserve">driven, damped oscillations </w:t>
-      </w:r>
-      <w:bookmarkEnd w:id="3"/>
-      <w:r>
-        <w:rPr>
-          <w:rFonts w:eastAsiaTheme="minorEastAsia"/>
-        </w:rPr>
-        <w:t>with the following equation.</w:t>
+        <w:t>1</w:t>
+      </w:r>
+      <w:r>
+        <w:t xml:space="preserve"> for the damping time.</w:t>
       </w:r>
     </w:p>
     <w:p>
@@ -1960,84 +1563,464 @@
               </m:f>
             </m:e>
           </m:rad>
-          <m:r>
-            <w:rPr>
-              <w:rFonts w:ascii="Cambria Math" w:eastAsiaTheme="minorEastAsia" w:hAnsi="Cambria Math"/>
-            </w:rPr>
-            <m:t>=</m:t>
-          </m:r>
-          <m:r>
-            <w:rPr>
-              <w:rFonts w:ascii="Cambria Math" w:eastAsiaTheme="minorEastAsia" w:hAnsi="Cambria Math"/>
-            </w:rPr>
-            <m:t>0.63</m:t>
-          </m:r>
-          <m:r>
-            <w:rPr>
-              <w:rFonts w:ascii="Cambria Math" w:eastAsiaTheme="minorEastAsia" w:hAnsi="Cambria Math"/>
-            </w:rPr>
-            <m:t>4</m:t>
-          </m:r>
-          <m:r>
-            <w:rPr>
-              <w:rFonts w:ascii="Cambria Math" w:eastAsiaTheme="minorEastAsia" w:hAnsi="Cambria Math"/>
-            </w:rPr>
-            <m:t xml:space="preserve">  </m:t>
-          </m:r>
-          <m:r>
-            <w:rPr>
-              <w:rFonts w:ascii="Cambria Math" w:eastAsiaTheme="minorEastAsia" w:hAnsi="Cambria Math"/>
-            </w:rPr>
-            <m:t>Hz</m:t>
-          </m:r>
         </m:oMath>
       </m:oMathPara>
     </w:p>
-    <w:p/>
     <w:p>
       <w:pPr>
         <w:rPr>
           <w:rFonts w:eastAsiaTheme="minorEastAsia"/>
         </w:rPr>
       </w:pPr>
-      <w:r>
-        <w:t xml:space="preserve">Our value of angular frequency for </w:t>
-      </w:r>
-      <w:r>
+    </w:p>
+    <w:p>
+      <w:pPr>
         <w:rPr>
           <w:rFonts w:eastAsiaTheme="minorEastAsia"/>
         </w:rPr>
-        <w:t>driven, damped oscillations</w:t>
-      </w:r>
-      <w:r>
+      </w:pPr>
+      <m:oMathPara>
+        <m:oMath>
+          <m:r>
+            <w:rPr>
+              <w:rFonts w:ascii="Cambria Math" w:eastAsiaTheme="minorEastAsia" w:hAnsi="Cambria Math"/>
+            </w:rPr>
+            <m:t>τ=</m:t>
+          </m:r>
+          <m:rad>
+            <m:radPr>
+              <m:degHide m:val="1"/>
+              <m:ctrlPr>
+                <w:rPr>
+                  <w:rFonts w:ascii="Cambria Math" w:eastAsiaTheme="minorEastAsia" w:hAnsi="Cambria Math"/>
+                  <w:i/>
+                </w:rPr>
+              </m:ctrlPr>
+            </m:radPr>
+            <m:deg/>
+            <m:e>
+              <m:f>
+                <m:fPr>
+                  <m:ctrlPr>
+                    <w:rPr>
+                      <w:rFonts w:ascii="Cambria Math" w:eastAsiaTheme="minorEastAsia" w:hAnsi="Cambria Math"/>
+                      <w:i/>
+                    </w:rPr>
+                  </m:ctrlPr>
+                </m:fPr>
+                <m:num>
+                  <m:r>
+                    <w:rPr>
+                      <w:rFonts w:ascii="Cambria Math" w:eastAsiaTheme="minorEastAsia" w:hAnsi="Cambria Math"/>
+                    </w:rPr>
+                    <m:t>2</m:t>
+                  </m:r>
+                </m:num>
+                <m:den>
+                  <m:sSubSup>
+                    <m:sSubSupPr>
+                      <m:ctrlPr>
+                        <w:rPr>
+                          <w:rFonts w:ascii="Cambria Math" w:eastAsiaTheme="minorEastAsia" w:hAnsi="Cambria Math"/>
+                          <w:i/>
+                        </w:rPr>
+                      </m:ctrlPr>
+                    </m:sSubSupPr>
+                    <m:e>
+                      <m:r>
+                        <w:rPr>
+                          <w:rFonts w:ascii="Cambria Math" w:eastAsiaTheme="minorEastAsia" w:hAnsi="Cambria Math"/>
+                        </w:rPr>
+                        <m:t>ω</m:t>
+                      </m:r>
+                    </m:e>
+                    <m:sub>
+                      <m:r>
+                        <w:rPr>
+                          <w:rFonts w:ascii="Cambria Math" w:eastAsiaTheme="minorEastAsia" w:hAnsi="Cambria Math"/>
+                        </w:rPr>
+                        <m:t>0</m:t>
+                      </m:r>
+                    </m:sub>
+                    <m:sup>
+                      <m:r>
+                        <w:rPr>
+                          <w:rFonts w:ascii="Cambria Math" w:eastAsiaTheme="minorEastAsia" w:hAnsi="Cambria Math"/>
+                        </w:rPr>
+                        <m:t xml:space="preserve">  2</m:t>
+                      </m:r>
+                    </m:sup>
+                  </m:sSubSup>
+                  <m:r>
+                    <w:rPr>
+                      <w:rFonts w:ascii="Cambria Math" w:eastAsiaTheme="minorEastAsia" w:hAnsi="Cambria Math"/>
+                    </w:rPr>
+                    <m:t>-</m:t>
+                  </m:r>
+                  <m:sSubSup>
+                    <m:sSubSupPr>
+                      <m:ctrlPr>
+                        <w:rPr>
+                          <w:rFonts w:ascii="Cambria Math" w:eastAsiaTheme="minorEastAsia" w:hAnsi="Cambria Math"/>
+                          <w:i/>
+                        </w:rPr>
+                      </m:ctrlPr>
+                    </m:sSubSupPr>
+                    <m:e>
+                      <m:r>
+                        <w:rPr>
+                          <w:rFonts w:ascii="Cambria Math" w:eastAsiaTheme="minorEastAsia" w:hAnsi="Cambria Math"/>
+                        </w:rPr>
+                        <m:t>ω</m:t>
+                      </m:r>
+                    </m:e>
+                    <m:sub>
+                      <m:r>
+                        <w:rPr>
+                          <w:rFonts w:ascii="Cambria Math" w:eastAsiaTheme="minorEastAsia" w:hAnsi="Cambria Math"/>
+                        </w:rPr>
+                        <m:t>R</m:t>
+                      </m:r>
+                    </m:sub>
+                    <m:sup>
+                      <m:r>
+                        <w:rPr>
+                          <w:rFonts w:ascii="Cambria Math" w:eastAsiaTheme="minorEastAsia" w:hAnsi="Cambria Math"/>
+                        </w:rPr>
+                        <m:t xml:space="preserve">  2</m:t>
+                      </m:r>
+                    </m:sup>
+                  </m:sSubSup>
+                </m:den>
+              </m:f>
+            </m:e>
+          </m:rad>
+          <m:r>
+            <w:rPr>
+              <w:rFonts w:ascii="Cambria Math" w:eastAsiaTheme="minorEastAsia" w:hAnsi="Cambria Math"/>
+            </w:rPr>
+            <m:t>=5.20 seconds</m:t>
+          </m:r>
+        </m:oMath>
+      </m:oMathPara>
+    </w:p>
+    <w:p>
+      <w:pPr>
         <w:rPr>
           <w:rFonts w:eastAsiaTheme="minorEastAsia"/>
         </w:rPr>
-        <w:t xml:space="preserve"> is (0.63</w:t>
-      </w:r>
-      <w:r>
+      </w:pPr>
+    </w:p>
+    <w:p>
+      <w:pPr>
         <w:rPr>
           <w:rFonts w:eastAsiaTheme="minorEastAsia"/>
         </w:rPr>
-        <w:t>4</w:t>
-      </w:r>
-      <w:r>
+      </w:pPr>
+      <m:oMathPara>
+        <m:oMath>
+          <m:r>
+            <w:rPr>
+              <w:rFonts w:ascii="Cambria Math" w:eastAsiaTheme="minorEastAsia" w:hAnsi="Cambria Math"/>
+            </w:rPr>
+            <m:t>∂τ=</m:t>
+          </m:r>
+          <m:sSub>
+            <m:sSubPr>
+              <m:ctrlPr>
+                <w:rPr>
+                  <w:rFonts w:ascii="Cambria Math" w:eastAsiaTheme="minorEastAsia" w:hAnsi="Cambria Math"/>
+                  <w:i/>
+                </w:rPr>
+              </m:ctrlPr>
+            </m:sSubPr>
+            <m:e>
+              <m:r>
+                <w:rPr>
+                  <w:rFonts w:ascii="Cambria Math" w:eastAsiaTheme="minorEastAsia" w:hAnsi="Cambria Math"/>
+                </w:rPr>
+                <m:t>τ</m:t>
+              </m:r>
+            </m:e>
+            <m:sub>
+              <m:r>
+                <w:rPr>
+                  <w:rFonts w:ascii="Cambria Math" w:eastAsiaTheme="minorEastAsia" w:hAnsi="Cambria Math"/>
+                </w:rPr>
+                <m:t>best</m:t>
+              </m:r>
+            </m:sub>
+          </m:sSub>
+          <m:rad>
+            <m:radPr>
+              <m:degHide m:val="1"/>
+              <m:ctrlPr>
+                <w:rPr>
+                  <w:rFonts w:ascii="Cambria Math" w:eastAsiaTheme="minorEastAsia" w:hAnsi="Cambria Math"/>
+                  <w:i/>
+                </w:rPr>
+              </m:ctrlPr>
+            </m:radPr>
+            <m:deg/>
+            <m:e>
+              <m:sSup>
+                <m:sSupPr>
+                  <m:ctrlPr>
+                    <w:rPr>
+                      <w:rFonts w:ascii="Cambria Math" w:eastAsiaTheme="minorEastAsia" w:hAnsi="Cambria Math"/>
+                      <w:i/>
+                    </w:rPr>
+                  </m:ctrlPr>
+                </m:sSupPr>
+                <m:e>
+                  <m:d>
+                    <m:dPr>
+                      <m:ctrlPr>
+                        <w:rPr>
+                          <w:rFonts w:ascii="Cambria Math" w:eastAsiaTheme="minorEastAsia" w:hAnsi="Cambria Math"/>
+                          <w:i/>
+                        </w:rPr>
+                      </m:ctrlPr>
+                    </m:dPr>
+                    <m:e>
+                      <m:f>
+                        <m:fPr>
+                          <m:ctrlPr>
+                            <w:rPr>
+                              <w:rFonts w:ascii="Cambria Math" w:eastAsiaTheme="minorEastAsia" w:hAnsi="Cambria Math"/>
+                              <w:i/>
+                            </w:rPr>
+                          </m:ctrlPr>
+                        </m:fPr>
+                        <m:num>
+                          <m:r>
+                            <w:rPr>
+                              <w:rFonts w:ascii="Cambria Math" w:eastAsiaTheme="minorEastAsia" w:hAnsi="Cambria Math"/>
+                            </w:rPr>
+                            <m:t>∂</m:t>
+                          </m:r>
+                          <m:sSub>
+                            <m:sSubPr>
+                              <m:ctrlPr>
+                                <w:rPr>
+                                  <w:rFonts w:ascii="Cambria Math" w:eastAsiaTheme="minorEastAsia" w:hAnsi="Cambria Math"/>
+                                  <w:i/>
+                                </w:rPr>
+                              </m:ctrlPr>
+                            </m:sSubPr>
+                            <m:e>
+                              <m:r>
+                                <w:rPr>
+                                  <w:rFonts w:ascii="Cambria Math" w:eastAsiaTheme="minorEastAsia" w:hAnsi="Cambria Math"/>
+                                </w:rPr>
+                                <m:t>ω</m:t>
+                              </m:r>
+                            </m:e>
+                            <m:sub>
+                              <m:r>
+                                <w:rPr>
+                                  <w:rFonts w:ascii="Cambria Math" w:eastAsiaTheme="minorEastAsia" w:hAnsi="Cambria Math"/>
+                                </w:rPr>
+                                <m:t>R</m:t>
+                              </m:r>
+                            </m:sub>
+                          </m:sSub>
+                        </m:num>
+                        <m:den>
+                          <m:sSub>
+                            <m:sSubPr>
+                              <m:ctrlPr>
+                                <w:rPr>
+                                  <w:rFonts w:ascii="Cambria Math" w:eastAsiaTheme="minorEastAsia" w:hAnsi="Cambria Math"/>
+                                  <w:i/>
+                                </w:rPr>
+                              </m:ctrlPr>
+                            </m:sSubPr>
+                            <m:e>
+                              <m:r>
+                                <w:rPr>
+                                  <w:rFonts w:ascii="Cambria Math" w:eastAsiaTheme="minorEastAsia" w:hAnsi="Cambria Math"/>
+                                </w:rPr>
+                                <m:t>ω</m:t>
+                              </m:r>
+                            </m:e>
+                            <m:sub>
+                              <m:r>
+                                <w:rPr>
+                                  <w:rFonts w:ascii="Cambria Math" w:eastAsiaTheme="minorEastAsia" w:hAnsi="Cambria Math"/>
+                                </w:rPr>
+                                <m:t>R</m:t>
+                              </m:r>
+                            </m:sub>
+                          </m:sSub>
+                        </m:den>
+                      </m:f>
+                    </m:e>
+                  </m:d>
+                </m:e>
+                <m:sup>
+                  <m:r>
+                    <w:rPr>
+                      <w:rFonts w:ascii="Cambria Math" w:eastAsiaTheme="minorEastAsia" w:hAnsi="Cambria Math"/>
+                    </w:rPr>
+                    <m:t>2</m:t>
+                  </m:r>
+                </m:sup>
+              </m:sSup>
+              <m:r>
+                <w:rPr>
+                  <w:rFonts w:ascii="Cambria Math" w:eastAsiaTheme="minorEastAsia" w:hAnsi="Cambria Math"/>
+                </w:rPr>
+                <m:t>+</m:t>
+              </m:r>
+              <m:sSup>
+                <m:sSupPr>
+                  <m:ctrlPr>
+                    <w:rPr>
+                      <w:rFonts w:ascii="Cambria Math" w:eastAsiaTheme="minorEastAsia" w:hAnsi="Cambria Math"/>
+                      <w:i/>
+                    </w:rPr>
+                  </m:ctrlPr>
+                </m:sSupPr>
+                <m:e>
+                  <m:d>
+                    <m:dPr>
+                      <m:ctrlPr>
+                        <w:rPr>
+                          <w:rFonts w:ascii="Cambria Math" w:eastAsiaTheme="minorEastAsia" w:hAnsi="Cambria Math"/>
+                          <w:i/>
+                        </w:rPr>
+                      </m:ctrlPr>
+                    </m:dPr>
+                    <m:e>
+                      <m:f>
+                        <m:fPr>
+                          <m:ctrlPr>
+                            <w:rPr>
+                              <w:rFonts w:ascii="Cambria Math" w:eastAsiaTheme="minorEastAsia" w:hAnsi="Cambria Math"/>
+                              <w:i/>
+                            </w:rPr>
+                          </m:ctrlPr>
+                        </m:fPr>
+                        <m:num>
+                          <m:r>
+                            <w:rPr>
+                              <w:rFonts w:ascii="Cambria Math" w:eastAsiaTheme="minorEastAsia" w:hAnsi="Cambria Math"/>
+                            </w:rPr>
+                            <m:t>∂</m:t>
+                          </m:r>
+                          <m:sSub>
+                            <m:sSubPr>
+                              <m:ctrlPr>
+                                <w:rPr>
+                                  <w:rFonts w:ascii="Cambria Math" w:eastAsiaTheme="minorEastAsia" w:hAnsi="Cambria Math"/>
+                                  <w:i/>
+                                </w:rPr>
+                              </m:ctrlPr>
+                            </m:sSubPr>
+                            <m:e>
+                              <m:r>
+                                <w:rPr>
+                                  <w:rFonts w:ascii="Cambria Math" w:eastAsiaTheme="minorEastAsia" w:hAnsi="Cambria Math"/>
+                                </w:rPr>
+                                <m:t>ω</m:t>
+                              </m:r>
+                            </m:e>
+                            <m:sub>
+                              <m:r>
+                                <w:rPr>
+                                  <w:rFonts w:ascii="Cambria Math" w:eastAsiaTheme="minorEastAsia" w:hAnsi="Cambria Math"/>
+                                </w:rPr>
+                                <m:t>0</m:t>
+                              </m:r>
+                            </m:sub>
+                          </m:sSub>
+                        </m:num>
+                        <m:den>
+                          <m:sSub>
+                            <m:sSubPr>
+                              <m:ctrlPr>
+                                <w:rPr>
+                                  <w:rFonts w:ascii="Cambria Math" w:eastAsiaTheme="minorEastAsia" w:hAnsi="Cambria Math"/>
+                                  <w:i/>
+                                </w:rPr>
+                              </m:ctrlPr>
+                            </m:sSubPr>
+                            <m:e>
+                              <m:r>
+                                <w:rPr>
+                                  <w:rFonts w:ascii="Cambria Math" w:eastAsiaTheme="minorEastAsia" w:hAnsi="Cambria Math"/>
+                                </w:rPr>
+                                <m:t>ω</m:t>
+                              </m:r>
+                            </m:e>
+                            <m:sub>
+                              <m:r>
+                                <w:rPr>
+                                  <w:rFonts w:ascii="Cambria Math" w:eastAsiaTheme="minorEastAsia" w:hAnsi="Cambria Math"/>
+                                </w:rPr>
+                                <m:t>0</m:t>
+                              </m:r>
+                            </m:sub>
+                          </m:sSub>
+                        </m:den>
+                      </m:f>
+                    </m:e>
+                  </m:d>
+                </m:e>
+                <m:sup>
+                  <m:r>
+                    <w:rPr>
+                      <w:rFonts w:ascii="Cambria Math" w:eastAsiaTheme="minorEastAsia" w:hAnsi="Cambria Math"/>
+                    </w:rPr>
+                    <m:t>2</m:t>
+                  </m:r>
+                </m:sup>
+              </m:sSup>
+            </m:e>
+          </m:rad>
+          <m:r>
+            <w:rPr>
+              <w:rFonts w:ascii="Cambria Math" w:eastAsiaTheme="minorEastAsia" w:hAnsi="Cambria Math"/>
+            </w:rPr>
+            <m:t>=0.04 seconds</m:t>
+          </m:r>
+        </m:oMath>
+      </m:oMathPara>
+    </w:p>
+    <w:p>
+      <w:pPr>
         <w:rPr>
           <w:rFonts w:eastAsiaTheme="minorEastAsia"/>
         </w:rPr>
-        <w:t xml:space="preserve"> ± 0.02</w:t>
-      </w:r>
-      <w:r>
+      </w:pPr>
+    </w:p>
+    <w:p>
+      <w:pPr>
         <w:rPr>
           <w:rFonts w:eastAsiaTheme="minorEastAsia"/>
         </w:rPr>
-        <w:t>0</w:t>
-      </w:r>
+      </w:pPr>
+    </w:p>
+    <w:p>
+      <w:pPr>
+        <w:rPr>
+          <w:rFonts w:eastAsiaTheme="minorEastAsia"/>
+          <w:vertAlign w:val="superscript"/>
+        </w:rPr>
+      </w:pPr>
       <w:r>
         <w:rPr>
           <w:rFonts w:eastAsiaTheme="minorEastAsia"/>
         </w:rPr>
-        <w:t>) Hz. Now we can find the Q-factor for this experiment.</w:t>
+        <w:t>Now we can find the Q-factor for this experiment.</w:t>
+      </w:r>
+      <w:r>
+        <w:rPr>
+          <w:rFonts w:eastAsiaTheme="minorEastAsia"/>
+          <w:vertAlign w:val="superscript"/>
+        </w:rPr>
+        <w:t>1</w:t>
       </w:r>
     </w:p>
     <w:p>
@@ -2123,7 +2106,13 @@
             <w:rPr>
               <w:rFonts w:ascii="Cambria Math" w:eastAsiaTheme="minorEastAsia" w:hAnsi="Cambria Math"/>
             </w:rPr>
-            <m:t>=1.39</m:t>
+            <m:t>=1.</m:t>
+          </m:r>
+          <m:r>
+            <w:rPr>
+              <w:rFonts w:ascii="Cambria Math" w:eastAsiaTheme="minorEastAsia" w:hAnsi="Cambria Math"/>
+            </w:rPr>
+            <m:t>71</m:t>
           </m:r>
         </m:oMath>
       </m:oMathPara>
@@ -2141,11 +2130,261 @@
           <w:rFonts w:eastAsiaTheme="minorEastAsia"/>
         </w:rPr>
       </w:pPr>
-      <w:r>
+      <m:oMathPara>
+        <m:oMath>
+          <m:r>
+            <w:rPr>
+              <w:rFonts w:ascii="Cambria Math" w:eastAsiaTheme="minorEastAsia" w:hAnsi="Cambria Math"/>
+            </w:rPr>
+            <m:t>∂Q=</m:t>
+          </m:r>
+          <m:sSub>
+            <m:sSubPr>
+              <m:ctrlPr>
+                <w:rPr>
+                  <w:rFonts w:ascii="Cambria Math" w:eastAsiaTheme="minorEastAsia" w:hAnsi="Cambria Math"/>
+                  <w:i/>
+                </w:rPr>
+              </m:ctrlPr>
+            </m:sSubPr>
+            <m:e>
+              <m:r>
+                <w:rPr>
+                  <w:rFonts w:ascii="Cambria Math" w:eastAsiaTheme="minorEastAsia" w:hAnsi="Cambria Math"/>
+                </w:rPr>
+                <m:t>Q</m:t>
+              </m:r>
+            </m:e>
+            <m:sub>
+              <m:r>
+                <w:rPr>
+                  <w:rFonts w:ascii="Cambria Math" w:eastAsiaTheme="minorEastAsia" w:hAnsi="Cambria Math"/>
+                </w:rPr>
+                <m:t>best</m:t>
+              </m:r>
+            </m:sub>
+          </m:sSub>
+          <m:rad>
+            <m:radPr>
+              <m:degHide m:val="1"/>
+              <m:ctrlPr>
+                <w:rPr>
+                  <w:rFonts w:ascii="Cambria Math" w:eastAsiaTheme="minorEastAsia" w:hAnsi="Cambria Math"/>
+                  <w:i/>
+                </w:rPr>
+              </m:ctrlPr>
+            </m:radPr>
+            <m:deg/>
+            <m:e>
+              <m:sSup>
+                <m:sSupPr>
+                  <m:ctrlPr>
+                    <w:rPr>
+                      <w:rFonts w:ascii="Cambria Math" w:eastAsiaTheme="minorEastAsia" w:hAnsi="Cambria Math"/>
+                      <w:i/>
+                    </w:rPr>
+                  </m:ctrlPr>
+                </m:sSupPr>
+                <m:e>
+                  <m:d>
+                    <m:dPr>
+                      <m:ctrlPr>
+                        <w:rPr>
+                          <w:rFonts w:ascii="Cambria Math" w:eastAsiaTheme="minorEastAsia" w:hAnsi="Cambria Math"/>
+                          <w:i/>
+                        </w:rPr>
+                      </m:ctrlPr>
+                    </m:dPr>
+                    <m:e>
+                      <m:f>
+                        <m:fPr>
+                          <m:ctrlPr>
+                            <w:rPr>
+                              <w:rFonts w:ascii="Cambria Math" w:eastAsiaTheme="minorEastAsia" w:hAnsi="Cambria Math"/>
+                              <w:i/>
+                            </w:rPr>
+                          </m:ctrlPr>
+                        </m:fPr>
+                        <m:num>
+                          <m:r>
+                            <w:rPr>
+                              <w:rFonts w:ascii="Cambria Math" w:eastAsiaTheme="minorEastAsia" w:hAnsi="Cambria Math"/>
+                            </w:rPr>
+                            <m:t>∂</m:t>
+                          </m:r>
+                          <m:sSub>
+                            <m:sSubPr>
+                              <m:ctrlPr>
+                                <w:rPr>
+                                  <w:rFonts w:ascii="Cambria Math" w:eastAsiaTheme="minorEastAsia" w:hAnsi="Cambria Math"/>
+                                  <w:i/>
+                                </w:rPr>
+                              </m:ctrlPr>
+                            </m:sSubPr>
+                            <m:e>
+                              <m:r>
+                                <w:rPr>
+                                  <w:rFonts w:ascii="Cambria Math" w:eastAsiaTheme="minorEastAsia" w:hAnsi="Cambria Math"/>
+                                </w:rPr>
+                                <m:t>ω</m:t>
+                              </m:r>
+                            </m:e>
+                            <m:sub>
+                              <m:r>
+                                <w:rPr>
+                                  <w:rFonts w:ascii="Cambria Math" w:eastAsiaTheme="minorEastAsia" w:hAnsi="Cambria Math"/>
+                                </w:rPr>
+                                <m:t>R</m:t>
+                              </m:r>
+                            </m:sub>
+                          </m:sSub>
+                        </m:num>
+                        <m:den>
+                          <m:sSub>
+                            <m:sSubPr>
+                              <m:ctrlPr>
+                                <w:rPr>
+                                  <w:rFonts w:ascii="Cambria Math" w:eastAsiaTheme="minorEastAsia" w:hAnsi="Cambria Math"/>
+                                  <w:i/>
+                                </w:rPr>
+                              </m:ctrlPr>
+                            </m:sSubPr>
+                            <m:e>
+                              <m:r>
+                                <w:rPr>
+                                  <w:rFonts w:ascii="Cambria Math" w:eastAsiaTheme="minorEastAsia" w:hAnsi="Cambria Math"/>
+                                </w:rPr>
+                                <m:t>ω</m:t>
+                              </m:r>
+                            </m:e>
+                            <m:sub>
+                              <m:r>
+                                <w:rPr>
+                                  <w:rFonts w:ascii="Cambria Math" w:eastAsiaTheme="minorEastAsia" w:hAnsi="Cambria Math"/>
+                                </w:rPr>
+                                <m:t>R</m:t>
+                              </m:r>
+                            </m:sub>
+                          </m:sSub>
+                        </m:den>
+                      </m:f>
+                    </m:e>
+                  </m:d>
+                </m:e>
+                <m:sup>
+                  <m:r>
+                    <w:rPr>
+                      <w:rFonts w:ascii="Cambria Math" w:eastAsiaTheme="minorEastAsia" w:hAnsi="Cambria Math"/>
+                    </w:rPr>
+                    <m:t>2</m:t>
+                  </m:r>
+                </m:sup>
+              </m:sSup>
+              <m:r>
+                <w:rPr>
+                  <w:rFonts w:ascii="Cambria Math" w:eastAsiaTheme="minorEastAsia" w:hAnsi="Cambria Math"/>
+                </w:rPr>
+                <m:t>+</m:t>
+              </m:r>
+              <m:sSup>
+                <m:sSupPr>
+                  <m:ctrlPr>
+                    <w:rPr>
+                      <w:rFonts w:ascii="Cambria Math" w:eastAsiaTheme="minorEastAsia" w:hAnsi="Cambria Math"/>
+                      <w:i/>
+                    </w:rPr>
+                  </m:ctrlPr>
+                </m:sSupPr>
+                <m:e>
+                  <m:d>
+                    <m:dPr>
+                      <m:ctrlPr>
+                        <w:rPr>
+                          <w:rFonts w:ascii="Cambria Math" w:eastAsiaTheme="minorEastAsia" w:hAnsi="Cambria Math"/>
+                          <w:i/>
+                        </w:rPr>
+                      </m:ctrlPr>
+                    </m:dPr>
+                    <m:e>
+                      <m:f>
+                        <m:fPr>
+                          <m:ctrlPr>
+                            <w:rPr>
+                              <w:rFonts w:ascii="Cambria Math" w:eastAsiaTheme="minorEastAsia" w:hAnsi="Cambria Math"/>
+                              <w:i/>
+                            </w:rPr>
+                          </m:ctrlPr>
+                        </m:fPr>
+                        <m:num>
+                          <m:r>
+                            <w:rPr>
+                              <w:rFonts w:ascii="Cambria Math" w:eastAsiaTheme="minorEastAsia" w:hAnsi="Cambria Math"/>
+                            </w:rPr>
+                            <m:t>∂τ</m:t>
+                          </m:r>
+                        </m:num>
+                        <m:den>
+                          <m:r>
+                            <w:rPr>
+                              <w:rFonts w:ascii="Cambria Math" w:eastAsiaTheme="minorEastAsia" w:hAnsi="Cambria Math"/>
+                            </w:rPr>
+                            <m:t>τ</m:t>
+                          </m:r>
+                        </m:den>
+                      </m:f>
+                    </m:e>
+                  </m:d>
+                </m:e>
+                <m:sup>
+                  <m:r>
+                    <w:rPr>
+                      <w:rFonts w:ascii="Cambria Math" w:eastAsiaTheme="minorEastAsia" w:hAnsi="Cambria Math"/>
+                    </w:rPr>
+                    <m:t>2</m:t>
+                  </m:r>
+                </m:sup>
+              </m:sSup>
+            </m:e>
+          </m:rad>
+          <m:r>
+            <w:rPr>
+              <w:rFonts w:ascii="Cambria Math" w:eastAsiaTheme="minorEastAsia" w:hAnsi="Cambria Math"/>
+            </w:rPr>
+            <m:t>=0.02</m:t>
+          </m:r>
+        </m:oMath>
+      </m:oMathPara>
+    </w:p>
+    <w:p>
+      <w:pPr>
         <w:rPr>
           <w:rFonts w:eastAsiaTheme="minorEastAsia"/>
         </w:rPr>
-        <w:t xml:space="preserve">Our Q-factor is (1.39 ± 0.04). Q-factor is a dimensionless value and thus has no units. </w:t>
+      </w:pPr>
+    </w:p>
+    <w:p>
+      <w:pPr>
+        <w:rPr>
+          <w:rFonts w:eastAsiaTheme="minorEastAsia"/>
+        </w:rPr>
+      </w:pPr>
+      <w:r>
+        <w:rPr>
+          <w:rFonts w:eastAsiaTheme="minorEastAsia"/>
+        </w:rPr>
+        <w:t>Our Q-factor is (1.</w:t>
+      </w:r>
+      <w:r>
+        <w:rPr>
+          <w:rFonts w:eastAsiaTheme="minorEastAsia"/>
+        </w:rPr>
+        <w:t>71 ± 0.02</w:t>
+      </w:r>
+      <w:r>
+        <w:rPr>
+          <w:rFonts w:eastAsiaTheme="minorEastAsia"/>
+        </w:rPr>
+        <w:t xml:space="preserve">). Q-factor is a dimensionless value and thus has no units. </w:t>
       </w:r>
       <w:r>
         <w:rPr>
@@ -2157,7 +2396,55 @@
         <w:rPr>
           <w:rFonts w:eastAsiaTheme="minorEastAsia"/>
         </w:rPr>
-        <w:t xml:space="preserve">0.634 ± 0.020) Hz. These two values fall out of each other’s’ error windows and are statistically significant. </w:t>
+        <w:t>0.6</w:t>
+      </w:r>
+      <w:r>
+        <w:rPr>
+          <w:rFonts w:eastAsiaTheme="minorEastAsia"/>
+        </w:rPr>
+        <w:t>57</w:t>
+      </w:r>
+      <w:r>
+        <w:rPr>
+          <w:rFonts w:eastAsiaTheme="minorEastAsia"/>
+        </w:rPr>
+        <w:t xml:space="preserve"> ± 0.0</w:t>
+      </w:r>
+      <w:r>
+        <w:rPr>
+          <w:rFonts w:eastAsiaTheme="minorEastAsia"/>
+        </w:rPr>
+        <w:t>05</w:t>
+      </w:r>
+      <w:r>
+        <w:rPr>
+          <w:rFonts w:eastAsiaTheme="minorEastAsia"/>
+        </w:rPr>
+        <w:t>) Hz. These two values fall out of each other’</w:t>
+      </w:r>
+      <w:r>
+        <w:rPr>
+          <w:rFonts w:eastAsiaTheme="minorEastAsia"/>
+        </w:rPr>
+        <w:t>s</w:t>
+      </w:r>
+      <w:r>
+        <w:rPr>
+          <w:rFonts w:eastAsiaTheme="minorEastAsia"/>
+        </w:rPr>
+        <w:t xml:space="preserve"> error windows and </w:t>
+      </w:r>
+      <w:r>
+        <w:rPr>
+          <w:rFonts w:eastAsiaTheme="minorEastAsia"/>
+        </w:rPr>
+        <w:t>their difference is</w:t>
+      </w:r>
+      <w:r>
+        <w:rPr>
+          <w:rFonts w:eastAsiaTheme="minorEastAsia"/>
+        </w:rPr>
+        <w:t xml:space="preserve"> statistically significant. </w:t>
       </w:r>
       <w:r>
         <w:rPr>
@@ -2181,16 +2468,943 @@
         <w:rPr>
           <w:rFonts w:eastAsiaTheme="minorEastAsia"/>
         </w:rPr>
-        <w:t xml:space="preserve">of angular frequency for undamped, undriven oscillations would match those </w:t>
+        <w:t xml:space="preserve">of angular frequency for undamped, undriven </w:t>
+      </w:r>
+      <w:r>
+        <w:rPr>
+          <w:rFonts w:eastAsiaTheme="minorEastAsia"/>
+        </w:rPr>
+        <w:t>oscillation would match that of driven, damped oscillations.</w:t>
+      </w:r>
+    </w:p>
+    <w:p>
+      <w:pPr>
+        <w:rPr>
+          <w:rFonts w:eastAsiaTheme="minorEastAsia"/>
+        </w:rPr>
+      </w:pPr>
+    </w:p>
+    <w:p>
+      <w:pPr>
+        <w:rPr>
+          <w:rFonts w:eastAsiaTheme="minorEastAsia"/>
+        </w:rPr>
+      </w:pPr>
+      <w:r>
+        <w:rPr>
+          <w:rFonts w:eastAsiaTheme="minorEastAsia"/>
+        </w:rPr>
+        <w:t>It is possible that this result is because of …</w:t>
+      </w:r>
+      <w:r>
+        <w:rPr>
+          <w:rFonts w:eastAsiaTheme="minorEastAsia"/>
+        </w:rPr>
+        <w:t xml:space="preserve"> </w:t>
       </w:r>
     </w:p>
     <w:p/>
     <w:p>
       <w:r>
         <w:rPr>
+          <w:i/>
+        </w:rPr>
+        <w:t>Q-factor via Ratio of Angular Frequencies</w:t>
+      </w:r>
+    </w:p>
+    <w:p/>
+    <w:p>
+      <w:r>
+        <w:t xml:space="preserve">We can also the find the Q-factor by looking at the ratio of angular frequencies. </w:t>
+      </w:r>
+      <w:r>
+        <w:t xml:space="preserve">This is our second method to determine the Q-factor. </w:t>
+      </w:r>
+      <w:r>
+        <w:t>The ratio of the damped, driven resonance frequency to the undamped, undriven resonance frequency is</w:t>
+      </w:r>
+      <w:r>
+        <w:rPr>
+          <w:vertAlign w:val="superscript"/>
+        </w:rPr>
+        <w:t>1</w:t>
+      </w:r>
+      <w:r>
+        <w:t>:</w:t>
+      </w:r>
+    </w:p>
+    <w:p/>
+    <w:p>
+      <w:pPr>
+        <w:rPr>
+          <w:rFonts w:eastAsiaTheme="minorEastAsia"/>
+        </w:rPr>
+      </w:pPr>
+      <m:oMathPara>
+        <m:oMath>
+          <m:f>
+            <m:fPr>
+              <m:ctrlPr>
+                <w:rPr>
+                  <w:rFonts w:ascii="Cambria Math" w:hAnsi="Cambria Math"/>
+                  <w:i/>
+                </w:rPr>
+              </m:ctrlPr>
+            </m:fPr>
+            <m:num>
+              <m:sSub>
+                <m:sSubPr>
+                  <m:ctrlPr>
+                    <w:rPr>
+                      <w:rFonts w:ascii="Cambria Math" w:hAnsi="Cambria Math"/>
+                      <w:i/>
+                    </w:rPr>
+                  </m:ctrlPr>
+                </m:sSubPr>
+                <m:e>
+                  <m:r>
+                    <w:rPr>
+                      <w:rFonts w:ascii="Cambria Math" w:hAnsi="Cambria Math"/>
+                    </w:rPr>
+                    <m:t>ω</m:t>
+                  </m:r>
+                </m:e>
+                <m:sub>
+                  <m:r>
+                    <w:rPr>
+                      <w:rFonts w:ascii="Cambria Math" w:hAnsi="Cambria Math"/>
+                    </w:rPr>
+                    <m:t>R</m:t>
+                  </m:r>
+                </m:sub>
+              </m:sSub>
+            </m:num>
+            <m:den>
+              <m:sSub>
+                <m:sSubPr>
+                  <m:ctrlPr>
+                    <w:rPr>
+                      <w:rFonts w:ascii="Cambria Math" w:hAnsi="Cambria Math"/>
+                      <w:i/>
+                    </w:rPr>
+                  </m:ctrlPr>
+                </m:sSubPr>
+                <m:e>
+                  <m:r>
+                    <w:rPr>
+                      <w:rFonts w:ascii="Cambria Math" w:hAnsi="Cambria Math"/>
+                    </w:rPr>
+                    <m:t>ω</m:t>
+                  </m:r>
+                </m:e>
+                <m:sub>
+                  <m:r>
+                    <w:rPr>
+                      <w:rFonts w:ascii="Cambria Math" w:hAnsi="Cambria Math"/>
+                    </w:rPr>
+                    <m:t>0</m:t>
+                  </m:r>
+                </m:sub>
+              </m:sSub>
+            </m:den>
+          </m:f>
+          <m:r>
+            <w:rPr>
+              <w:rFonts w:ascii="Cambria Math" w:hAnsi="Cambria Math"/>
+            </w:rPr>
+            <m:t>=</m:t>
+          </m:r>
+          <m:f>
+            <m:fPr>
+              <m:ctrlPr>
+                <w:rPr>
+                  <w:rFonts w:ascii="Cambria Math" w:hAnsi="Cambria Math"/>
+                  <w:i/>
+                </w:rPr>
+              </m:ctrlPr>
+            </m:fPr>
+            <m:num>
+              <m:r>
+                <w:rPr>
+                  <w:rFonts w:ascii="Cambria Math" w:hAnsi="Cambria Math"/>
+                </w:rPr>
+                <m:t>1</m:t>
+              </m:r>
+            </m:num>
+            <m:den>
+              <m:rad>
+                <m:radPr>
+                  <m:degHide m:val="1"/>
+                  <m:ctrlPr>
+                    <w:rPr>
+                      <w:rFonts w:ascii="Cambria Math" w:hAnsi="Cambria Math"/>
+                      <w:i/>
+                    </w:rPr>
+                  </m:ctrlPr>
+                </m:radPr>
+                <m:deg/>
+                <m:e>
+                  <m:r>
+                    <w:rPr>
+                      <w:rFonts w:ascii="Cambria Math" w:hAnsi="Cambria Math"/>
+                    </w:rPr>
+                    <m:t>1+</m:t>
+                  </m:r>
+                  <m:f>
+                    <m:fPr>
+                      <m:ctrlPr>
+                        <w:rPr>
+                          <w:rFonts w:ascii="Cambria Math" w:hAnsi="Cambria Math"/>
+                          <w:i/>
+                        </w:rPr>
+                      </m:ctrlPr>
+                    </m:fPr>
+                    <m:num>
+                      <m:r>
+                        <w:rPr>
+                          <w:rFonts w:ascii="Cambria Math" w:hAnsi="Cambria Math"/>
+                        </w:rPr>
+                        <m:t>1</m:t>
+                      </m:r>
+                    </m:num>
+                    <m:den>
+                      <m:r>
+                        <w:rPr>
+                          <w:rFonts w:ascii="Cambria Math" w:hAnsi="Cambria Math"/>
+                        </w:rPr>
+                        <m:t>2</m:t>
+                      </m:r>
+                      <m:sSup>
+                        <m:sSupPr>
+                          <m:ctrlPr>
+                            <w:rPr>
+                              <w:rFonts w:ascii="Cambria Math" w:hAnsi="Cambria Math"/>
+                              <w:i/>
+                            </w:rPr>
+                          </m:ctrlPr>
+                        </m:sSupPr>
+                        <m:e>
+                          <m:r>
+                            <w:rPr>
+                              <w:rFonts w:ascii="Cambria Math" w:hAnsi="Cambria Math"/>
+                            </w:rPr>
+                            <m:t>Q</m:t>
+                          </m:r>
+                        </m:e>
+                        <m:sup>
+                          <m:r>
+                            <w:rPr>
+                              <w:rFonts w:ascii="Cambria Math" w:hAnsi="Cambria Math"/>
+                            </w:rPr>
+                            <m:t>2</m:t>
+                          </m:r>
+                        </m:sup>
+                      </m:sSup>
+                    </m:den>
+                  </m:f>
+                </m:e>
+              </m:rad>
+            </m:den>
+          </m:f>
+        </m:oMath>
+      </m:oMathPara>
+    </w:p>
+    <w:p>
+      <w:pPr>
+        <w:rPr>
+          <w:rFonts w:eastAsiaTheme="minorEastAsia"/>
+        </w:rPr>
+      </w:pPr>
+    </w:p>
+    <w:p>
+      <w:pPr>
+        <w:rPr>
+          <w:rFonts w:eastAsiaTheme="minorEastAsia"/>
+        </w:rPr>
+      </w:pPr>
+      <w:r>
+        <w:rPr>
+          <w:rFonts w:eastAsiaTheme="minorEastAsia"/>
+        </w:rPr>
+        <w:t>Solving for Q, we get the following equation:</w:t>
+      </w:r>
+    </w:p>
+    <w:p>
+      <w:pPr>
+        <w:rPr>
+          <w:rFonts w:eastAsiaTheme="minorEastAsia"/>
+        </w:rPr>
+      </w:pPr>
+    </w:p>
+    <w:p>
+      <w:pPr>
+        <w:rPr>
+          <w:rFonts w:eastAsiaTheme="minorEastAsia"/>
+        </w:rPr>
+      </w:pPr>
+      <m:oMathPara>
+        <m:oMath>
+          <m:r>
+            <w:rPr>
+              <w:rFonts w:ascii="Cambria Math" w:eastAsiaTheme="minorEastAsia" w:hAnsi="Cambria Math"/>
+            </w:rPr>
+            <m:t>Q=</m:t>
+          </m:r>
+          <m:rad>
+            <m:radPr>
+              <m:degHide m:val="1"/>
+              <m:ctrlPr>
+                <w:rPr>
+                  <w:rFonts w:ascii="Cambria Math" w:eastAsiaTheme="minorEastAsia" w:hAnsi="Cambria Math"/>
+                  <w:i/>
+                </w:rPr>
+              </m:ctrlPr>
+            </m:radPr>
+            <m:deg/>
+            <m:e>
+              <m:f>
+                <m:fPr>
+                  <m:ctrlPr>
+                    <w:rPr>
+                      <w:rFonts w:ascii="Cambria Math" w:eastAsiaTheme="minorEastAsia" w:hAnsi="Cambria Math"/>
+                      <w:i/>
+                    </w:rPr>
+                  </m:ctrlPr>
+                </m:fPr>
+                <m:num>
+                  <m:r>
+                    <w:rPr>
+                      <w:rFonts w:ascii="Cambria Math" w:eastAsiaTheme="minorEastAsia" w:hAnsi="Cambria Math"/>
+                    </w:rPr>
+                    <m:t>1</m:t>
+                  </m:r>
+                </m:num>
+                <m:den>
+                  <m:r>
+                    <w:rPr>
+                      <w:rFonts w:ascii="Cambria Math" w:eastAsiaTheme="minorEastAsia" w:hAnsi="Cambria Math"/>
+                    </w:rPr>
+                    <m:t>2</m:t>
+                  </m:r>
+                  <m:d>
+                    <m:dPr>
+                      <m:begChr m:val="["/>
+                      <m:endChr m:val="]"/>
+                      <m:ctrlPr>
+                        <w:rPr>
+                          <w:rFonts w:ascii="Cambria Math" w:eastAsiaTheme="minorEastAsia" w:hAnsi="Cambria Math"/>
+                          <w:i/>
+                        </w:rPr>
+                      </m:ctrlPr>
+                    </m:dPr>
+                    <m:e>
+                      <m:sSup>
+                        <m:sSupPr>
+                          <m:ctrlPr>
+                            <w:rPr>
+                              <w:rFonts w:ascii="Cambria Math" w:eastAsiaTheme="minorEastAsia" w:hAnsi="Cambria Math"/>
+                              <w:i/>
+                            </w:rPr>
+                          </m:ctrlPr>
+                        </m:sSupPr>
+                        <m:e>
+                          <m:d>
+                            <m:dPr>
+                              <m:ctrlPr>
+                                <w:rPr>
+                                  <w:rFonts w:ascii="Cambria Math" w:eastAsiaTheme="minorEastAsia" w:hAnsi="Cambria Math"/>
+                                  <w:i/>
+                                </w:rPr>
+                              </m:ctrlPr>
+                            </m:dPr>
+                            <m:e>
+                              <m:f>
+                                <m:fPr>
+                                  <m:ctrlPr>
+                                    <w:rPr>
+                                      <w:rFonts w:ascii="Cambria Math" w:eastAsiaTheme="minorEastAsia" w:hAnsi="Cambria Math"/>
+                                      <w:i/>
+                                    </w:rPr>
+                                  </m:ctrlPr>
+                                </m:fPr>
+                                <m:num>
+                                  <m:sSub>
+                                    <m:sSubPr>
+                                      <m:ctrlPr>
+                                        <w:rPr>
+                                          <w:rFonts w:ascii="Cambria Math" w:eastAsiaTheme="minorEastAsia" w:hAnsi="Cambria Math"/>
+                                          <w:i/>
+                                        </w:rPr>
+                                      </m:ctrlPr>
+                                    </m:sSubPr>
+                                    <m:e>
+                                      <m:r>
+                                        <w:rPr>
+                                          <w:rFonts w:ascii="Cambria Math" w:eastAsiaTheme="minorEastAsia" w:hAnsi="Cambria Math"/>
+                                        </w:rPr>
+                                        <m:t>ω</m:t>
+                                      </m:r>
+                                    </m:e>
+                                    <m:sub>
+                                      <m:r>
+                                        <w:rPr>
+                                          <w:rFonts w:ascii="Cambria Math" w:eastAsiaTheme="minorEastAsia" w:hAnsi="Cambria Math"/>
+                                        </w:rPr>
+                                        <m:t>0</m:t>
+                                      </m:r>
+                                    </m:sub>
+                                  </m:sSub>
+                                </m:num>
+                                <m:den>
+                                  <m:sSub>
+                                    <m:sSubPr>
+                                      <m:ctrlPr>
+                                        <w:rPr>
+                                          <w:rFonts w:ascii="Cambria Math" w:eastAsiaTheme="minorEastAsia" w:hAnsi="Cambria Math"/>
+                                          <w:i/>
+                                        </w:rPr>
+                                      </m:ctrlPr>
+                                    </m:sSubPr>
+                                    <m:e>
+                                      <m:r>
+                                        <w:rPr>
+                                          <w:rFonts w:ascii="Cambria Math" w:eastAsiaTheme="minorEastAsia" w:hAnsi="Cambria Math"/>
+                                        </w:rPr>
+                                        <m:t>ω</m:t>
+                                      </m:r>
+                                    </m:e>
+                                    <m:sub>
+                                      <m:r>
+                                        <w:rPr>
+                                          <w:rFonts w:ascii="Cambria Math" w:eastAsiaTheme="minorEastAsia" w:hAnsi="Cambria Math"/>
+                                        </w:rPr>
+                                        <m:t>R</m:t>
+                                      </m:r>
+                                    </m:sub>
+                                  </m:sSub>
+                                </m:den>
+                              </m:f>
+                            </m:e>
+                          </m:d>
+                        </m:e>
+                        <m:sup>
+                          <m:r>
+                            <w:rPr>
+                              <w:rFonts w:ascii="Cambria Math" w:eastAsiaTheme="minorEastAsia" w:hAnsi="Cambria Math"/>
+                            </w:rPr>
+                            <m:t>2</m:t>
+                          </m:r>
+                        </m:sup>
+                      </m:sSup>
+                      <m:r>
+                        <w:rPr>
+                          <w:rFonts w:ascii="Cambria Math" w:eastAsiaTheme="minorEastAsia" w:hAnsi="Cambria Math"/>
+                        </w:rPr>
+                        <m:t>-1</m:t>
+                      </m:r>
+                    </m:e>
+                  </m:d>
+                </m:den>
+              </m:f>
+            </m:e>
+          </m:rad>
+          <m:r>
+            <w:rPr>
+              <w:rFonts w:ascii="Cambria Math" w:eastAsiaTheme="minorEastAsia" w:hAnsi="Cambria Math"/>
+            </w:rPr>
+            <m:t>=1.71</m:t>
+          </m:r>
+        </m:oMath>
+      </m:oMathPara>
+    </w:p>
+    <w:p>
+      <w:pPr>
+        <w:rPr>
+          <w:rFonts w:eastAsiaTheme="minorEastAsia"/>
+        </w:rPr>
+      </w:pPr>
+    </w:p>
+    <w:p>
+      <w:pPr>
+        <w:rPr>
+          <w:rFonts w:eastAsiaTheme="minorEastAsia"/>
+        </w:rPr>
+      </w:pPr>
+      <m:oMathPara>
+        <m:oMath>
+          <m:r>
+            <w:rPr>
+              <w:rFonts w:ascii="Cambria Math" w:eastAsiaTheme="minorEastAsia" w:hAnsi="Cambria Math"/>
+            </w:rPr>
+            <m:t>∂Q=</m:t>
+          </m:r>
+          <m:sSub>
+            <m:sSubPr>
+              <m:ctrlPr>
+                <w:rPr>
+                  <w:rFonts w:ascii="Cambria Math" w:eastAsiaTheme="minorEastAsia" w:hAnsi="Cambria Math"/>
+                  <w:i/>
+                </w:rPr>
+              </m:ctrlPr>
+            </m:sSubPr>
+            <m:e>
+              <m:r>
+                <w:rPr>
+                  <w:rFonts w:ascii="Cambria Math" w:eastAsiaTheme="minorEastAsia" w:hAnsi="Cambria Math"/>
+                </w:rPr>
+                <m:t>Q</m:t>
+              </m:r>
+            </m:e>
+            <m:sub>
+              <m:r>
+                <w:rPr>
+                  <w:rFonts w:ascii="Cambria Math" w:eastAsiaTheme="minorEastAsia" w:hAnsi="Cambria Math"/>
+                </w:rPr>
+                <m:t>best</m:t>
+              </m:r>
+            </m:sub>
+          </m:sSub>
+          <m:rad>
+            <m:radPr>
+              <m:degHide m:val="1"/>
+              <m:ctrlPr>
+                <w:rPr>
+                  <w:rFonts w:ascii="Cambria Math" w:eastAsiaTheme="minorEastAsia" w:hAnsi="Cambria Math"/>
+                  <w:i/>
+                </w:rPr>
+              </m:ctrlPr>
+            </m:radPr>
+            <m:deg/>
+            <m:e>
+              <m:sSup>
+                <m:sSupPr>
+                  <m:ctrlPr>
+                    <w:rPr>
+                      <w:rFonts w:ascii="Cambria Math" w:eastAsiaTheme="minorEastAsia" w:hAnsi="Cambria Math"/>
+                      <w:i/>
+                    </w:rPr>
+                  </m:ctrlPr>
+                </m:sSupPr>
+                <m:e>
+                  <m:d>
+                    <m:dPr>
+                      <m:ctrlPr>
+                        <w:rPr>
+                          <w:rFonts w:ascii="Cambria Math" w:eastAsiaTheme="minorEastAsia" w:hAnsi="Cambria Math"/>
+                          <w:i/>
+                        </w:rPr>
+                      </m:ctrlPr>
+                    </m:dPr>
+                    <m:e>
+                      <m:f>
+                        <m:fPr>
+                          <m:ctrlPr>
+                            <w:rPr>
+                              <w:rFonts w:ascii="Cambria Math" w:eastAsiaTheme="minorEastAsia" w:hAnsi="Cambria Math"/>
+                              <w:i/>
+                            </w:rPr>
+                          </m:ctrlPr>
+                        </m:fPr>
+                        <m:num>
+                          <m:r>
+                            <w:rPr>
+                              <w:rFonts w:ascii="Cambria Math" w:eastAsiaTheme="minorEastAsia" w:hAnsi="Cambria Math"/>
+                            </w:rPr>
+                            <m:t>∂</m:t>
+                          </m:r>
+                          <m:sSub>
+                            <m:sSubPr>
+                              <m:ctrlPr>
+                                <w:rPr>
+                                  <w:rFonts w:ascii="Cambria Math" w:eastAsiaTheme="minorEastAsia" w:hAnsi="Cambria Math"/>
+                                  <w:i/>
+                                </w:rPr>
+                              </m:ctrlPr>
+                            </m:sSubPr>
+                            <m:e>
+                              <m:r>
+                                <w:rPr>
+                                  <w:rFonts w:ascii="Cambria Math" w:eastAsiaTheme="minorEastAsia" w:hAnsi="Cambria Math"/>
+                                </w:rPr>
+                                <m:t>ω</m:t>
+                              </m:r>
+                            </m:e>
+                            <m:sub>
+                              <m:r>
+                                <w:rPr>
+                                  <w:rFonts w:ascii="Cambria Math" w:eastAsiaTheme="minorEastAsia" w:hAnsi="Cambria Math"/>
+                                </w:rPr>
+                                <m:t>0</m:t>
+                              </m:r>
+                            </m:sub>
+                          </m:sSub>
+                        </m:num>
+                        <m:den>
+                          <m:sSub>
+                            <m:sSubPr>
+                              <m:ctrlPr>
+                                <w:rPr>
+                                  <w:rFonts w:ascii="Cambria Math" w:eastAsiaTheme="minorEastAsia" w:hAnsi="Cambria Math"/>
+                                  <w:i/>
+                                </w:rPr>
+                              </m:ctrlPr>
+                            </m:sSubPr>
+                            <m:e>
+                              <m:r>
+                                <w:rPr>
+                                  <w:rFonts w:ascii="Cambria Math" w:eastAsiaTheme="minorEastAsia" w:hAnsi="Cambria Math"/>
+                                </w:rPr>
+                                <m:t>ω</m:t>
+                              </m:r>
+                            </m:e>
+                            <m:sub>
+                              <m:r>
+                                <w:rPr>
+                                  <w:rFonts w:ascii="Cambria Math" w:eastAsiaTheme="minorEastAsia" w:hAnsi="Cambria Math"/>
+                                </w:rPr>
+                                <m:t>0</m:t>
+                              </m:r>
+                            </m:sub>
+                          </m:sSub>
+                        </m:den>
+                      </m:f>
+                    </m:e>
+                  </m:d>
+                </m:e>
+                <m:sup>
+                  <m:r>
+                    <w:rPr>
+                      <w:rFonts w:ascii="Cambria Math" w:eastAsiaTheme="minorEastAsia" w:hAnsi="Cambria Math"/>
+                    </w:rPr>
+                    <m:t>2</m:t>
+                  </m:r>
+                </m:sup>
+              </m:sSup>
+              <m:r>
+                <w:rPr>
+                  <w:rFonts w:ascii="Cambria Math" w:eastAsiaTheme="minorEastAsia" w:hAnsi="Cambria Math"/>
+                </w:rPr>
+                <m:t>+</m:t>
+              </m:r>
+              <m:sSup>
+                <m:sSupPr>
+                  <m:ctrlPr>
+                    <w:rPr>
+                      <w:rFonts w:ascii="Cambria Math" w:eastAsiaTheme="minorEastAsia" w:hAnsi="Cambria Math"/>
+                      <w:i/>
+                    </w:rPr>
+                  </m:ctrlPr>
+                </m:sSupPr>
+                <m:e>
+                  <m:d>
+                    <m:dPr>
+                      <m:ctrlPr>
+                        <w:rPr>
+                          <w:rFonts w:ascii="Cambria Math" w:eastAsiaTheme="minorEastAsia" w:hAnsi="Cambria Math"/>
+                          <w:i/>
+                        </w:rPr>
+                      </m:ctrlPr>
+                    </m:dPr>
+                    <m:e>
+                      <m:f>
+                        <m:fPr>
+                          <m:ctrlPr>
+                            <w:rPr>
+                              <w:rFonts w:ascii="Cambria Math" w:eastAsiaTheme="minorEastAsia" w:hAnsi="Cambria Math"/>
+                              <w:i/>
+                            </w:rPr>
+                          </m:ctrlPr>
+                        </m:fPr>
+                        <m:num>
+                          <m:r>
+                            <w:rPr>
+                              <w:rFonts w:ascii="Cambria Math" w:eastAsiaTheme="minorEastAsia" w:hAnsi="Cambria Math"/>
+                            </w:rPr>
+                            <m:t>∂</m:t>
+                          </m:r>
+                          <m:sSub>
+                            <m:sSubPr>
+                              <m:ctrlPr>
+                                <w:rPr>
+                                  <w:rFonts w:ascii="Cambria Math" w:eastAsiaTheme="minorEastAsia" w:hAnsi="Cambria Math"/>
+                                  <w:i/>
+                                </w:rPr>
+                              </m:ctrlPr>
+                            </m:sSubPr>
+                            <m:e>
+                              <m:r>
+                                <w:rPr>
+                                  <w:rFonts w:ascii="Cambria Math" w:eastAsiaTheme="minorEastAsia" w:hAnsi="Cambria Math"/>
+                                </w:rPr>
+                                <m:t>ω</m:t>
+                              </m:r>
+                            </m:e>
+                            <m:sub>
+                              <m:r>
+                                <w:rPr>
+                                  <w:rFonts w:ascii="Cambria Math" w:eastAsiaTheme="minorEastAsia" w:hAnsi="Cambria Math"/>
+                                </w:rPr>
+                                <m:t>R</m:t>
+                              </m:r>
+                            </m:sub>
+                          </m:sSub>
+                        </m:num>
+                        <m:den>
+                          <m:sSub>
+                            <m:sSubPr>
+                              <m:ctrlPr>
+                                <w:rPr>
+                                  <w:rFonts w:ascii="Cambria Math" w:eastAsiaTheme="minorEastAsia" w:hAnsi="Cambria Math"/>
+                                  <w:i/>
+                                </w:rPr>
+                              </m:ctrlPr>
+                            </m:sSubPr>
+                            <m:e>
+                              <m:r>
+                                <w:rPr>
+                                  <w:rFonts w:ascii="Cambria Math" w:eastAsiaTheme="minorEastAsia" w:hAnsi="Cambria Math"/>
+                                </w:rPr>
+                                <m:t>ω</m:t>
+                              </m:r>
+                            </m:e>
+                            <m:sub>
+                              <m:r>
+                                <w:rPr>
+                                  <w:rFonts w:ascii="Cambria Math" w:eastAsiaTheme="minorEastAsia" w:hAnsi="Cambria Math"/>
+                                </w:rPr>
+                                <m:t>R</m:t>
+                              </m:r>
+                            </m:sub>
+                          </m:sSub>
+                        </m:den>
+                      </m:f>
+                    </m:e>
+                  </m:d>
+                </m:e>
+                <m:sup>
+                  <m:r>
+                    <w:rPr>
+                      <w:rFonts w:ascii="Cambria Math" w:eastAsiaTheme="minorEastAsia" w:hAnsi="Cambria Math"/>
+                    </w:rPr>
+                    <m:t>2</m:t>
+                  </m:r>
+                </m:sup>
+              </m:sSup>
+            </m:e>
+          </m:rad>
+          <m:r>
+            <w:rPr>
+              <w:rFonts w:ascii="Cambria Math" w:eastAsiaTheme="minorEastAsia" w:hAnsi="Cambria Math"/>
+            </w:rPr>
+            <m:t>=0.01</m:t>
+          </m:r>
+        </m:oMath>
+      </m:oMathPara>
+    </w:p>
+    <w:p>
+      <w:pPr>
+        <w:rPr>
+          <w:rFonts w:eastAsiaTheme="minorEastAsia"/>
+        </w:rPr>
+      </w:pPr>
+    </w:p>
+    <w:p>
+      <w:pPr>
+        <w:rPr>
+          <w:rFonts w:eastAsiaTheme="minorEastAsia"/>
+        </w:rPr>
+      </w:pPr>
+      <w:r>
+        <w:rPr>
+          <w:rFonts w:eastAsiaTheme="minorEastAsia"/>
+        </w:rPr>
+        <w:t xml:space="preserve">Plugging in our values for </w:t>
+      </w:r>
+      <m:oMath>
+        <m:sSub>
+          <m:sSubPr>
+            <m:ctrlPr>
+              <w:rPr>
+                <w:rFonts w:ascii="Cambria Math" w:eastAsiaTheme="minorEastAsia" w:hAnsi="Cambria Math"/>
+                <w:i/>
+              </w:rPr>
+            </m:ctrlPr>
+          </m:sSubPr>
+          <m:e>
+            <m:r>
+              <w:rPr>
+                <w:rFonts w:ascii="Cambria Math" w:eastAsiaTheme="minorEastAsia" w:hAnsi="Cambria Math"/>
+              </w:rPr>
+              <m:t>ω</m:t>
+            </m:r>
+          </m:e>
+          <m:sub>
+            <m:r>
+              <w:rPr>
+                <w:rFonts w:ascii="Cambria Math" w:eastAsiaTheme="minorEastAsia" w:hAnsi="Cambria Math"/>
+              </w:rPr>
+              <m:t>0</m:t>
+            </m:r>
+          </m:sub>
+        </m:sSub>
+      </m:oMath>
+      <w:r>
+        <w:rPr>
+          <w:rFonts w:eastAsiaTheme="minorEastAsia"/>
+        </w:rPr>
+        <w:t xml:space="preserve"> and </w:t>
+      </w:r>
+      <m:oMath>
+        <m:sSub>
+          <m:sSubPr>
+            <m:ctrlPr>
+              <w:rPr>
+                <w:rFonts w:ascii="Cambria Math" w:eastAsiaTheme="minorEastAsia" w:hAnsi="Cambria Math"/>
+                <w:i/>
+              </w:rPr>
+            </m:ctrlPr>
+          </m:sSubPr>
+          <m:e>
+            <m:r>
+              <w:rPr>
+                <w:rFonts w:ascii="Cambria Math" w:eastAsiaTheme="minorEastAsia" w:hAnsi="Cambria Math"/>
+              </w:rPr>
+              <m:t>ω</m:t>
+            </m:r>
+          </m:e>
+          <m:sub>
+            <m:r>
+              <w:rPr>
+                <w:rFonts w:ascii="Cambria Math" w:eastAsiaTheme="minorEastAsia" w:hAnsi="Cambria Math"/>
+              </w:rPr>
+              <m:t>R</m:t>
+            </m:r>
+          </m:sub>
+        </m:sSub>
+      </m:oMath>
+      <w:r>
+        <w:rPr>
+          <w:rFonts w:eastAsiaTheme="minorEastAsia"/>
+        </w:rPr>
+        <w:t xml:space="preserve">, our value for the Q-factor is </w:t>
+      </w:r>
+      <w:r>
+        <w:rPr>
+          <w:rFonts w:eastAsiaTheme="minorEastAsia"/>
+        </w:rPr>
+        <w:t>(</w:t>
+      </w:r>
+      <w:r>
+        <w:rPr>
+          <w:rFonts w:eastAsiaTheme="minorEastAsia"/>
+        </w:rPr>
+        <w:t>1.</w:t>
+      </w:r>
+      <w:r>
+        <w:rPr>
+          <w:rFonts w:eastAsiaTheme="minorEastAsia"/>
+        </w:rPr>
+        <w:t>71 ± 0.01</w:t>
+      </w:r>
+      <w:r>
+        <w:rPr>
+          <w:rFonts w:eastAsiaTheme="minorEastAsia"/>
+        </w:rPr>
+        <w:t>)</w:t>
+      </w:r>
+      <w:r>
+        <w:rPr>
+          <w:rFonts w:eastAsiaTheme="minorEastAsia"/>
+        </w:rPr>
+        <w:t xml:space="preserve">. This result </w:t>
+      </w:r>
+      <w:r>
+        <w:rPr>
+          <w:rFonts w:eastAsiaTheme="minorEastAsia"/>
+        </w:rPr>
+        <w:t xml:space="preserve">agrees with our Q-factor from the previous method. The uncertainty for this Q-factor was determined through the propagation of uncertainties with </w:t>
+      </w:r>
+      <m:oMath>
+        <m:sSub>
+          <m:sSubPr>
+            <m:ctrlPr>
+              <w:rPr>
+                <w:rFonts w:ascii="Cambria Math" w:eastAsiaTheme="minorEastAsia" w:hAnsi="Cambria Math"/>
+                <w:i/>
+              </w:rPr>
+            </m:ctrlPr>
+          </m:sSubPr>
+          <m:e>
+            <m:r>
+              <w:rPr>
+                <w:rFonts w:ascii="Cambria Math" w:eastAsiaTheme="minorEastAsia" w:hAnsi="Cambria Math"/>
+              </w:rPr>
+              <m:t>ω</m:t>
+            </m:r>
+          </m:e>
+          <m:sub>
+            <m:r>
+              <w:rPr>
+                <w:rFonts w:ascii="Cambria Math" w:eastAsiaTheme="minorEastAsia" w:hAnsi="Cambria Math"/>
+              </w:rPr>
+              <m:t>0</m:t>
+            </m:r>
+          </m:sub>
+        </m:sSub>
+      </m:oMath>
+      <w:r>
+        <w:rPr>
+          <w:rFonts w:eastAsiaTheme="minorEastAsia"/>
+        </w:rPr>
+        <w:t xml:space="preserve"> and </w:t>
+      </w:r>
+      <m:oMath>
+        <m:sSub>
+          <m:sSubPr>
+            <m:ctrlPr>
+              <w:rPr>
+                <w:rFonts w:ascii="Cambria Math" w:eastAsiaTheme="minorEastAsia" w:hAnsi="Cambria Math"/>
+                <w:i/>
+              </w:rPr>
+            </m:ctrlPr>
+          </m:sSubPr>
+          <m:e>
+            <m:r>
+              <w:rPr>
+                <w:rFonts w:ascii="Cambria Math" w:eastAsiaTheme="minorEastAsia" w:hAnsi="Cambria Math"/>
+              </w:rPr>
+              <m:t>ω</m:t>
+            </m:r>
+          </m:e>
+          <m:sub>
+            <m:r>
+              <w:rPr>
+                <w:rFonts w:ascii="Cambria Math" w:eastAsiaTheme="minorEastAsia" w:hAnsi="Cambria Math"/>
+              </w:rPr>
+              <m:t>R</m:t>
+            </m:r>
+          </m:sub>
+        </m:sSub>
+      </m:oMath>
+      <w:r>
+        <w:rPr>
+          <w:rFonts w:eastAsiaTheme="minorEastAsia"/>
+        </w:rPr>
+        <w:t>, which are the only two values with uncertainty</w:t>
+      </w:r>
+      <w:r>
+        <w:rPr>
+          <w:rFonts w:eastAsiaTheme="minorEastAsia"/>
+        </w:rPr>
+        <w:t xml:space="preserve"> in the equation.</w:t>
+      </w:r>
+    </w:p>
+    <w:p/>
+    <w:p>
+      <w:r>
+        <w:rPr>
           <w:noProof/>
         </w:rPr>
-        <w:lastRenderedPageBreak/>
         <w:drawing>
           <wp:inline distT="0" distB="0" distL="0" distR="0" wp14:anchorId="51811283" wp14:editId="42818F60">
             <wp:extent cx="5940000" cy="2743200"/>
@@ -2205,7 +3419,7 @@
             <wp:cNvGraphicFramePr/>
             <a:graphic xmlns:a="http://schemas.openxmlformats.org/drawingml/2006/main">
               <a:graphicData uri="http://schemas.openxmlformats.org/drawingml/2006/chart">
-                <c:chart xmlns:c="http://schemas.openxmlformats.org/drawingml/2006/chart" xmlns:r="http://schemas.openxmlformats.org/officeDocument/2006/relationships" r:id="rId8"/>
+                <c:chart xmlns:c="http://schemas.openxmlformats.org/drawingml/2006/chart" xmlns:r="http://schemas.openxmlformats.org/officeDocument/2006/relationships" r:id="rId9"/>
               </a:graphicData>
             </a:graphic>
           </wp:inline>
@@ -2241,7 +3455,22 @@
         <w:t xml:space="preserve"> was (</w:t>
       </w:r>
       <w:r>
-        <w:t>38±0.5</w:t>
+        <w:t>38</w:t>
+      </w:r>
+      <w:r>
+        <w:t>.0</w:t>
+      </w:r>
+      <w:r>
+        <w:t xml:space="preserve"> </w:t>
+      </w:r>
+      <w:r>
+        <w:t>±</w:t>
+      </w:r>
+      <w:r>
+        <w:t xml:space="preserve"> </w:t>
+      </w:r>
+      <w:r>
+        <w:t>0.5</w:t>
       </w:r>
       <w:r>
         <w:t>)</w:t>
@@ -2262,6 +3491,7 @@
         <w:rPr>
           <w:noProof/>
         </w:rPr>
+        <w:lastRenderedPageBreak/>
         <w:drawing>
           <wp:inline distT="0" distB="0" distL="0" distR="0" wp14:anchorId="060DA0C9" wp14:editId="53DDE575">
             <wp:extent cx="4572000" cy="2743200"/>
@@ -2276,7 +3506,7 @@
             <wp:cNvGraphicFramePr/>
             <a:graphic xmlns:a="http://schemas.openxmlformats.org/drawingml/2006/main">
               <a:graphicData uri="http://schemas.openxmlformats.org/drawingml/2006/chart">
-                <c:chart xmlns:c="http://schemas.openxmlformats.org/drawingml/2006/chart" xmlns:r="http://schemas.openxmlformats.org/officeDocument/2006/relationships" r:id="rId9"/>
+                <c:chart xmlns:c="http://schemas.openxmlformats.org/drawingml/2006/chart" xmlns:r="http://schemas.openxmlformats.org/officeDocument/2006/relationships" r:id="rId10"/>
               </a:graphicData>
             </a:graphic>
           </wp:inline>
@@ -2291,7 +3521,13 @@
         <w:t>Figure X, Title:</w:t>
       </w:r>
       <w:r>
-        <w:t xml:space="preserve"> At resonance frequency</w:t>
+        <w:t xml:space="preserve"> </w:t>
+      </w:r>
+      <w:r>
+        <w:t>This is the Lissajous plot at the resonance frequency (0.657 ± 0.005) Hz</w:t>
+      </w:r>
+      <w:r>
+        <w:t>. This major axis of this ellipse is horizontal, which indicates that it is at the resonance frequency.</w:t>
       </w:r>
     </w:p>
     <w:p/>
@@ -2300,7 +3536,6 @@
         <w:rPr>
           <w:noProof/>
         </w:rPr>
-        <w:lastRenderedPageBreak/>
         <w:drawing>
           <wp:inline distT="0" distB="0" distL="0" distR="0" wp14:anchorId="02B89A51" wp14:editId="7F04BC9C">
             <wp:extent cx="4572000" cy="2743200"/>
@@ -2315,7 +3550,7 @@
             <wp:cNvGraphicFramePr/>
             <a:graphic xmlns:a="http://schemas.openxmlformats.org/drawingml/2006/main">
               <a:graphicData uri="http://schemas.openxmlformats.org/drawingml/2006/chart">
-                <c:chart xmlns:c="http://schemas.openxmlformats.org/drawingml/2006/chart" xmlns:r="http://schemas.openxmlformats.org/officeDocument/2006/relationships" r:id="rId10"/>
+                <c:chart xmlns:c="http://schemas.openxmlformats.org/drawingml/2006/chart" xmlns:r="http://schemas.openxmlformats.org/officeDocument/2006/relationships" r:id="rId11"/>
               </a:graphicData>
             </a:graphic>
           </wp:inline>
@@ -2332,11 +3567,15 @@
       <w:r>
         <w:t xml:space="preserve"> </w:t>
       </w:r>
-      <w:proofErr w:type="spellStart"/>
-      <w:r>
-        <w:t>asldkfjlas</w:t>
-      </w:r>
-      <w:proofErr w:type="spellEnd"/>
+      <w:r>
+        <w:t>This Lissajous plot was generated with a frequency (0.637 ± 0.005)</w:t>
+      </w:r>
+      <w:r>
+        <w:t xml:space="preserve"> Hz</w:t>
+      </w:r>
+      <w:r>
+        <w:t xml:space="preserve">, which is below the resonance frequency. The major axis of the ellipse is tilted so that the right side is slightly higher than the left side. </w:t>
+      </w:r>
     </w:p>
     <w:p/>
     <w:p>
@@ -2344,6 +3583,7 @@
         <w:rPr>
           <w:noProof/>
         </w:rPr>
+        <w:lastRenderedPageBreak/>
         <w:drawing>
           <wp:inline distT="0" distB="0" distL="0" distR="0" wp14:anchorId="73C4ACCC" wp14:editId="5B261641">
             <wp:extent cx="4572000" cy="2743200"/>
@@ -2358,7 +3598,7 @@
             <wp:cNvGraphicFramePr/>
             <a:graphic xmlns:a="http://schemas.openxmlformats.org/drawingml/2006/main">
               <a:graphicData uri="http://schemas.openxmlformats.org/drawingml/2006/chart">
-                <c:chart xmlns:c="http://schemas.openxmlformats.org/drawingml/2006/chart" xmlns:r="http://schemas.openxmlformats.org/officeDocument/2006/relationships" r:id="rId11"/>
+                <c:chart xmlns:c="http://schemas.openxmlformats.org/drawingml/2006/chart" xmlns:r="http://schemas.openxmlformats.org/officeDocument/2006/relationships" r:id="rId12"/>
               </a:graphicData>
             </a:graphic>
           </wp:inline>
@@ -2375,16 +3615,53 @@
       <w:r>
         <w:t xml:space="preserve"> </w:t>
       </w:r>
-      <w:proofErr w:type="spellStart"/>
-      <w:r>
-        <w:t>asldkfj</w:t>
-      </w:r>
-      <w:proofErr w:type="spellEnd"/>
+      <w:r>
+        <w:t xml:space="preserve">This </w:t>
+      </w:r>
+      <w:r>
+        <w:t xml:space="preserve">is </w:t>
+      </w:r>
+      <w:r>
+        <w:t xml:space="preserve">Lissajous plot generated </w:t>
+      </w:r>
+      <w:r>
+        <w:t>by using</w:t>
+      </w:r>
+      <w:r>
+        <w:t xml:space="preserve"> a frequency </w:t>
+      </w:r>
+      <w:r>
+        <w:t xml:space="preserve">of </w:t>
+      </w:r>
+      <w:r>
+        <w:t>(0.67</w:t>
+      </w:r>
+      <w:r>
+        <w:t>7 ± 0.005)</w:t>
+      </w:r>
+      <w:r>
+        <w:t xml:space="preserve"> Hz</w:t>
+      </w:r>
+      <w:r>
+        <w:t>.</w:t>
+      </w:r>
+      <w:r>
+        <w:t xml:space="preserve"> This is above the resonance frequency of (0.657 ± 0.005).</w:t>
+      </w:r>
+      <w:r>
+        <w:t xml:space="preserve"> The major axis of the ellipse is tilted so that the left side is slightly higher than the right side.</w:t>
+      </w:r>
     </w:p>
     <w:p/>
     <w:p>
       <w:r>
-        <w:t xml:space="preserve">For Figures X and X, it would have been better if we had recorded data at frequencies that were further away from the resonance frequency to exaggerate the differences between the plots. </w:t>
+        <w:t xml:space="preserve">For Figures X and X, it would have been </w:t>
+      </w:r>
+      <w:r>
+        <w:t>beneficial</w:t>
+      </w:r>
+      <w:r>
+        <w:t xml:space="preserve"> if we recorded data at frequencies that were further away from the resonance frequency to exaggerate the differences between the plots. </w:t>
       </w:r>
     </w:p>
     <w:p/>
@@ -2393,7 +3670,6 @@
         <w:rPr>
           <w:noProof/>
         </w:rPr>
-        <w:lastRenderedPageBreak/>
         <w:drawing>
           <wp:inline distT="0" distB="0" distL="0" distR="0" wp14:anchorId="519D2DF2" wp14:editId="686810AE">
             <wp:extent cx="5940000" cy="2743200"/>
@@ -2408,7 +3684,7 @@
             <wp:cNvGraphicFramePr/>
             <a:graphic xmlns:a="http://schemas.openxmlformats.org/drawingml/2006/main">
               <a:graphicData uri="http://schemas.openxmlformats.org/drawingml/2006/chart">
-                <c:chart xmlns:c="http://schemas.openxmlformats.org/drawingml/2006/chart" xmlns:r="http://schemas.openxmlformats.org/officeDocument/2006/relationships" r:id="rId12"/>
+                <c:chart xmlns:c="http://schemas.openxmlformats.org/drawingml/2006/chart" xmlns:r="http://schemas.openxmlformats.org/officeDocument/2006/relationships" r:id="rId13"/>
               </a:graphicData>
             </a:graphic>
           </wp:inline>
@@ -2472,16 +3748,11 @@
     <w:p/>
     <w:p>
       <w:r>
-        <w:t>We can see from this plot that the peak corresponds to the resonance frequency of (0.711 ± 0.001) Hz</w:t>
-      </w:r>
-      <w:r>
-        <w:t>, which is what we expect</w:t>
-      </w:r>
-      <w:r>
-        <w:t>.</w:t>
-      </w:r>
-      <w:r>
-        <w:t xml:space="preserve"> Our plot does not have the complete Lorentzian shape because some values were measured to be the same for different frequencies. However, if we had increased the precision of the measurement, we would likely have the correct shape.</w:t>
+        <w:t xml:space="preserve">We can see from this plot that the peak corresponds to the resonance frequency of (0.711 ± 0.001) Hz, which is what we expect. Our plot does not have the complete Lorentzian shape </w:t>
+      </w:r>
+      <w:r>
+        <w:lastRenderedPageBreak/>
+        <w:t>because some values were measured to be the same for different frequencies. However, if we had increased the precision of the measurement, we would likely have the correct shape.</w:t>
       </w:r>
     </w:p>
     <w:p/>
@@ -2490,13 +3761,7 @@
         <w:rPr>
           <w:i/>
         </w:rPr>
-        <w:t xml:space="preserve">Q-Factor </w:t>
-      </w:r>
-      <w:r>
-        <w:rPr>
-          <w:i/>
-        </w:rPr>
-        <w:t>via Amplitude Response</w:t>
+        <w:t>Q-Factor via Amplitude Response</w:t>
       </w:r>
       <w:r>
         <w:t xml:space="preserve"> </w:t>
@@ -2552,6 +3817,12 @@
           <w:rFonts w:eastAsiaTheme="minorEastAsia"/>
         </w:rPr>
         <w:t xml:space="preserve"> </w:t>
+      </w:r>
+      <w:r>
+        <w:rPr>
+          <w:rFonts w:eastAsiaTheme="minorEastAsia"/>
+        </w:rPr>
+        <w:t>times the peak amplitude</w:t>
       </w:r>
       <w:r>
         <w:t xml:space="preserve"> are </w:t>
@@ -2670,31 +3941,9 @@
     <w:p/>
     <w:p>
       <w:r>
-        <w:t>With this method, our Q-factor is (3.09 ± 0.22). This is higher than the result of our first method which had a value of (1.39 ± 0.04). This was (also) higher/lower than our second result which has value (</w:t>
-      </w:r>
-      <w:proofErr w:type="spellStart"/>
-      <w:r>
-        <w:t>afsda</w:t>
-      </w:r>
-      <w:proofErr w:type="spellEnd"/>
-      <w:r>
-        <w:t xml:space="preserve"> ± </w:t>
-      </w:r>
-      <w:proofErr w:type="spellStart"/>
-      <w:r>
-        <w:t>asdf</w:t>
-      </w:r>
-      <w:proofErr w:type="spellEnd"/>
-      <w:r>
-        <w:t>).</w:t>
-      </w:r>
-    </w:p>
-    <w:p>
-      <w:r>
         <w:rPr>
           <w:noProof/>
         </w:rPr>
-        <w:lastRenderedPageBreak/>
         <w:drawing>
           <wp:inline distT="0" distB="0" distL="0" distR="0" wp14:anchorId="6932C757" wp14:editId="5A3B1DF7">
             <wp:extent cx="5940000" cy="3037840"/>
@@ -2709,7 +3958,7 @@
             <wp:cNvGraphicFramePr/>
             <a:graphic xmlns:a="http://schemas.openxmlformats.org/drawingml/2006/main">
               <a:graphicData uri="http://schemas.openxmlformats.org/drawingml/2006/chart">
-                <c:chart xmlns:c="http://schemas.openxmlformats.org/drawingml/2006/chart" xmlns:r="http://schemas.openxmlformats.org/officeDocument/2006/relationships" r:id="rId13"/>
+                <c:chart xmlns:c="http://schemas.openxmlformats.org/drawingml/2006/chart" xmlns:r="http://schemas.openxmlformats.org/officeDocument/2006/relationships" r:id="rId14"/>
               </a:graphicData>
             </a:graphic>
           </wp:inline>
@@ -2727,10 +3976,13 @@
         <w:t xml:space="preserve"> This plot shows the Lissajous plots of the two frequencies </w:t>
       </w:r>
       <w:r>
-        <w:t xml:space="preserve">we found </w:t>
-      </w:r>
-      <w:r>
-        <w:t xml:space="preserve">that generated an amplitude response </w:t>
+        <w:t xml:space="preserve">we </w:t>
+      </w:r>
+      <w:r>
+        <w:t>measured</w:t>
+      </w:r>
+      <w:r>
+        <w:t xml:space="preserve"> an amplitude response </w:t>
       </w:r>
       <m:oMath>
         <m:r>
@@ -2770,17 +4022,785 @@
         <w:t>times the response generated by resonance frequency</w:t>
       </w:r>
       <w:r>
-        <w:t xml:space="preserve"> (</w:t>
-      </w:r>
-      <w:bookmarkStart w:id="4" w:name="_GoBack"/>
-      <w:bookmarkEnd w:id="4"/>
-      <w:proofErr w:type="spellStart"/>
-      <w:r>
-        <w:t>alex</w:t>
-      </w:r>
-      <w:proofErr w:type="spellEnd"/>
-      <w:r>
-        <w:t xml:space="preserve"> gang)</w:t>
+        <w:t xml:space="preserve">. </w:t>
+      </w:r>
+      <w:r>
+        <w:t>Our Lissajous plot for 0.57 Hz produced a cleaner, more rounded graph than 0.80 Hz. We collected more than 500 data points for the trial using 0.80 Hz. The data points from each cycle were repeated from the last cycle. The graph overlaps and does not look as smooth as the plot for 0.57 Hz.</w:t>
+      </w:r>
+    </w:p>
+    <w:p/>
+    <w:p>
+      <w:r>
+        <w:t>Our first and second method of determining the Q-factor produced nearly identical values. The first method yielded the Q-factor</w:t>
+      </w:r>
+      <w:r>
+        <w:t xml:space="preserve"> (1.71 ± 0.02</w:t>
+      </w:r>
+      <w:r>
+        <w:t>) and the second method yi</w:t>
+      </w:r>
+      <w:r>
+        <w:t>elded a Q-factor of (1.71 ± 0.01</w:t>
+      </w:r>
+      <w:r>
+        <w:t xml:space="preserve">). With the third method, our Q-factor was determined to be (3.09 ± 0.22). The third method produced a higher value than the first two methods and therefore implies that the undamped, undriven resonance frequency is closer to the </w:t>
+      </w:r>
+    </w:p>
+    <w:p/>
+    <w:p>
+      <w:pPr>
+        <w:rPr>
+          <w:rFonts w:eastAsiaTheme="minorEastAsia"/>
+        </w:rPr>
+      </w:pPr>
+      <w:r>
+        <w:lastRenderedPageBreak/>
+        <w:t xml:space="preserve">All three methods have their own drawbacks. The first method </w:t>
+      </w:r>
+      <w:r>
+        <w:t xml:space="preserve">involves doing more multiplications, which propagates uncertainty more than the second method. </w:t>
+      </w:r>
+      <w:r>
+        <w:rPr>
+          <w:rFonts w:eastAsiaTheme="minorEastAsia"/>
+        </w:rPr>
+        <w:t>This yields a final uncertainty</w:t>
+      </w:r>
+      <w:r>
+        <w:rPr>
+          <w:rFonts w:eastAsiaTheme="minorEastAsia"/>
+        </w:rPr>
+        <w:t xml:space="preserve"> for the first method higher than the second method</w:t>
+      </w:r>
+      <w:r>
+        <w:rPr>
+          <w:rFonts w:eastAsiaTheme="minorEastAsia"/>
+        </w:rPr>
+        <w:t xml:space="preserve">. </w:t>
+      </w:r>
+      <w:r>
+        <w:rPr>
+          <w:rFonts w:eastAsiaTheme="minorEastAsia"/>
+        </w:rPr>
+        <w:t>However, this method works well when Q &gt;&gt; 1.</w:t>
+      </w:r>
+      <w:r>
+        <w:rPr>
+          <w:rFonts w:eastAsiaTheme="minorEastAsia"/>
+          <w:vertAlign w:val="superscript"/>
+        </w:rPr>
+        <w:t>1</w:t>
+      </w:r>
+      <w:r>
+        <w:rPr>
+          <w:rFonts w:eastAsiaTheme="minorEastAsia"/>
+        </w:rPr>
+        <w:t xml:space="preserve"> Since we found that our Q-factor was relatively low, this indicates that this method was not </w:t>
+      </w:r>
+      <w:r>
+        <w:rPr>
+          <w:rFonts w:eastAsiaTheme="minorEastAsia"/>
+        </w:rPr>
+        <w:t xml:space="preserve">entirely reliable. </w:t>
+      </w:r>
+      <w:r>
+        <w:rPr>
+          <w:rFonts w:eastAsiaTheme="minorEastAsia"/>
+        </w:rPr>
+        <w:t xml:space="preserve">The third method </w:t>
+      </w:r>
+      <w:r>
+        <w:rPr>
+          <w:rFonts w:eastAsiaTheme="minorEastAsia"/>
+        </w:rPr>
+        <w:t xml:space="preserve">uses the amplitude width </w:t>
+      </w:r>
+      <m:oMath>
+        <m:r>
+          <w:rPr>
+            <w:rFonts w:ascii="Cambria Math" w:eastAsiaTheme="minorEastAsia" w:hAnsi="Cambria Math"/>
+          </w:rPr>
+          <m:t>∆ω</m:t>
+        </m:r>
+      </m:oMath>
+      <w:r>
+        <w:rPr>
+          <w:rFonts w:eastAsiaTheme="minorEastAsia"/>
+        </w:rPr>
+        <w:t xml:space="preserve">. This method </w:t>
+      </w:r>
+      <w:r>
+        <w:rPr>
+          <w:rFonts w:eastAsiaTheme="minorEastAsia"/>
+        </w:rPr>
+        <w:t xml:space="preserve">is imprecise because our amplitude response data was recorded with too low of a precision. Therefore, we had to estimate our value for the width </w:t>
+      </w:r>
+      <m:oMath>
+        <m:r>
+          <w:rPr>
+            <w:rFonts w:ascii="Cambria Math" w:eastAsiaTheme="minorEastAsia" w:hAnsi="Cambria Math"/>
+          </w:rPr>
+          <m:t>∆ω</m:t>
+        </m:r>
+      </m:oMath>
+      <w:r>
+        <w:rPr>
+          <w:rFonts w:eastAsiaTheme="minorEastAsia"/>
+        </w:rPr>
+        <w:t xml:space="preserve">. </w:t>
+      </w:r>
+      <w:r>
+        <w:rPr>
+          <w:rFonts w:eastAsiaTheme="minorEastAsia"/>
+        </w:rPr>
+        <w:t xml:space="preserve">This makes the calculation more inaccurate and yields higher uncertainty. </w:t>
+      </w:r>
+      <w:r>
+        <w:rPr>
+          <w:rFonts w:eastAsiaTheme="minorEastAsia"/>
+        </w:rPr>
+        <w:t xml:space="preserve">Additionally, our graph showed that the horizontal line that was </w:t>
+      </w:r>
+      <m:oMath>
+        <m:r>
+          <w:rPr>
+            <w:rFonts w:ascii="Cambria Math" w:eastAsiaTheme="minorEastAsia" w:hAnsi="Cambria Math"/>
+          </w:rPr>
+          <m:t>1/</m:t>
+        </m:r>
+        <m:rad>
+          <m:radPr>
+            <m:degHide m:val="1"/>
+            <m:ctrlPr>
+              <w:rPr>
+                <w:rFonts w:ascii="Cambria Math" w:eastAsiaTheme="minorEastAsia" w:hAnsi="Cambria Math"/>
+                <w:i/>
+              </w:rPr>
+            </m:ctrlPr>
+          </m:radPr>
+          <m:deg/>
+          <m:e>
+            <m:r>
+              <w:rPr>
+                <w:rFonts w:ascii="Cambria Math" w:eastAsiaTheme="minorEastAsia" w:hAnsi="Cambria Math"/>
+              </w:rPr>
+              <m:t>2</m:t>
+            </m:r>
+          </m:e>
+        </m:rad>
+      </m:oMath>
+      <w:r>
+        <w:rPr>
+          <w:rFonts w:eastAsiaTheme="minorEastAsia"/>
+        </w:rPr>
+        <w:t xml:space="preserve"> the magnitude of our peak amplitude intersected our Lorentzian data plot in multiple places for the lower bound.</w:t>
+      </w:r>
+      <w:r>
+        <w:rPr>
+          <w:rFonts w:eastAsiaTheme="minorEastAsia"/>
+        </w:rPr>
+        <w:t xml:space="preserve"> </w:t>
+      </w:r>
+    </w:p>
+    <w:p>
+      <w:pPr>
+        <w:rPr>
+          <w:rFonts w:eastAsiaTheme="minorEastAsia"/>
+        </w:rPr>
+      </w:pPr>
+    </w:p>
+    <w:p>
+      <w:pPr>
+        <w:rPr>
+          <w:rFonts w:eastAsiaTheme="minorEastAsia"/>
+        </w:rPr>
+      </w:pPr>
+      <w:r>
+        <w:rPr>
+          <w:rFonts w:eastAsiaTheme="minorEastAsia"/>
+        </w:rPr>
+        <w:t xml:space="preserve">With high values of Q, the ratio of the driven, damped frequency to the undamped, undriven frequency should converge to one. </w:t>
+      </w:r>
+      <w:r>
+        <w:rPr>
+          <w:rFonts w:eastAsiaTheme="minorEastAsia"/>
+        </w:rPr>
+        <w:t xml:space="preserve">Our value of </w:t>
+      </w:r>
+      <m:oMath>
+        <m:sSub>
+          <m:sSubPr>
+            <m:ctrlPr>
+              <w:rPr>
+                <w:rFonts w:ascii="Cambria Math" w:eastAsiaTheme="minorEastAsia" w:hAnsi="Cambria Math"/>
+                <w:i/>
+              </w:rPr>
+            </m:ctrlPr>
+          </m:sSubPr>
+          <m:e>
+            <m:r>
+              <w:rPr>
+                <w:rFonts w:ascii="Cambria Math" w:eastAsiaTheme="minorEastAsia" w:hAnsi="Cambria Math"/>
+              </w:rPr>
+              <m:t>ω</m:t>
+            </m:r>
+          </m:e>
+          <m:sub>
+            <m:r>
+              <w:rPr>
+                <w:rFonts w:ascii="Cambria Math" w:eastAsiaTheme="minorEastAsia" w:hAnsi="Cambria Math"/>
+              </w:rPr>
+              <m:t>R</m:t>
+            </m:r>
+          </m:sub>
+        </m:sSub>
+      </m:oMath>
+      <w:r>
+        <w:rPr>
+          <w:rFonts w:eastAsiaTheme="minorEastAsia"/>
+        </w:rPr>
+        <w:t xml:space="preserve"> = (0.657</w:t>
+      </w:r>
+      <w:r>
+        <w:rPr>
+          <w:rFonts w:eastAsiaTheme="minorEastAsia"/>
+        </w:rPr>
+        <w:t xml:space="preserve"> ± 0.0</w:t>
+      </w:r>
+      <w:r>
+        <w:rPr>
+          <w:rFonts w:eastAsiaTheme="minorEastAsia"/>
+        </w:rPr>
+        <w:t>05</w:t>
+      </w:r>
+      <w:r>
+        <w:rPr>
+          <w:rFonts w:eastAsiaTheme="minorEastAsia"/>
+        </w:rPr>
+        <w:t xml:space="preserve">) is </w:t>
+      </w:r>
+      <w:r>
+        <w:rPr>
+          <w:rFonts w:eastAsiaTheme="minorEastAsia"/>
+        </w:rPr>
+        <w:t>7.6</w:t>
+      </w:r>
+      <w:r>
+        <w:rPr>
+          <w:rFonts w:eastAsiaTheme="minorEastAsia"/>
+        </w:rPr>
+        <w:t xml:space="preserve">% off from our undamped, undriven frequency. </w:t>
+      </w:r>
+      <w:r>
+        <w:rPr>
+          <w:rFonts w:eastAsiaTheme="minorEastAsia"/>
+        </w:rPr>
+        <w:t>We expect the</w:t>
+      </w:r>
+      <w:r>
+        <w:rPr>
+          <w:rFonts w:eastAsiaTheme="minorEastAsia"/>
+        </w:rPr>
+        <w:t xml:space="preserve"> ratio </w:t>
+      </w:r>
+      <m:oMath>
+        <m:sSub>
+          <m:sSubPr>
+            <m:ctrlPr>
+              <w:rPr>
+                <w:rFonts w:ascii="Cambria Math" w:eastAsiaTheme="minorEastAsia" w:hAnsi="Cambria Math"/>
+                <w:i/>
+              </w:rPr>
+            </m:ctrlPr>
+          </m:sSubPr>
+          <m:e>
+            <m:r>
+              <w:rPr>
+                <w:rFonts w:ascii="Cambria Math" w:eastAsiaTheme="minorEastAsia" w:hAnsi="Cambria Math"/>
+              </w:rPr>
+              <m:t>ω</m:t>
+            </m:r>
+          </m:e>
+          <m:sub>
+            <m:r>
+              <w:rPr>
+                <w:rFonts w:ascii="Cambria Math" w:eastAsiaTheme="minorEastAsia" w:hAnsi="Cambria Math"/>
+              </w:rPr>
+              <m:t>R</m:t>
+            </m:r>
+          </m:sub>
+        </m:sSub>
+        <m:r>
+          <w:rPr>
+            <w:rFonts w:ascii="Cambria Math" w:eastAsiaTheme="minorEastAsia" w:hAnsi="Cambria Math"/>
+          </w:rPr>
+          <m:t>/</m:t>
+        </m:r>
+        <m:sSub>
+          <m:sSubPr>
+            <m:ctrlPr>
+              <w:rPr>
+                <w:rFonts w:ascii="Cambria Math" w:eastAsiaTheme="minorEastAsia" w:hAnsi="Cambria Math"/>
+                <w:i/>
+              </w:rPr>
+            </m:ctrlPr>
+          </m:sSubPr>
+          <m:e>
+            <m:r>
+              <w:rPr>
+                <w:rFonts w:ascii="Cambria Math" w:eastAsiaTheme="minorEastAsia" w:hAnsi="Cambria Math"/>
+              </w:rPr>
+              <m:t>ω</m:t>
+            </m:r>
+          </m:e>
+          <m:sub>
+            <m:r>
+              <w:rPr>
+                <w:rFonts w:ascii="Cambria Math" w:eastAsiaTheme="minorEastAsia" w:hAnsi="Cambria Math"/>
+              </w:rPr>
+              <m:t>0</m:t>
+            </m:r>
+          </m:sub>
+        </m:sSub>
+      </m:oMath>
+      <w:r>
+        <w:rPr>
+          <w:rFonts w:eastAsiaTheme="minorEastAsia"/>
+        </w:rPr>
+        <w:t xml:space="preserve"> to have a value of </w:t>
+      </w:r>
+      <w:r>
+        <w:rPr>
+          <w:rFonts w:eastAsiaTheme="minorEastAsia"/>
+        </w:rPr>
+        <w:t>0.</w:t>
+      </w:r>
+      <w:r>
+        <w:rPr>
+          <w:rFonts w:eastAsiaTheme="minorEastAsia"/>
+        </w:rPr>
+        <w:t>924</w:t>
+      </w:r>
+      <w:r>
+        <w:rPr>
+          <w:rFonts w:eastAsiaTheme="minorEastAsia"/>
+        </w:rPr>
+        <w:t xml:space="preserve">. If we plug in each </w:t>
+      </w:r>
+      <w:r>
+        <w:rPr>
+          <w:rFonts w:eastAsiaTheme="minorEastAsia"/>
+        </w:rPr>
+        <w:t>Q-factor from each method into E</w:t>
+      </w:r>
+      <w:r>
+        <w:rPr>
+          <w:rFonts w:eastAsiaTheme="minorEastAsia"/>
+        </w:rPr>
+        <w:t xml:space="preserve">quation 6.15, we can see which method returned the most accurate Q-factor. </w:t>
+      </w:r>
+    </w:p>
+    <w:p>
+      <w:pPr>
+        <w:rPr>
+          <w:rFonts w:eastAsiaTheme="minorEastAsia"/>
+        </w:rPr>
+      </w:pPr>
+    </w:p>
+    <w:p>
+      <w:pPr>
+        <w:rPr>
+          <w:rFonts w:eastAsiaTheme="minorEastAsia"/>
+        </w:rPr>
+      </w:pPr>
+      <w:r>
+        <w:rPr>
+          <w:rFonts w:eastAsiaTheme="minorEastAsia"/>
+        </w:rPr>
+        <w:t>When we plug in the Q-factors from method one and method two into the equation, we receive the value of 0.</w:t>
+      </w:r>
+      <w:r>
+        <w:rPr>
+          <w:rFonts w:eastAsiaTheme="minorEastAsia"/>
+        </w:rPr>
+        <w:t>924</w:t>
+      </w:r>
+      <w:r>
+        <w:rPr>
+          <w:rFonts w:eastAsiaTheme="minorEastAsia"/>
+        </w:rPr>
+        <w:t xml:space="preserve">, which </w:t>
+      </w:r>
+      <w:r>
+        <w:rPr>
+          <w:rFonts w:eastAsiaTheme="minorEastAsia"/>
+        </w:rPr>
+        <w:t>aligns with the expected value of</w:t>
+      </w:r>
+      <w:r>
+        <w:rPr>
+          <w:rFonts w:eastAsiaTheme="minorEastAsia"/>
+        </w:rPr>
+        <w:t xml:space="preserve"> 0.</w:t>
+      </w:r>
+      <w:r>
+        <w:rPr>
+          <w:rFonts w:eastAsiaTheme="minorEastAsia"/>
+        </w:rPr>
+        <w:t>924</w:t>
+      </w:r>
+      <w:r>
+        <w:rPr>
+          <w:rFonts w:eastAsiaTheme="minorEastAsia"/>
+        </w:rPr>
+        <w:t xml:space="preserve">. The Q-factor of the third method returns a result of 0.975. Although a higher </w:t>
+      </w:r>
+      <w:r>
+        <w:rPr>
+          <w:rFonts w:eastAsiaTheme="minorEastAsia"/>
+        </w:rPr>
+        <w:t xml:space="preserve">Q-factor means that our experiment produced the expected result that the two resonance frequencies are similar, the Q-factor from the third method does not accurately reflect the actual results of the experiment. </w:t>
+      </w:r>
+    </w:p>
+    <w:p>
+      <w:pPr>
+        <w:rPr>
+          <w:rFonts w:eastAsiaTheme="minorEastAsia"/>
+        </w:rPr>
+      </w:pPr>
+    </w:p>
+    <w:p>
+      <w:pPr>
+        <w:jc w:val="center"/>
+        <w:rPr>
+          <w:rFonts w:eastAsiaTheme="minorEastAsia"/>
+          <w:vertAlign w:val="superscript"/>
+        </w:rPr>
+      </w:pPr>
+      <m:oMath>
+        <m:f>
+          <m:fPr>
+            <m:ctrlPr>
+              <w:rPr>
+                <w:rFonts w:ascii="Cambria Math" w:hAnsi="Cambria Math"/>
+                <w:i/>
+              </w:rPr>
+            </m:ctrlPr>
+          </m:fPr>
+          <m:num>
+            <m:sSub>
+              <m:sSubPr>
+                <m:ctrlPr>
+                  <w:rPr>
+                    <w:rFonts w:ascii="Cambria Math" w:hAnsi="Cambria Math"/>
+                    <w:i/>
+                  </w:rPr>
+                </m:ctrlPr>
+              </m:sSubPr>
+              <m:e>
+                <m:r>
+                  <w:rPr>
+                    <w:rFonts w:ascii="Cambria Math" w:hAnsi="Cambria Math"/>
+                  </w:rPr>
+                  <m:t>ω</m:t>
+                </m:r>
+              </m:e>
+              <m:sub>
+                <m:r>
+                  <w:rPr>
+                    <w:rFonts w:ascii="Cambria Math" w:hAnsi="Cambria Math"/>
+                  </w:rPr>
+                  <m:t>R</m:t>
+                </m:r>
+              </m:sub>
+            </m:sSub>
+          </m:num>
+          <m:den>
+            <m:sSub>
+              <m:sSubPr>
+                <m:ctrlPr>
+                  <w:rPr>
+                    <w:rFonts w:ascii="Cambria Math" w:hAnsi="Cambria Math"/>
+                    <w:i/>
+                  </w:rPr>
+                </m:ctrlPr>
+              </m:sSubPr>
+              <m:e>
+                <m:r>
+                  <w:rPr>
+                    <w:rFonts w:ascii="Cambria Math" w:hAnsi="Cambria Math"/>
+                  </w:rPr>
+                  <m:t>ω</m:t>
+                </m:r>
+              </m:e>
+              <m:sub>
+                <m:r>
+                  <w:rPr>
+                    <w:rFonts w:ascii="Cambria Math" w:hAnsi="Cambria Math"/>
+                  </w:rPr>
+                  <m:t>0</m:t>
+                </m:r>
+              </m:sub>
+            </m:sSub>
+          </m:den>
+        </m:f>
+        <m:r>
+          <w:rPr>
+            <w:rFonts w:ascii="Cambria Math" w:hAnsi="Cambria Math"/>
+          </w:rPr>
+          <m:t>=</m:t>
+        </m:r>
+        <m:f>
+          <m:fPr>
+            <m:ctrlPr>
+              <w:rPr>
+                <w:rFonts w:ascii="Cambria Math" w:hAnsi="Cambria Math"/>
+                <w:i/>
+              </w:rPr>
+            </m:ctrlPr>
+          </m:fPr>
+          <m:num>
+            <m:r>
+              <w:rPr>
+                <w:rFonts w:ascii="Cambria Math" w:hAnsi="Cambria Math"/>
+              </w:rPr>
+              <m:t>1</m:t>
+            </m:r>
+          </m:num>
+          <m:den>
+            <m:rad>
+              <m:radPr>
+                <m:degHide m:val="1"/>
+                <m:ctrlPr>
+                  <w:rPr>
+                    <w:rFonts w:ascii="Cambria Math" w:hAnsi="Cambria Math"/>
+                    <w:i/>
+                  </w:rPr>
+                </m:ctrlPr>
+              </m:radPr>
+              <m:deg/>
+              <m:e>
+                <m:r>
+                  <w:rPr>
+                    <w:rFonts w:ascii="Cambria Math" w:hAnsi="Cambria Math"/>
+                  </w:rPr>
+                  <m:t>1+</m:t>
+                </m:r>
+                <m:f>
+                  <m:fPr>
+                    <m:ctrlPr>
+                      <w:rPr>
+                        <w:rFonts w:ascii="Cambria Math" w:hAnsi="Cambria Math"/>
+                        <w:i/>
+                      </w:rPr>
+                    </m:ctrlPr>
+                  </m:fPr>
+                  <m:num>
+                    <m:r>
+                      <w:rPr>
+                        <w:rFonts w:ascii="Cambria Math" w:hAnsi="Cambria Math"/>
+                      </w:rPr>
+                      <m:t>1</m:t>
+                    </m:r>
+                  </m:num>
+                  <m:den>
+                    <m:r>
+                      <w:rPr>
+                        <w:rFonts w:ascii="Cambria Math" w:hAnsi="Cambria Math"/>
+                      </w:rPr>
+                      <m:t>2</m:t>
+                    </m:r>
+                    <m:sSup>
+                      <m:sSupPr>
+                        <m:ctrlPr>
+                          <w:rPr>
+                            <w:rFonts w:ascii="Cambria Math" w:hAnsi="Cambria Math"/>
+                            <w:i/>
+                          </w:rPr>
+                        </m:ctrlPr>
+                      </m:sSupPr>
+                      <m:e>
+                        <m:r>
+                          <w:rPr>
+                            <w:rFonts w:ascii="Cambria Math" w:hAnsi="Cambria Math"/>
+                          </w:rPr>
+                          <m:t>Q</m:t>
+                        </m:r>
+                      </m:e>
+                      <m:sup>
+                        <m:r>
+                          <w:rPr>
+                            <w:rFonts w:ascii="Cambria Math" w:hAnsi="Cambria Math"/>
+                          </w:rPr>
+                          <m:t>2</m:t>
+                        </m:r>
+                      </m:sup>
+                    </m:sSup>
+                  </m:den>
+                </m:f>
+              </m:e>
+            </m:rad>
+          </m:den>
+        </m:f>
+        <m:r>
+          <w:rPr>
+            <w:rFonts w:ascii="Cambria Math" w:eastAsiaTheme="minorEastAsia" w:hAnsi="Cambria Math"/>
+          </w:rPr>
+          <m:t xml:space="preserve">    (Eq. 6.15)</m:t>
+        </m:r>
+      </m:oMath>
+      <w:r>
+        <w:rPr>
+          <w:rFonts w:eastAsiaTheme="minorEastAsia"/>
+          <w:vertAlign w:val="superscript"/>
+        </w:rPr>
+        <w:t>1</w:t>
+      </w:r>
+    </w:p>
+    <w:p>
+      <w:pPr>
+        <w:rPr>
+          <w:rFonts w:eastAsiaTheme="minorEastAsia"/>
+        </w:rPr>
+      </w:pPr>
+    </w:p>
+    <w:p>
+      <w:pPr>
+        <w:rPr>
+          <w:rFonts w:eastAsiaTheme="minorEastAsia"/>
+        </w:rPr>
+      </w:pPr>
+      <w:r>
+        <w:rPr>
+          <w:rFonts w:eastAsiaTheme="minorEastAsia"/>
+        </w:rPr>
+        <w:t xml:space="preserve">We see that the third method does not produce an accurate Q-factor for our experiment. </w:t>
+      </w:r>
+      <w:r>
+        <w:rPr>
+          <w:rFonts w:eastAsiaTheme="minorEastAsia"/>
+        </w:rPr>
+        <w:t xml:space="preserve">The first two methods produce same result with similar uncertainties. </w:t>
+      </w:r>
+      <w:r>
+        <w:rPr>
+          <w:rFonts w:eastAsiaTheme="minorEastAsia"/>
+        </w:rPr>
+        <w:t>The second method is the better method to use, even though it returned the same value as the</w:t>
+      </w:r>
+      <w:r>
+        <w:rPr>
+          <w:rFonts w:eastAsiaTheme="minorEastAsia"/>
+        </w:rPr>
+        <w:t xml:space="preserve"> first method. The second method yields </w:t>
+      </w:r>
+      <w:r>
+        <w:rPr>
+          <w:rFonts w:eastAsiaTheme="minorEastAsia"/>
+        </w:rPr>
+        <w:t xml:space="preserve">a </w:t>
+      </w:r>
+      <w:r>
+        <w:rPr>
+          <w:rFonts w:eastAsiaTheme="minorEastAsia"/>
+        </w:rPr>
+        <w:t xml:space="preserve">slightly </w:t>
+      </w:r>
+      <w:r>
+        <w:rPr>
+          <w:rFonts w:eastAsiaTheme="minorEastAsia"/>
+        </w:rPr>
+        <w:t>lower uncertainty</w:t>
+      </w:r>
+      <w:r>
+        <w:rPr>
+          <w:rFonts w:eastAsiaTheme="minorEastAsia"/>
+        </w:rPr>
+        <w:t xml:space="preserve"> than the first method</w:t>
+      </w:r>
+      <w:r>
+        <w:rPr>
+          <w:rFonts w:eastAsiaTheme="minorEastAsia"/>
+        </w:rPr>
+        <w:t>.</w:t>
+      </w:r>
+      <w:r>
+        <w:rPr>
+          <w:rFonts w:eastAsiaTheme="minorEastAsia"/>
+        </w:rPr>
+        <w:t xml:space="preserve"> </w:t>
+      </w:r>
+      <w:r>
+        <w:rPr>
+          <w:rFonts w:eastAsiaTheme="minorEastAsia"/>
+        </w:rPr>
+        <w:t>The second method also</w:t>
+      </w:r>
+      <w:r>
+        <w:rPr>
+          <w:rFonts w:eastAsiaTheme="minorEastAsia"/>
+        </w:rPr>
+        <w:t xml:space="preserve"> uses </w:t>
+      </w:r>
+      <w:r>
+        <w:rPr>
+          <w:rFonts w:eastAsiaTheme="minorEastAsia"/>
+        </w:rPr>
+        <w:t>only</w:t>
+      </w:r>
+      <w:r>
+        <w:rPr>
+          <w:rFonts w:eastAsiaTheme="minorEastAsia"/>
+        </w:rPr>
+        <w:t xml:space="preserve"> measured</w:t>
+      </w:r>
+      <w:r>
+        <w:rPr>
+          <w:rFonts w:eastAsiaTheme="minorEastAsia"/>
+        </w:rPr>
+        <w:t xml:space="preserve"> values </w:t>
+      </w:r>
+      <w:r>
+        <w:rPr>
+          <w:rFonts w:eastAsiaTheme="minorEastAsia"/>
+        </w:rPr>
+        <w:t>whereas</w:t>
+      </w:r>
+      <w:r>
+        <w:rPr>
+          <w:rFonts w:eastAsiaTheme="minorEastAsia"/>
+        </w:rPr>
+        <w:t xml:space="preserve"> the first method </w:t>
+      </w:r>
+      <w:r>
+        <w:rPr>
+          <w:rFonts w:eastAsiaTheme="minorEastAsia"/>
+        </w:rPr>
+        <w:t>requires more calculation</w:t>
+      </w:r>
+      <w:r>
+        <w:rPr>
+          <w:rFonts w:eastAsiaTheme="minorEastAsia"/>
+        </w:rPr>
+        <w:t>, increasing the propagatio</w:t>
+      </w:r>
+      <w:r>
+        <w:rPr>
+          <w:rFonts w:eastAsiaTheme="minorEastAsia"/>
+        </w:rPr>
+        <w:t>n of uncertainty to its results</w:t>
+      </w:r>
+      <w:r>
+        <w:rPr>
+          <w:rFonts w:eastAsiaTheme="minorEastAsia"/>
+        </w:rPr>
+        <w:t>.</w:t>
+      </w:r>
+      <w:r>
+        <w:rPr>
+          <w:rFonts w:eastAsiaTheme="minorEastAsia"/>
+        </w:rPr>
+        <w:t xml:space="preserve"> </w:t>
       </w:r>
     </w:p>
     <w:p/>
@@ -2798,13 +4818,214 @@
     <w:p/>
     <w:p>
       <w:r>
+        <w:t xml:space="preserve">In the physical pendulum experiment, we look at the three damping regimes, the resonance frequencies for damped and undamped oscillations, and the Q-factors of the oscillator systems. </w:t>
+      </w:r>
+      <w:r>
+        <w:t>[</w:t>
+      </w:r>
+      <w:r>
+        <w:t>**</w:t>
+      </w:r>
+      <w:r>
+        <w:t>explain what we did to get the result here</w:t>
+      </w:r>
+      <w:r>
+        <w:t xml:space="preserve"> i.e. params that were used</w:t>
+      </w:r>
+      <w:r>
+        <w:t>: undriven trial, we did not use the magnets or the wave driver. Magnets separated 26.5 mm etc</w:t>
+      </w:r>
+      <w:r>
+        <w:t>**</w:t>
+      </w:r>
+      <w:r>
+        <w:t>]</w:t>
+      </w:r>
+    </w:p>
+    <w:p/>
+    <w:p>
+      <w:r>
+        <w:t xml:space="preserve">For the undamped, </w:t>
+      </w:r>
+      <w:r>
+        <w:t>w</w:t>
+      </w:r>
+      <w:r>
+        <w:t xml:space="preserve">e measured a resonance frequency of (0.711 ± 0.001) Hz. </w:t>
+      </w:r>
+      <w:r>
+        <w:t xml:space="preserve">We determined this result by looking at the number of oscillation cycles were completed within a certain time span. The resonance frequency in the damped, driven trial was determined by looking at the </w:t>
+      </w:r>
+      <w:r>
+        <w:lastRenderedPageBreak/>
+        <w:t xml:space="preserve">Lissajous plots of different frequencies and looking for which value produced an ellipse with a horizontal major axis. </w:t>
+      </w:r>
+      <w:r>
+        <w:t xml:space="preserve">We expected to find that the </w:t>
+      </w:r>
+      <w:r>
+        <w:t xml:space="preserve">two resonance frequencies would be the same. However, we measured a resonance frequency of (0.657 ± 0.05) Hz in the damped trial. </w:t>
+      </w:r>
+    </w:p>
+    <w:p/>
+    <w:p>
+      <w:r>
+        <w:t xml:space="preserve">We calculated the Q-factor of the oscillator with three different methods. The first and second method produced values of (1.71 ± 0.01) Hz and (1.71 ± 0.02) Hz respectively. These results agree with the expected Q-factor considering the difference between our resonance frequency in </w:t>
+      </w:r>
+      <w:r>
+        <w:t xml:space="preserve">the </w:t>
+      </w:r>
+      <w:r>
+        <w:t xml:space="preserve">drive, </w:t>
+      </w:r>
+      <w:r>
+        <w:t xml:space="preserve">damped oscillations and </w:t>
+      </w:r>
+      <w:r>
+        <w:t xml:space="preserve">undriven, </w:t>
+      </w:r>
+      <w:r>
+        <w:t>undamped oscillations.</w:t>
+      </w:r>
+      <w:r>
+        <w:t xml:space="preserve"> The third method produced a higher Q-factor of (3.09 ± 0.22). This value did not accurately represent the relationship between the two resonance frequencies. </w:t>
+      </w:r>
+      <w:r>
+        <w:t>Because of the minimal propagation of uncertainty, it was determined that the second method was the most accurate method of finding the Q-factor, even though that method is meant to be used for Q &gt;&gt; 1.</w:t>
+      </w:r>
+      <w:r>
         <w:rPr>
+          <w:vertAlign w:val="superscript"/>
+        </w:rPr>
+        <w:t>1</w:t>
+      </w:r>
+      <w:r>
+        <w:t xml:space="preserve"> </w:t>
+      </w:r>
+    </w:p>
+    <w:p/>
+    <w:p>
+      <w:r>
+        <w:t>This discrepancy between our resonance frequencies for each trail could have been caused by several reasons. It is possible that the rotation sensor introduced friction that affected the undamped trial more than the damped trial. The oscillation in the undamped trial had a much higher amplitude of angular displacement than in the damped trial.</w:t>
+      </w:r>
+      <w:r>
+        <w:t xml:space="preserve"> Additionally, it was difficult to hold the pendulum at the correct depth</w:t>
+      </w:r>
+      <w:r>
+        <w:t xml:space="preserve"> during each release. After releasing the pendulum, it would shake back and force along the axis of torque in the system.</w:t>
+      </w:r>
+      <w:r>
+        <w:t xml:space="preserve"> </w:t>
+      </w:r>
+    </w:p>
+    <w:p/>
+    <w:p>
+      <w:r>
+        <w:t xml:space="preserve">To prevent these discrepancies, we could </w:t>
+      </w:r>
+      <w:r>
+        <w:t xml:space="preserve">use the same angular displacement amplitude for both trials. This way, the friction would affect both trials the same. Additionally, </w:t>
+      </w:r>
+      <w:r>
+        <w:t>we could use a release mechanism</w:t>
+      </w:r>
+      <w:r>
+        <w:t xml:space="preserve"> </w:t>
+      </w:r>
+      <w:r>
+        <w:t xml:space="preserve">to prevent the shaking of the pendulum. </w:t>
+      </w:r>
+      <w:r>
+        <w:t xml:space="preserve"> </w:t>
+      </w:r>
+      <w:r>
+        <w:t>The releases would be</w:t>
+      </w:r>
+      <w:r>
+        <w:t xml:space="preserve"> consistent for each release</w:t>
+      </w:r>
+      <w:r>
+        <w:t xml:space="preserve"> and the releases would be smooth.</w:t>
+      </w:r>
+      <w:r>
+        <w:t xml:space="preserve"> </w:t>
+      </w:r>
+      <w:r>
+        <w:t>Also</w:t>
+      </w:r>
+      <w:r>
+        <w:t>,</w:t>
+      </w:r>
+      <w:r>
+        <w:t xml:space="preserve"> </w:t>
+      </w:r>
+      <w:r>
+        <w:t xml:space="preserve">we should increase the precision </w:t>
+      </w:r>
+      <w:r>
+        <w:t>of our measurements to improve our plot of amplitude response</w:t>
+      </w:r>
+      <w:r>
+        <w:t>. With higher precision, we would get the Lorentzian shape that we are looking for.</w:t>
+      </w:r>
+    </w:p>
+    <w:p/>
+    <w:p>
+      <w:r>
+        <w:t>[Results of the string wave thing]</w:t>
+      </w:r>
+    </w:p>
+    <w:p/>
+    <w:p>
+      <w:r>
+        <w:t>[where the errors came from]</w:t>
+      </w:r>
+    </w:p>
+    <w:p/>
+    <w:p>
+      <w:r>
+        <w:t>[how to improve it]</w:t>
+      </w:r>
+    </w:p>
+    <w:p/>
+    <w:p/>
+    <w:p/>
+    <w:p>
+      <w:pPr>
+        <w:rPr>
+          <w:rFonts w:ascii="Calibri" w:hAnsi="Calibri" w:cs="Calibri"/>
+        </w:rPr>
+      </w:pPr>
+      <w:r>
+        <w:rPr>
+          <w:rFonts w:ascii="Calibri" w:hAnsi="Calibri" w:cs="Calibri"/>
           <w:b/>
         </w:rPr>
         <w:t>Bibliography</w:t>
       </w:r>
       <w:r>
+        <w:rPr>
+          <w:rFonts w:ascii="Calibri" w:hAnsi="Calibri" w:cs="Calibri"/>
+        </w:rPr>
         <w:t xml:space="preserve"> </w:t>
+      </w:r>
+    </w:p>
+    <w:p>
+      <w:pPr>
+        <w:pStyle w:val="NormalWeb"/>
+        <w:numPr>
+          <w:ilvl w:val="0"/>
+          <w:numId w:val="1"/>
+        </w:numPr>
+        <w:rPr>
+          <w:rFonts w:ascii="Calibri" w:hAnsi="Calibri" w:cs="Calibri"/>
+        </w:rPr>
+      </w:pPr>
+      <w:r>
+        <w:rPr>
+          <w:rFonts w:ascii="Calibri" w:hAnsi="Calibri" w:cs="Calibri"/>
+        </w:rPr>
+        <w:t xml:space="preserve">Campbell, W. C. et al. Physics 4AL: Mechanics Lab Manual (ver. June 27, 2018). (Univ. California Los Angeles, Los Angeles, California). </w:t>
       </w:r>
     </w:p>
     <w:p/>
@@ -2816,6 +5037,103 @@
     </w:sectPr>
   </w:body>
 </w:document>
+</file>
+
+<file path=word/numbering.xml><?xml version="1.0" encoding="utf-8"?>
+<w:numbering xmlns:wpc="http://schemas.microsoft.com/office/word/2010/wordprocessingCanvas" xmlns:cx="http://schemas.microsoft.com/office/drawing/2014/chartex" xmlns:cx1="http://schemas.microsoft.com/office/drawing/2015/9/8/chartex" xmlns:cx2="http://schemas.microsoft.com/office/drawing/2015/10/21/chartex" xmlns:cx3="http://schemas.microsoft.com/office/drawing/2016/5/9/chartex" xmlns:cx4="http://schemas.microsoft.com/office/drawing/2016/5/10/chartex" xmlns:cx5="http://schemas.microsoft.com/office/drawing/2016/5/11/chartex" xmlns:cx6="http://schemas.microsoft.com/office/drawing/2016/5/12/chartex" xmlns:cx7="http://schemas.microsoft.com/office/drawing/2016/5/13/chartex" xmlns:cx8="http://schemas.microsoft.com/office/drawing/2016/5/14/chartex" xmlns:mc="http://schemas.openxmlformats.org/markup-compatibility/2006" xmlns:aink="http://schemas.microsoft.com/office/drawing/2016/ink" xmlns:am3d="http://schemas.microsoft.com/office/drawing/2017/model3d" xmlns:o="urn:schemas-microsoft-com:office:office" xmlns:r="http://schemas.openxmlformats.org/officeDocument/2006/relationships" xmlns:m="http://schemas.openxmlformats.org/officeDocument/2006/math" xmlns:v="urn:schemas-microsoft-com:vml" xmlns:wp14="http://schemas.microsoft.com/office/word/2010/wordprocessingDrawing" xmlns:wp="http://schemas.openxmlformats.org/drawingml/2006/wordprocessingDrawing" xmlns:w10="urn:schemas-microsoft-com:office:word" xmlns:w="http://schemas.openxmlformats.org/wordprocessingml/2006/main" xmlns:w14="http://schemas.microsoft.com/office/word/2010/wordml" xmlns:w15="http://schemas.microsoft.com/office/word/2012/wordml" xmlns:w16cid="http://schemas.microsoft.com/office/word/2016/wordml/cid" xmlns:w16se="http://schemas.microsoft.com/office/word/2015/wordml/symex" xmlns:wpg="http://schemas.microsoft.com/office/word/2010/wordprocessingGroup" xmlns:wpi="http://schemas.microsoft.com/office/word/2010/wordprocessingInk" xmlns:wne="http://schemas.microsoft.com/office/word/2006/wordml" xmlns:wps="http://schemas.microsoft.com/office/word/2010/wordprocessingShape" mc:Ignorable="w14 w15 w16se w16cid wp14">
+  <w:abstractNum w:abstractNumId="0" w15:restartNumberingAfterBreak="0">
+    <w:nsid w:val="17931807"/>
+    <w:multiLevelType w:val="hybridMultilevel"/>
+    <w:tmpl w:val="2D1E1C46"/>
+    <w:lvl w:ilvl="0" w:tplc="0409000F">
+      <w:start w:val="1"/>
+      <w:numFmt w:val="decimal"/>
+      <w:lvlText w:val="%1."/>
+      <w:lvlJc w:val="left"/>
+      <w:pPr>
+        <w:ind w:left="720" w:hanging="360"/>
+      </w:pPr>
+      <w:rPr>
+        <w:rFonts w:hint="default"/>
+      </w:rPr>
+    </w:lvl>
+    <w:lvl w:ilvl="1" w:tplc="04090019" w:tentative="1">
+      <w:start w:val="1"/>
+      <w:numFmt w:val="lowerLetter"/>
+      <w:lvlText w:val="%2."/>
+      <w:lvlJc w:val="left"/>
+      <w:pPr>
+        <w:ind w:left="1440" w:hanging="360"/>
+      </w:pPr>
+    </w:lvl>
+    <w:lvl w:ilvl="2" w:tplc="0409001B" w:tentative="1">
+      <w:start w:val="1"/>
+      <w:numFmt w:val="lowerRoman"/>
+      <w:lvlText w:val="%3."/>
+      <w:lvlJc w:val="right"/>
+      <w:pPr>
+        <w:ind w:left="2160" w:hanging="180"/>
+      </w:pPr>
+    </w:lvl>
+    <w:lvl w:ilvl="3" w:tplc="0409000F" w:tentative="1">
+      <w:start w:val="1"/>
+      <w:numFmt w:val="decimal"/>
+      <w:lvlText w:val="%4."/>
+      <w:lvlJc w:val="left"/>
+      <w:pPr>
+        <w:ind w:left="2880" w:hanging="360"/>
+      </w:pPr>
+    </w:lvl>
+    <w:lvl w:ilvl="4" w:tplc="04090019" w:tentative="1">
+      <w:start w:val="1"/>
+      <w:numFmt w:val="lowerLetter"/>
+      <w:lvlText w:val="%5."/>
+      <w:lvlJc w:val="left"/>
+      <w:pPr>
+        <w:ind w:left="3600" w:hanging="360"/>
+      </w:pPr>
+    </w:lvl>
+    <w:lvl w:ilvl="5" w:tplc="0409001B" w:tentative="1">
+      <w:start w:val="1"/>
+      <w:numFmt w:val="lowerRoman"/>
+      <w:lvlText w:val="%6."/>
+      <w:lvlJc w:val="right"/>
+      <w:pPr>
+        <w:ind w:left="4320" w:hanging="180"/>
+      </w:pPr>
+    </w:lvl>
+    <w:lvl w:ilvl="6" w:tplc="0409000F" w:tentative="1">
+      <w:start w:val="1"/>
+      <w:numFmt w:val="decimal"/>
+      <w:lvlText w:val="%7."/>
+      <w:lvlJc w:val="left"/>
+      <w:pPr>
+        <w:ind w:left="5040" w:hanging="360"/>
+      </w:pPr>
+    </w:lvl>
+    <w:lvl w:ilvl="7" w:tplc="04090019" w:tentative="1">
+      <w:start w:val="1"/>
+      <w:numFmt w:val="lowerLetter"/>
+      <w:lvlText w:val="%8."/>
+      <w:lvlJc w:val="left"/>
+      <w:pPr>
+        <w:ind w:left="5760" w:hanging="360"/>
+      </w:pPr>
+    </w:lvl>
+    <w:lvl w:ilvl="8" w:tplc="0409001B" w:tentative="1">
+      <w:start w:val="1"/>
+      <w:numFmt w:val="lowerRoman"/>
+      <w:lvlText w:val="%9."/>
+      <w:lvlJc w:val="right"/>
+      <w:pPr>
+        <w:ind w:left="6480" w:hanging="180"/>
+      </w:pPr>
+    </w:lvl>
+  </w:abstractNum>
+  <w:num w:numId="1">
+    <w:abstractNumId w:val="0"/>
+  </w:num>
+</w:numbering>
 </file>
 
 <file path=word/styles.xml><?xml version="1.0" encoding="utf-8"?>
@@ -3262,6 +5580,19 @@
     <w:rsid w:val="00804961"/>
     <w:rPr>
       <w:color w:val="808080"/>
+    </w:rPr>
+  </w:style>
+  <w:style w:type="paragraph" w:styleId="NormalWeb">
+    <w:name w:val="Normal (Web)"/>
+    <w:basedOn w:val="Normal"/>
+    <w:uiPriority w:val="99"/>
+    <w:unhideWhenUsed/>
+    <w:rsid w:val="00161E3C"/>
+    <w:pPr>
+      <w:spacing w:before="100" w:beforeAutospacing="1" w:after="100" w:afterAutospacing="1"/>
+    </w:pPr>
+    <w:rPr>
+      <w:rFonts w:ascii="Times New Roman" w:eastAsia="Times New Roman" w:hAnsi="Times New Roman" w:cs="Times New Roman"/>
     </w:rPr>
   </w:style>
 </w:styles>

</xml_diff>